<commit_message>
added a new cube with new shaders. with a normal map
</commit_message>
<xml_diff>
--- a/report.docx
+++ b/report.docx
@@ -65,15 +65,7 @@
     </w:p>
     <w:p>
       <w:r>
-        <w:t xml:space="preserve">Right near the bottom of </w:t>
-      </w:r>
-      <w:proofErr w:type="gramStart"/>
-      <w:r>
-        <w:t>Scene.cpp ,</w:t>
-      </w:r>
-      <w:proofErr w:type="gramEnd"/>
-      <w:r>
-        <w:t xml:space="preserve"> in the </w:t>
+        <w:t xml:space="preserve">Right near the bottom of Scene.cpp , in the </w:t>
       </w:r>
       <w:proofErr w:type="spellStart"/>
       <w:r>
@@ -116,15 +108,7 @@
     </w:p>
     <w:p>
       <w:r>
-        <w:t xml:space="preserve">This would have </w:t>
-      </w:r>
-      <w:proofErr w:type="gramStart"/>
-      <w:r>
-        <w:t>definitely looked</w:t>
-      </w:r>
-      <w:proofErr w:type="gramEnd"/>
-      <w:r>
-        <w:t xml:space="preserve"> a lot nicer if I had used the </w:t>
+        <w:t xml:space="preserve">This would have definitely looked a lot nicer if I had used the </w:t>
       </w:r>
       <w:r>
         <w:t>HSL to RGB calculations we did in the first semester and made the light cycle through the Hue value. But in the instance of saving time, I elected not to explore that option</w:t>
@@ -172,15 +156,7 @@
         <w:pStyle w:val="Heading3"/>
       </w:pPr>
       <w:r>
-        <w:t xml:space="preserve">The vertex shader must constantly move the vertices in some way to produce some kind </w:t>
-      </w:r>
-      <w:proofErr w:type="gramStart"/>
-      <w:r>
-        <w:t>of  pulsating</w:t>
-      </w:r>
-      <w:proofErr w:type="gramEnd"/>
-      <w:r>
-        <w:t xml:space="preserve"> effect</w:t>
+        <w:t>The vertex shader must constantly move the vertices in some way to produce some kind of  pulsating effect</w:t>
       </w:r>
     </w:p>
     <w:p>
@@ -201,15 +177,7 @@
       </w:r>
       <w:proofErr w:type="spellEnd"/>
       <w:r>
-        <w:t xml:space="preserve"> each frame, though </w:t>
-      </w:r>
-      <w:proofErr w:type="gramStart"/>
-      <w:r>
-        <w:t>in order to</w:t>
-      </w:r>
-      <w:proofErr w:type="gramEnd"/>
-      <w:r>
-        <w:t xml:space="preserve"> stop the numbers from </w:t>
+        <w:t xml:space="preserve"> each frame, though in order to stop the numbers from </w:t>
       </w:r>
       <w:proofErr w:type="spellStart"/>
       <w:r>
@@ -259,13 +227,8 @@
       </w:r>
     </w:p>
     <w:p>
-      <w:proofErr w:type="gramStart"/>
-      <w:r>
-        <w:t>So</w:t>
-      </w:r>
-      <w:proofErr w:type="gramEnd"/>
-      <w:r>
-        <w:t xml:space="preserve"> I made a pixel shader for the wiggle effect and I moved the code from the vertex shader to the newly created pixel shader</w:t>
+      <w:r>
+        <w:t>So I made a pixel shader for the wiggle effect and I moved the code from the vertex shader to the newly created pixel shader</w:t>
       </w:r>
     </w:p>
     <w:p>
@@ -283,15 +246,7 @@
     </w:p>
     <w:p>
       <w:r>
-        <w:t xml:space="preserve">After that, I </w:t>
-      </w:r>
-      <w:proofErr w:type="gramStart"/>
-      <w:r>
-        <w:t>added  two</w:t>
-      </w:r>
-      <w:proofErr w:type="gramEnd"/>
-      <w:r>
-        <w:t xml:space="preserve"> more shaders, </w:t>
+        <w:t xml:space="preserve">After that, I added  two more shaders, </w:t>
       </w:r>
       <w:proofErr w:type="spellStart"/>
       <w:r>
@@ -302,8 +257,326 @@
         <w:t xml:space="preserve"> and Fading _PS</w:t>
       </w:r>
     </w:p>
-    <w:p/>
-    <w:p/>
+    <w:p>
+      <w:pPr>
+        <w:pStyle w:val="Heading3"/>
+      </w:pPr>
+      <w:r>
+        <w:t>The texture on the cube should gradually fade from one texture to another and back again</w:t>
+      </w:r>
+    </w:p>
+    <w:p>
+      <w:r>
+        <w:t>I added another texture to the game. The Wood texture. I plan for my cube to fade between metal and wood.</w:t>
+      </w:r>
+    </w:p>
+    <w:p>
+      <w:pPr>
+        <w:rPr>
+          <w:noProof/>
+        </w:rPr>
+      </w:pPr>
+      <w:r>
+        <w:t xml:space="preserve">I added a second </w:t>
+      </w:r>
+      <w:proofErr w:type="spellStart"/>
+      <w:r>
+        <w:t>diffuseSpecularMap</w:t>
+      </w:r>
+      <w:proofErr w:type="spellEnd"/>
+      <w:r>
+        <w:t xml:space="preserve"> to the shader like so:</w:t>
+      </w:r>
+      <w:r>
+        <w:rPr>
+          <w:noProof/>
+        </w:rPr>
+        <w:t xml:space="preserve"> </w:t>
+      </w:r>
+      <w:r>
+        <w:rPr>
+          <w:noProof/>
+        </w:rPr>
+        <w:drawing>
+          <wp:inline distT="0" distB="0" distL="0" distR="0" wp14:anchorId="4C0A9C92" wp14:editId="4E2570B1">
+            <wp:extent cx="4277322" cy="533474"/>
+            <wp:effectExtent l="0" t="0" r="9525" b="0"/>
+            <wp:docPr id="1" name="Picture 1"/>
+            <wp:cNvGraphicFramePr>
+              <a:graphicFrameLocks xmlns:a="http://schemas.openxmlformats.org/drawingml/2006/main" noChangeAspect="1"/>
+            </wp:cNvGraphicFramePr>
+            <a:graphic xmlns:a="http://schemas.openxmlformats.org/drawingml/2006/main">
+              <a:graphicData uri="http://schemas.openxmlformats.org/drawingml/2006/picture">
+                <pic:pic xmlns:pic="http://schemas.openxmlformats.org/drawingml/2006/picture">
+                  <pic:nvPicPr>
+                    <pic:cNvPr id="1" name=""/>
+                    <pic:cNvPicPr/>
+                  </pic:nvPicPr>
+                  <pic:blipFill>
+                    <a:blip r:embed="rId4"/>
+                    <a:stretch>
+                      <a:fillRect/>
+                    </a:stretch>
+                  </pic:blipFill>
+                  <pic:spPr>
+                    <a:xfrm>
+                      <a:off x="0" y="0"/>
+                      <a:ext cx="4277322" cy="533474"/>
+                    </a:xfrm>
+                    <a:prstGeom prst="rect">
+                      <a:avLst/>
+                    </a:prstGeom>
+                  </pic:spPr>
+                </pic:pic>
+              </a:graphicData>
+            </a:graphic>
+          </wp:inline>
+        </w:drawing>
+      </w:r>
+    </w:p>
+    <w:p>
+      <w:pPr>
+        <w:rPr>
+          <w:noProof/>
+        </w:rPr>
+      </w:pPr>
+      <w:r>
+        <w:rPr>
+          <w:noProof/>
+        </w:rPr>
+        <w:t>And made sure to pass a second texture to the shader when I render the cube:</w:t>
+      </w:r>
+    </w:p>
+    <w:p>
+      <w:pPr>
+        <w:rPr>
+          <w:noProof/>
+        </w:rPr>
+      </w:pPr>
+      <w:r>
+        <w:rPr>
+          <w:noProof/>
+        </w:rPr>
+        <w:drawing>
+          <wp:inline distT="0" distB="0" distL="0" distR="0" wp14:anchorId="0974BAED" wp14:editId="01FFD13B">
+            <wp:extent cx="5731510" cy="760730"/>
+            <wp:effectExtent l="0" t="0" r="2540" b="1270"/>
+            <wp:docPr id="2" name="Picture 2"/>
+            <wp:cNvGraphicFramePr>
+              <a:graphicFrameLocks xmlns:a="http://schemas.openxmlformats.org/drawingml/2006/main" noChangeAspect="1"/>
+            </wp:cNvGraphicFramePr>
+            <a:graphic xmlns:a="http://schemas.openxmlformats.org/drawingml/2006/main">
+              <a:graphicData uri="http://schemas.openxmlformats.org/drawingml/2006/picture">
+                <pic:pic xmlns:pic="http://schemas.openxmlformats.org/drawingml/2006/picture">
+                  <pic:nvPicPr>
+                    <pic:cNvPr id="1" name=""/>
+                    <pic:cNvPicPr/>
+                  </pic:nvPicPr>
+                  <pic:blipFill>
+                    <a:blip r:embed="rId5"/>
+                    <a:stretch>
+                      <a:fillRect/>
+                    </a:stretch>
+                  </pic:blipFill>
+                  <pic:spPr>
+                    <a:xfrm>
+                      <a:off x="0" y="0"/>
+                      <a:ext cx="5731510" cy="760730"/>
+                    </a:xfrm>
+                    <a:prstGeom prst="rect">
+                      <a:avLst/>
+                    </a:prstGeom>
+                  </pic:spPr>
+                </pic:pic>
+              </a:graphicData>
+            </a:graphic>
+          </wp:inline>
+        </w:drawing>
+      </w:r>
+    </w:p>
+    <w:p>
+      <w:pPr>
+        <w:rPr>
+          <w:noProof/>
+        </w:rPr>
+      </w:pPr>
+      <w:r>
+        <w:rPr>
+          <w:noProof/>
+        </w:rPr>
+        <w:t>Despite the assignment brief sugesting I use liner enterpolation</w:t>
+      </w:r>
+    </w:p>
+    <w:p>
+      <w:pPr>
+        <w:pStyle w:val="Heading1"/>
+      </w:pPr>
+      <w:r>
+        <w:t>Day 2</w:t>
+      </w:r>
+    </w:p>
+    <w:p>
+      <w:pPr>
+        <w:pStyle w:val="Heading2"/>
+      </w:pPr>
+      <w:r>
+        <w:t>Adding another cube to the screen with separate shaders that use normal mapping to make the flat faces appear more 3d</w:t>
+      </w:r>
+    </w:p>
+    <w:p>
+      <w:r>
+        <w:t xml:space="preserve">I thought this was going to be easy at first. I took a look at the lab work I did for  normal mapping and I copied the shaders over. It works similarly to the above. It takes in a second Texture2D, this is not a normal texture like last time, but a normal map. Meaning that the r g b values actually </w:t>
+      </w:r>
+      <w:r>
+        <w:lastRenderedPageBreak/>
+        <w:t xml:space="preserve">represent x y z values in world space (relative to the face of the model – I think ). It uses these XYZ values to alter the </w:t>
+      </w:r>
+      <w:proofErr w:type="spellStart"/>
+      <w:r>
+        <w:t>worldNormal</w:t>
+      </w:r>
+      <w:proofErr w:type="spellEnd"/>
+      <w:r>
+        <w:t xml:space="preserve"> of each pixel.</w:t>
+      </w:r>
+    </w:p>
+    <w:p>
+      <w:r>
+        <w:t xml:space="preserve">After this point, the same lighting equations as before were used. But instead of using </w:t>
+      </w:r>
+      <w:proofErr w:type="spellStart"/>
+      <w:r>
+        <w:t>input.worldNormal</w:t>
+      </w:r>
+      <w:proofErr w:type="spellEnd"/>
+      <w:r>
+        <w:t xml:space="preserve">, we use the </w:t>
+      </w:r>
+      <w:proofErr w:type="spellStart"/>
+      <w:r>
+        <w:t>worldNormal</w:t>
+      </w:r>
+      <w:proofErr w:type="spellEnd"/>
+      <w:r>
+        <w:t xml:space="preserve"> we just generated.</w:t>
+      </w:r>
+    </w:p>
+    <w:p>
+      <w:r>
+        <w:t xml:space="preserve">I had an issue with the Tangent vertex loading  the </w:t>
+      </w:r>
+      <w:proofErr w:type="spellStart"/>
+      <w:r>
+        <w:t>uvs</w:t>
+      </w:r>
+      <w:proofErr w:type="spellEnd"/>
+      <w:r>
+        <w:t xml:space="preserve"> into the tangent. After spending a while looking at the DX11 API and how the </w:t>
+      </w:r>
+      <w:proofErr w:type="spellStart"/>
+      <w:r>
+        <w:t>cpu</w:t>
+      </w:r>
+      <w:proofErr w:type="spellEnd"/>
+      <w:r>
+        <w:t xml:space="preserve"> and </w:t>
+      </w:r>
+      <w:proofErr w:type="spellStart"/>
+      <w:r>
+        <w:t>gpu</w:t>
+      </w:r>
+      <w:proofErr w:type="spellEnd"/>
+      <w:r>
+        <w:t xml:space="preserve"> communicate, I spotted this if statement:</w:t>
+      </w:r>
+    </w:p>
+    <w:p>
+      <w:r>
+        <w:drawing>
+          <wp:inline distT="0" distB="0" distL="0" distR="0" wp14:anchorId="5223326A" wp14:editId="2B51EA05">
+            <wp:extent cx="2915057" cy="590632"/>
+            <wp:effectExtent l="0" t="0" r="0" b="0"/>
+            <wp:docPr id="3" name="Picture 3"/>
+            <wp:cNvGraphicFramePr>
+              <a:graphicFrameLocks xmlns:a="http://schemas.openxmlformats.org/drawingml/2006/main" noChangeAspect="1"/>
+            </wp:cNvGraphicFramePr>
+            <a:graphic xmlns:a="http://schemas.openxmlformats.org/drawingml/2006/main">
+              <a:graphicData uri="http://schemas.openxmlformats.org/drawingml/2006/picture">
+                <pic:pic xmlns:pic="http://schemas.openxmlformats.org/drawingml/2006/picture">
+                  <pic:nvPicPr>
+                    <pic:cNvPr id="1" name=""/>
+                    <pic:cNvPicPr/>
+                  </pic:nvPicPr>
+                  <pic:blipFill>
+                    <a:blip r:embed="rId6"/>
+                    <a:stretch>
+                      <a:fillRect/>
+                    </a:stretch>
+                  </pic:blipFill>
+                  <pic:spPr>
+                    <a:xfrm>
+                      <a:off x="0" y="0"/>
+                      <a:ext cx="2915057" cy="590632"/>
+                    </a:xfrm>
+                    <a:prstGeom prst="rect">
+                      <a:avLst/>
+                    </a:prstGeom>
+                  </pic:spPr>
+                </pic:pic>
+              </a:graphicData>
+            </a:graphic>
+          </wp:inline>
+        </w:drawing>
+      </w:r>
+    </w:p>
+    <w:p>
+      <w:r>
+        <w:t>After this I realised my foolish mistake and I added the necessary parameter when loading in the mesh (I didn’t realise I had to put the second parameter in):</w:t>
+      </w:r>
+    </w:p>
+    <w:p>
+      <w:r>
+        <w:drawing>
+          <wp:inline distT="0" distB="0" distL="0" distR="0" wp14:anchorId="6CF71365" wp14:editId="5DAFE840">
+            <wp:extent cx="4839375" cy="400106"/>
+            <wp:effectExtent l="0" t="0" r="0" b="0"/>
+            <wp:docPr id="5" name="Picture 5"/>
+            <wp:cNvGraphicFramePr>
+              <a:graphicFrameLocks xmlns:a="http://schemas.openxmlformats.org/drawingml/2006/main" noChangeAspect="1"/>
+            </wp:cNvGraphicFramePr>
+            <a:graphic xmlns:a="http://schemas.openxmlformats.org/drawingml/2006/main">
+              <a:graphicData uri="http://schemas.openxmlformats.org/drawingml/2006/picture">
+                <pic:pic xmlns:pic="http://schemas.openxmlformats.org/drawingml/2006/picture">
+                  <pic:nvPicPr>
+                    <pic:cNvPr id="1" name=""/>
+                    <pic:cNvPicPr/>
+                  </pic:nvPicPr>
+                  <pic:blipFill>
+                    <a:blip r:embed="rId7"/>
+                    <a:stretch>
+                      <a:fillRect/>
+                    </a:stretch>
+                  </pic:blipFill>
+                  <pic:spPr>
+                    <a:xfrm>
+                      <a:off x="0" y="0"/>
+                      <a:ext cx="4839375" cy="400106"/>
+                    </a:xfrm>
+                    <a:prstGeom prst="rect">
+                      <a:avLst/>
+                    </a:prstGeom>
+                  </pic:spPr>
+                </pic:pic>
+              </a:graphicData>
+            </a:graphic>
+          </wp:inline>
+        </w:drawing>
+      </w:r>
+      <w:r>
+        <w:br/>
+        <w:t>after this I made a note not to make this mistake again, and the code executed as expected</w:t>
+      </w:r>
+    </w:p>
     <w:sectPr>
       <w:pgSz w:w="11906" w:h="16838"/>
       <w:pgMar w:top="1440" w:right="1440" w:bottom="1440" w:left="1440" w:header="708" w:footer="708" w:gutter="0"/>
@@ -803,6 +1076,7 @@
   <w:style w:type="character" w:default="1" w:styleId="DefaultParagraphFont">
     <w:name w:val="Default Paragraph Font"/>
     <w:uiPriority w:val="1"/>
+    <w:semiHidden/>
     <w:unhideWhenUsed/>
   </w:style>
   <w:style w:type="table" w:default="1" w:styleId="TableNormal">

</xml_diff>

<commit_message>
parallax mapping added, ground now cobbles
</commit_message>
<xml_diff>
--- a/report.docx
+++ b/report.docx
@@ -65,7 +65,15 @@
     </w:p>
     <w:p>
       <w:r>
-        <w:t xml:space="preserve">Right near the bottom of Scene.cpp , in the </w:t>
+        <w:t xml:space="preserve">Right near the bottom of </w:t>
+      </w:r>
+      <w:proofErr w:type="gramStart"/>
+      <w:r>
+        <w:t>Scene.cpp ,</w:t>
+      </w:r>
+      <w:proofErr w:type="gramEnd"/>
+      <w:r>
+        <w:t xml:space="preserve"> in the </w:t>
       </w:r>
       <w:proofErr w:type="spellStart"/>
       <w:r>
@@ -108,7 +116,15 @@
     </w:p>
     <w:p>
       <w:r>
-        <w:t xml:space="preserve">This would have definitely looked a lot nicer if I had used the </w:t>
+        <w:t xml:space="preserve">This would have </w:t>
+      </w:r>
+      <w:proofErr w:type="gramStart"/>
+      <w:r>
+        <w:t>definitely looked</w:t>
+      </w:r>
+      <w:proofErr w:type="gramEnd"/>
+      <w:r>
+        <w:t xml:space="preserve"> a lot nicer if I had used the </w:t>
       </w:r>
       <w:r>
         <w:t>HSL to RGB calculations we did in the first semester and made the light cycle through the Hue value. But in the instance of saving time, I elected not to explore that option</w:t>
@@ -156,7 +172,15 @@
         <w:pStyle w:val="Heading3"/>
       </w:pPr>
       <w:r>
-        <w:t>The vertex shader must constantly move the vertices in some way to produce some kind of  pulsating effect</w:t>
+        <w:t xml:space="preserve">The vertex shader must constantly move the vertices in some way to produce some kind </w:t>
+      </w:r>
+      <w:proofErr w:type="gramStart"/>
+      <w:r>
+        <w:t>of  pulsating</w:t>
+      </w:r>
+      <w:proofErr w:type="gramEnd"/>
+      <w:r>
+        <w:t xml:space="preserve"> effect</w:t>
       </w:r>
     </w:p>
     <w:p>
@@ -177,7 +201,15 @@
       </w:r>
       <w:proofErr w:type="spellEnd"/>
       <w:r>
-        <w:t xml:space="preserve"> each frame, though in order to stop the numbers from </w:t>
+        <w:t xml:space="preserve"> each frame, though </w:t>
+      </w:r>
+      <w:proofErr w:type="gramStart"/>
+      <w:r>
+        <w:t>in order to</w:t>
+      </w:r>
+      <w:proofErr w:type="gramEnd"/>
+      <w:r>
+        <w:t xml:space="preserve"> stop the numbers from </w:t>
       </w:r>
       <w:proofErr w:type="spellStart"/>
       <w:r>
@@ -227,8 +259,13 @@
       </w:r>
     </w:p>
     <w:p>
-      <w:r>
-        <w:t>So I made a pixel shader for the wiggle effect and I moved the code from the vertex shader to the newly created pixel shader</w:t>
+      <w:proofErr w:type="gramStart"/>
+      <w:r>
+        <w:t>So</w:t>
+      </w:r>
+      <w:proofErr w:type="gramEnd"/>
+      <w:r>
+        <w:t xml:space="preserve"> I made a pixel shader for the wiggle effect and I moved the code from the vertex shader to the newly created pixel shader</w:t>
       </w:r>
     </w:p>
     <w:p>
@@ -246,7 +283,15 @@
     </w:p>
     <w:p>
       <w:r>
-        <w:t xml:space="preserve">After that, I added  two more shaders, </w:t>
+        <w:t xml:space="preserve">After that, I </w:t>
+      </w:r>
+      <w:proofErr w:type="gramStart"/>
+      <w:r>
+        <w:t>added  two</w:t>
+      </w:r>
+      <w:proofErr w:type="gramEnd"/>
+      <w:r>
+        <w:t xml:space="preserve"> more shaders, </w:t>
       </w:r>
       <w:proofErr w:type="spellStart"/>
       <w:r>
@@ -267,7 +312,15 @@
     </w:p>
     <w:p>
       <w:r>
-        <w:t>I added another texture to the game. The Wood texture. I plan for my cube to fade between metal and wood.</w:t>
+        <w:t xml:space="preserve">I added another texture to the game. The Wood </w:t>
+      </w:r>
+      <w:proofErr w:type="gramStart"/>
+      <w:r>
+        <w:t>texture</w:t>
+      </w:r>
+      <w:proofErr w:type="gramEnd"/>
+      <w:r>
+        <w:t>. I plan for my cube to fade between metal and wood.</w:t>
       </w:r>
     </w:p>
     <w:p>
@@ -425,11 +478,27 @@
     </w:p>
     <w:p>
       <w:r>
-        <w:t xml:space="preserve">I thought this was going to be easy at first. I took a look at the lab work I did for  normal mapping and I copied the shaders over. It works similarly to the above. It takes in a second Texture2D, this is not a normal texture like last time, but a normal map. Meaning that the r g b values actually </w:t>
+        <w:t xml:space="preserve">I thought this was going to be easy at first. I took a look at the lab work I did </w:t>
+      </w:r>
+      <w:proofErr w:type="gramStart"/>
+      <w:r>
+        <w:t>for  normal</w:t>
+      </w:r>
+      <w:proofErr w:type="gramEnd"/>
+      <w:r>
+        <w:t xml:space="preserve"> mapping and I copied the shaders over. It works similarly to the above. It takes in a second Texture2D, this is not a normal texture like last time, but a normal map. Meaning that the r g b values actually </w:t>
       </w:r>
       <w:r>
         <w:lastRenderedPageBreak/>
-        <w:t xml:space="preserve">represent x y z values in world space (relative to the face of the model – I think ). It uses these XYZ values to alter the </w:t>
+        <w:t xml:space="preserve">represent x y z values in world space (relative to the face of the model – I </w:t>
+      </w:r>
+      <w:proofErr w:type="gramStart"/>
+      <w:r>
+        <w:t>think )</w:t>
+      </w:r>
+      <w:proofErr w:type="gramEnd"/>
+      <w:r>
+        <w:t xml:space="preserve">. It uses these XYZ values to alter the </w:t>
       </w:r>
       <w:proofErr w:type="spellStart"/>
       <w:r>
@@ -445,10 +514,12 @@
         <w:t xml:space="preserve">After this point, the same lighting equations as before were used. But instead of using </w:t>
       </w:r>
       <w:proofErr w:type="spellStart"/>
+      <w:proofErr w:type="gramStart"/>
       <w:r>
         <w:t>input.worldNormal</w:t>
       </w:r>
       <w:proofErr w:type="spellEnd"/>
+      <w:proofErr w:type="gramEnd"/>
       <w:r>
         <w:t xml:space="preserve">, we use the </w:t>
       </w:r>
@@ -463,7 +534,15 @@
     </w:p>
     <w:p>
       <w:r>
-        <w:t xml:space="preserve">I had an issue with the Tangent vertex loading  the </w:t>
+        <w:t xml:space="preserve">I had an issue with the Tangent vertex </w:t>
+      </w:r>
+      <w:proofErr w:type="gramStart"/>
+      <w:r>
+        <w:t>loading  the</w:t>
+      </w:r>
+      <w:proofErr w:type="gramEnd"/>
+      <w:r>
+        <w:t xml:space="preserve"> </w:t>
       </w:r>
       <w:proofErr w:type="spellStart"/>
       <w:r>
@@ -577,6 +656,32 @@
         <w:t>after this I made a note not to make this mistake again, and the code executed as expected</w:t>
       </w:r>
     </w:p>
+    <w:p/>
+    <w:p>
+      <w:pPr>
+        <w:pStyle w:val="Heading2"/>
+      </w:pPr>
+      <w:r>
+        <w:t>Replacing the ground with a different texture, one with parallax mapping</w:t>
+      </w:r>
+    </w:p>
+    <w:p>
+      <w:r>
+        <w:t xml:space="preserve"> This works the same as the normal mapping, but you include a float variable in the </w:t>
+      </w:r>
+      <w:proofErr w:type="spellStart"/>
+      <w:r>
+        <w:t>gPerFrameConstants</w:t>
+      </w:r>
+      <w:proofErr w:type="spellEnd"/>
+      <w:r>
+        <w:t xml:space="preserve"> named Parallax depth. This depth is used to offset the texture to make it look more 3d. note that it does not actually change the shape of the model at all, it just simply offsets the textures.</w:t>
+      </w:r>
+      <w:r>
+        <w:br/>
+      </w:r>
+    </w:p>
+    <w:p/>
     <w:sectPr>
       <w:pgSz w:w="11906" w:h="16838"/>
       <w:pgMar w:top="1440" w:right="1440" w:bottom="1440" w:left="1440" w:header="708" w:footer="708" w:gutter="0"/>

</xml_diff>

<commit_message>
Lights encapsulated into classes
lights now encapsulated into classes
lighting data is now encapsulated into structs and an array of these structs is passed through the cbuffer.
the shaders now support multiple lights without the need to be hardcoded
</commit_message>
<xml_diff>
--- a/report.docx
+++ b/report.docx
@@ -12,6 +12,9 @@
       <w:r>
         <w:t>Report</w:t>
       </w:r>
+      <w:r>
+        <w:t xml:space="preserve"> (Dev Log)</w:t>
+      </w:r>
     </w:p>
     <w:p>
       <w:pPr>
@@ -44,23 +47,7 @@
     </w:p>
     <w:p>
       <w:r>
-        <w:t xml:space="preserve">Immediately removed the unnecessary 2% code for the lab (making the model walk) and changed the </w:t>
-      </w:r>
-      <w:proofErr w:type="spellStart"/>
-      <w:r>
-        <w:t>robot.x</w:t>
-      </w:r>
-      <w:proofErr w:type="spellEnd"/>
-      <w:r>
-        <w:t xml:space="preserve"> model for the </w:t>
-      </w:r>
-      <w:proofErr w:type="spellStart"/>
-      <w:r>
-        <w:t>teapot.x</w:t>
-      </w:r>
-      <w:proofErr w:type="spellEnd"/>
-      <w:r>
-        <w:t xml:space="preserve"> model.</w:t>
+        <w:t>Immediately removed the unnecessary 2% code for the lab (making the model walk) and changed the robot.x model for the teapot.x model.</w:t>
       </w:r>
     </w:p>
     <w:p>
@@ -73,15 +60,7 @@
       </w:r>
       <w:proofErr w:type="gramEnd"/>
       <w:r>
-        <w:t xml:space="preserve"> in the </w:t>
-      </w:r>
-      <w:proofErr w:type="spellStart"/>
-      <w:r>
-        <w:t>UpdateScene</w:t>
-      </w:r>
-      <w:proofErr w:type="spellEnd"/>
-      <w:r>
-        <w:t xml:space="preserve"> function, I made a small snippet of code that changed the lights strength over time. It used a multiplier that switched between being negative and positive:  the light would start off at a brightness of 40 and decrease. once the light strength hit 0, the negative would flip to be positive and the light would now get brighter over time until it hit 40 and then the multiplier would flip again, making the brightness decrease again and restarting the loop.</w:t>
+        <w:t xml:space="preserve"> in the UpdateScene function, I made a small snippet of code that changed the lights strength over time. It used a multiplier that switched between being negative and positive:  the light would start off at a brightness of 40 and decrease. once the light strength hit 0, the negative would flip to be positive and the light would now get brighter over time until it hit 40 and then the multiplier would flip again, making the brightness decrease again and restarting the loop.</w:t>
       </w:r>
       <w:r>
         <w:br/>
@@ -156,15 +135,7 @@
     </w:p>
     <w:p>
       <w:r>
-        <w:t xml:space="preserve">This took some time, a little trial and error, but eventually I managed to get another vertex shader working called </w:t>
-      </w:r>
-      <w:proofErr w:type="spellStart"/>
-      <w:r>
-        <w:t>Wiggle_vs</w:t>
-      </w:r>
-      <w:proofErr w:type="spellEnd"/>
-      <w:r>
-        <w:t>.</w:t>
+        <w:t>This took some time, a little trial and error, but eventually I managed to get another vertex shader working called Wiggle_vs.</w:t>
       </w:r>
     </w:p>
     <w:p>
@@ -185,23 +156,7 @@
     </w:p>
     <w:p>
       <w:r>
-        <w:t xml:space="preserve">Once I decided I needed to add another float to the </w:t>
-      </w:r>
-      <w:proofErr w:type="spellStart"/>
-      <w:r>
-        <w:t>PerFrameConstants</w:t>
-      </w:r>
-      <w:proofErr w:type="spellEnd"/>
-      <w:r>
-        <w:t xml:space="preserve">, I realised that the padding variables are essentially unused float variables, so instead of creating a new float in the struct and buffer, I decided to use padding1 as a Time variable. This time variable would increase by </w:t>
-      </w:r>
-      <w:proofErr w:type="spellStart"/>
-      <w:r>
-        <w:t>frametime</w:t>
-      </w:r>
-      <w:proofErr w:type="spellEnd"/>
-      <w:r>
-        <w:t xml:space="preserve"> each frame, though </w:t>
+        <w:t xml:space="preserve">Once I decided I needed to add another float to the PerFrameConstants, I realised that the padding variables are essentially unused float variables, so instead of creating a new float in the struct and buffer, I decided to use padding1 as a Time variable. This time variable would increase by frametime each frame, though </w:t>
       </w:r>
       <w:proofErr w:type="gramStart"/>
       <w:r>
@@ -209,27 +164,11 @@
       </w:r>
       <w:proofErr w:type="gramEnd"/>
       <w:r>
-        <w:t xml:space="preserve"> stop the numbers from </w:t>
-      </w:r>
-      <w:proofErr w:type="spellStart"/>
-      <w:r>
-        <w:t>spiraling</w:t>
-      </w:r>
-      <w:proofErr w:type="spellEnd"/>
-      <w:r>
-        <w:t xml:space="preserve"> out of control after a certain amount of time, after a certain large number is passed, the time is set back to 0. Once I was able to pass this </w:t>
+        <w:t xml:space="preserve"> stop the numbers from spiraling out of control after a certain amount of time, after a certain large number is passed, the time is set back to 0. Once I was able to pass this </w:t>
       </w:r>
       <w:r>
         <w:lastRenderedPageBreak/>
-        <w:t xml:space="preserve">number over to the GPU, I used it in the </w:t>
-      </w:r>
-      <w:proofErr w:type="spellStart"/>
-      <w:r>
-        <w:t>wiggle_vs</w:t>
-      </w:r>
-      <w:proofErr w:type="spellEnd"/>
-      <w:r>
-        <w:t xml:space="preserve"> vertex shader.</w:t>
+        <w:t>number over to the GPU, I used it in the wiggle_vs vertex shader.</w:t>
       </w:r>
       <w:r>
         <w:br/>
@@ -291,15 +230,7 @@
       </w:r>
       <w:proofErr w:type="gramEnd"/>
       <w:r>
-        <w:t xml:space="preserve"> more shaders, </w:t>
-      </w:r>
-      <w:proofErr w:type="spellStart"/>
-      <w:r>
-        <w:t>Fading_VS</w:t>
-      </w:r>
-      <w:proofErr w:type="spellEnd"/>
-      <w:r>
-        <w:t xml:space="preserve"> and Fading _PS</w:t>
+        <w:t xml:space="preserve"> more shaders, Fading_VS and Fading _PS</w:t>
       </w:r>
     </w:p>
     <w:p>
@@ -330,15 +261,7 @@
         </w:rPr>
       </w:pPr>
       <w:r>
-        <w:t xml:space="preserve">I added a second </w:t>
-      </w:r>
-      <w:proofErr w:type="spellStart"/>
-      <w:r>
-        <w:t>diffuseSpecularMap</w:t>
-      </w:r>
-      <w:proofErr w:type="spellEnd"/>
-      <w:r>
-        <w:t xml:space="preserve"> to the shader like so:</w:t>
+        <w:t>I added a second diffuseSpecularMap to the shader like so:</w:t>
       </w:r>
       <w:r>
         <w:rPr>
@@ -498,38 +421,20 @@
       </w:r>
       <w:proofErr w:type="gramEnd"/>
       <w:r>
-        <w:t xml:space="preserve">. It uses these XYZ values to alter the </w:t>
-      </w:r>
-      <w:proofErr w:type="spellStart"/>
-      <w:r>
-        <w:t>worldNormal</w:t>
-      </w:r>
-      <w:proofErr w:type="spellEnd"/>
-      <w:r>
-        <w:t xml:space="preserve"> of each pixel.</w:t>
+        <w:t>. It uses these XYZ values to alter the worldNormal of each pixel.</w:t>
       </w:r>
     </w:p>
     <w:p>
       <w:r>
         <w:t xml:space="preserve">After this point, the same lighting equations as before were used. But instead of using </w:t>
       </w:r>
-      <w:proofErr w:type="spellStart"/>
       <w:proofErr w:type="gramStart"/>
       <w:r>
         <w:t>input.worldNormal</w:t>
       </w:r>
-      <w:proofErr w:type="spellEnd"/>
       <w:proofErr w:type="gramEnd"/>
       <w:r>
-        <w:t xml:space="preserve">, we use the </w:t>
-      </w:r>
-      <w:proofErr w:type="spellStart"/>
-      <w:r>
-        <w:t>worldNormal</w:t>
-      </w:r>
-      <w:proofErr w:type="spellEnd"/>
-      <w:r>
-        <w:t xml:space="preserve"> we just generated.</w:t>
+        <w:t>, we use the worldNormal we just generated.</w:t>
       </w:r>
     </w:p>
     <w:p>
@@ -542,31 +447,7 @@
       </w:r>
       <w:proofErr w:type="gramEnd"/>
       <w:r>
-        <w:t xml:space="preserve"> </w:t>
-      </w:r>
-      <w:proofErr w:type="spellStart"/>
-      <w:r>
-        <w:t>uvs</w:t>
-      </w:r>
-      <w:proofErr w:type="spellEnd"/>
-      <w:r>
-        <w:t xml:space="preserve"> into the tangent. After spending a while looking at the DX11 API and how the </w:t>
-      </w:r>
-      <w:proofErr w:type="spellStart"/>
-      <w:r>
-        <w:t>cpu</w:t>
-      </w:r>
-      <w:proofErr w:type="spellEnd"/>
-      <w:r>
-        <w:t xml:space="preserve"> and </w:t>
-      </w:r>
-      <w:proofErr w:type="spellStart"/>
-      <w:r>
-        <w:t>gpu</w:t>
-      </w:r>
-      <w:proofErr w:type="spellEnd"/>
-      <w:r>
-        <w:t xml:space="preserve"> communicate, I spotted this if statement:</w:t>
+        <w:t xml:space="preserve"> uvs into the tangent. After spending a while looking at the DX11 API and how the cpu and gpu communicate, I spotted this if statement:</w:t>
       </w:r>
     </w:p>
     <w:p>
@@ -667,21 +548,710 @@
     </w:p>
     <w:p>
       <w:r>
-        <w:t xml:space="preserve"> This works the same as the normal mapping, but you include a float variable in the </w:t>
-      </w:r>
-      <w:proofErr w:type="spellStart"/>
-      <w:r>
-        <w:t>gPerFrameConstants</w:t>
-      </w:r>
-      <w:proofErr w:type="spellEnd"/>
-      <w:r>
-        <w:t xml:space="preserve"> named Parallax depth. This depth is used to offset the texture to make it look more 3d. note that it does not actually change the shape of the model at all, it just simply offsets the textures.</w:t>
+        <w:t xml:space="preserve"> This works the same as the normal mapping, but you include a float variable in the gPerFrameConstants named Parallax depth. This depth is used to offset the texture to make it look more 3d. note that it does not actually change the shape of the model at all, it just simply offsets the textures.</w:t>
       </w:r>
       <w:r>
         <w:br/>
       </w:r>
     </w:p>
+    <w:p>
+      <w:pPr>
+        <w:pStyle w:val="Heading1"/>
+      </w:pPr>
+      <w:r>
+        <w:t xml:space="preserve">Day 3/4 </w:t>
+      </w:r>
+    </w:p>
+    <w:p>
+      <w:pPr>
+        <w:pStyle w:val="Heading3"/>
+      </w:pPr>
+      <w:r>
+        <w:t>Splitting the light off into its own Class and passing an array of lights through the PerFrameConstants instead of hardcoded values for each light</w:t>
+      </w:r>
+    </w:p>
+    <w:p>
+      <w:r>
+        <w:t>This was a very difficult challenge.</w:t>
+      </w:r>
+    </w:p>
+    <w:p>
+      <w:r>
+        <w:t xml:space="preserve">I started off by making an empty class called light, and copy pasted the code in the struct Light located in scene.cpp. I made all the variables public so they can be accessed easily – I’m not messing about with setters and getters just </w:t>
+      </w:r>
+      <w:proofErr w:type="gramStart"/>
+      <w:r>
+        <w:t>yet,</w:t>
+      </w:r>
+      <w:proofErr w:type="gramEnd"/>
+      <w:r>
+        <w:t xml:space="preserve"> I just want to see if this works.</w:t>
+      </w:r>
+    </w:p>
+    <w:p>
+      <w:r>
+        <w:t xml:space="preserve">After I copied the code over, I realised that I can not pass the light class through to the GPU because it contained a pointer to the Model class; after a long, late night chat with Laurent he explained that the GPU can take a class as an input, as long as it is using PODs (plain old data types). This means that if I had a light class with many floats, I would be able to pass that over to the GPU. Unfortunately because the light contained a model, this foiled my plans to </w:t>
+      </w:r>
+      <w:proofErr w:type="gramStart"/>
+      <w:r>
+        <w:t>pass  an</w:t>
+      </w:r>
+      <w:proofErr w:type="gramEnd"/>
+      <w:r>
+        <w:t xml:space="preserve"> array of lights to the GPU.</w:t>
+      </w:r>
+    </w:p>
+    <w:p>
+      <w:r>
+        <w:t>Not to worry, I came up with an alternative.</w:t>
+      </w:r>
+      <w:r>
+        <w:br/>
+        <w:t>currently my light class contains 3 things:</w:t>
+      </w:r>
+    </w:p>
+    <w:p>
+      <w:r>
+        <w:lastRenderedPageBreak/>
+        <w:drawing>
+          <wp:inline distT="0" distB="0" distL="0" distR="0" wp14:anchorId="2EFC8F9B" wp14:editId="2A1DE834">
+            <wp:extent cx="2896004" cy="1086002"/>
+            <wp:effectExtent l="0" t="0" r="0" b="0"/>
+            <wp:docPr id="6" name="Picture 6"/>
+            <wp:cNvGraphicFramePr>
+              <a:graphicFrameLocks xmlns:a="http://schemas.openxmlformats.org/drawingml/2006/main" noChangeAspect="1"/>
+            </wp:cNvGraphicFramePr>
+            <a:graphic xmlns:a="http://schemas.openxmlformats.org/drawingml/2006/main">
+              <a:graphicData uri="http://schemas.openxmlformats.org/drawingml/2006/picture">
+                <pic:pic xmlns:pic="http://schemas.openxmlformats.org/drawingml/2006/picture">
+                  <pic:nvPicPr>
+                    <pic:cNvPr id="1" name=""/>
+                    <pic:cNvPicPr/>
+                  </pic:nvPicPr>
+                  <pic:blipFill>
+                    <a:blip r:embed="rId8"/>
+                    <a:stretch>
+                      <a:fillRect/>
+                    </a:stretch>
+                  </pic:blipFill>
+                  <pic:spPr>
+                    <a:xfrm>
+                      <a:off x="0" y="0"/>
+                      <a:ext cx="2896004" cy="1086002"/>
+                    </a:xfrm>
+                    <a:prstGeom prst="rect">
+                      <a:avLst/>
+                    </a:prstGeom>
+                  </pic:spPr>
+                </pic:pic>
+              </a:graphicData>
+            </a:graphic>
+          </wp:inline>
+        </w:drawing>
+      </w:r>
+      <w:r>
+        <w:br/>
+        <w:t>but the GPU is expecting code that looks like this:</w:t>
+      </w:r>
+    </w:p>
+    <w:p>
+      <w:r>
+        <w:drawing>
+          <wp:inline distT="0" distB="0" distL="0" distR="0" wp14:anchorId="49715E83" wp14:editId="1D43A148">
+            <wp:extent cx="3153215" cy="1419423"/>
+            <wp:effectExtent l="0" t="0" r="9525" b="9525"/>
+            <wp:docPr id="7" name="Picture 7"/>
+            <wp:cNvGraphicFramePr>
+              <a:graphicFrameLocks xmlns:a="http://schemas.openxmlformats.org/drawingml/2006/main" noChangeAspect="1"/>
+            </wp:cNvGraphicFramePr>
+            <a:graphic xmlns:a="http://schemas.openxmlformats.org/drawingml/2006/main">
+              <a:graphicData uri="http://schemas.openxmlformats.org/drawingml/2006/picture">
+                <pic:pic xmlns:pic="http://schemas.openxmlformats.org/drawingml/2006/picture">
+                  <pic:nvPicPr>
+                    <pic:cNvPr id="1" name=""/>
+                    <pic:cNvPicPr/>
+                  </pic:nvPicPr>
+                  <pic:blipFill>
+                    <a:blip r:embed="rId9"/>
+                    <a:stretch>
+                      <a:fillRect/>
+                    </a:stretch>
+                  </pic:blipFill>
+                  <pic:spPr>
+                    <a:xfrm>
+                      <a:off x="0" y="0"/>
+                      <a:ext cx="3153215" cy="1419423"/>
+                    </a:xfrm>
+                    <a:prstGeom prst="rect">
+                      <a:avLst/>
+                    </a:prstGeom>
+                  </pic:spPr>
+                </pic:pic>
+              </a:graphicData>
+            </a:graphic>
+          </wp:inline>
+        </w:drawing>
+      </w:r>
+    </w:p>
     <w:p/>
+    <w:p>
+      <w:proofErr w:type="gramStart"/>
+      <w:r>
+        <w:t>So</w:t>
+      </w:r>
+      <w:proofErr w:type="gramEnd"/>
+      <w:r>
+        <w:t xml:space="preserve"> I made a Structure in my Light Class. To contain the data to send over to the GPU which matches what the GOU will expect:</w:t>
+      </w:r>
+      <w:r>
+        <w:br/>
+      </w:r>
+      <w:r>
+        <w:drawing>
+          <wp:inline distT="0" distB="0" distL="0" distR="0" wp14:anchorId="0ED2CEF5" wp14:editId="485A510A">
+            <wp:extent cx="4296375" cy="2476846"/>
+            <wp:effectExtent l="0" t="0" r="9525" b="0"/>
+            <wp:docPr id="8" name="Picture 8"/>
+            <wp:cNvGraphicFramePr>
+              <a:graphicFrameLocks xmlns:a="http://schemas.openxmlformats.org/drawingml/2006/main" noChangeAspect="1"/>
+            </wp:cNvGraphicFramePr>
+            <a:graphic xmlns:a="http://schemas.openxmlformats.org/drawingml/2006/main">
+              <a:graphicData uri="http://schemas.openxmlformats.org/drawingml/2006/picture">
+                <pic:pic xmlns:pic="http://schemas.openxmlformats.org/drawingml/2006/picture">
+                  <pic:nvPicPr>
+                    <pic:cNvPr id="1" name=""/>
+                    <pic:cNvPicPr/>
+                  </pic:nvPicPr>
+                  <pic:blipFill>
+                    <a:blip r:embed="rId10"/>
+                    <a:stretch>
+                      <a:fillRect/>
+                    </a:stretch>
+                  </pic:blipFill>
+                  <pic:spPr>
+                    <a:xfrm>
+                      <a:off x="0" y="0"/>
+                      <a:ext cx="4296375" cy="2476846"/>
+                    </a:xfrm>
+                    <a:prstGeom prst="rect">
+                      <a:avLst/>
+                    </a:prstGeom>
+                  </pic:spPr>
+                </pic:pic>
+              </a:graphicData>
+            </a:graphic>
+          </wp:inline>
+        </w:drawing>
+      </w:r>
+      <w:r>
+        <w:br/>
+        <w:t>I then created a function that will take the attributes of the light, and return them as the struct shown above:</w:t>
+      </w:r>
+    </w:p>
+    <w:p>
+      <w:r>
+        <w:drawing>
+          <wp:inline distT="0" distB="0" distL="0" distR="0" wp14:anchorId="77F76DA4" wp14:editId="6CE95DA7">
+            <wp:extent cx="5731510" cy="2110740"/>
+            <wp:effectExtent l="0" t="0" r="2540" b="3810"/>
+            <wp:docPr id="9" name="Picture 9"/>
+            <wp:cNvGraphicFramePr>
+              <a:graphicFrameLocks xmlns:a="http://schemas.openxmlformats.org/drawingml/2006/main" noChangeAspect="1"/>
+            </wp:cNvGraphicFramePr>
+            <a:graphic xmlns:a="http://schemas.openxmlformats.org/drawingml/2006/main">
+              <a:graphicData uri="http://schemas.openxmlformats.org/drawingml/2006/picture">
+                <pic:pic xmlns:pic="http://schemas.openxmlformats.org/drawingml/2006/picture">
+                  <pic:nvPicPr>
+                    <pic:cNvPr id="1" name=""/>
+                    <pic:cNvPicPr/>
+                  </pic:nvPicPr>
+                  <pic:blipFill>
+                    <a:blip r:embed="rId11"/>
+                    <a:stretch>
+                      <a:fillRect/>
+                    </a:stretch>
+                  </pic:blipFill>
+                  <pic:spPr>
+                    <a:xfrm>
+                      <a:off x="0" y="0"/>
+                      <a:ext cx="5731510" cy="2110740"/>
+                    </a:xfrm>
+                    <a:prstGeom prst="rect">
+                      <a:avLst/>
+                    </a:prstGeom>
+                  </pic:spPr>
+                </pic:pic>
+              </a:graphicData>
+            </a:graphic>
+          </wp:inline>
+        </w:drawing>
+      </w:r>
+      <w:r>
+        <w:br/>
+      </w:r>
+    </w:p>
+    <w:p>
+      <w:r>
+        <w:lastRenderedPageBreak/>
+        <w:t>After this I created a matching struct for the GPU-side where cVector3 becomes float3:</w:t>
+      </w:r>
+    </w:p>
+    <w:p>
+      <w:r>
+        <w:drawing>
+          <wp:inline distT="0" distB="0" distL="0" distR="0" wp14:anchorId="40DC8077" wp14:editId="66393729">
+            <wp:extent cx="3677163" cy="2553056"/>
+            <wp:effectExtent l="0" t="0" r="0" b="0"/>
+            <wp:docPr id="10" name="Picture 10"/>
+            <wp:cNvGraphicFramePr>
+              <a:graphicFrameLocks xmlns:a="http://schemas.openxmlformats.org/drawingml/2006/main" noChangeAspect="1"/>
+            </wp:cNvGraphicFramePr>
+            <a:graphic xmlns:a="http://schemas.openxmlformats.org/drawingml/2006/main">
+              <a:graphicData uri="http://schemas.openxmlformats.org/drawingml/2006/picture">
+                <pic:pic xmlns:pic="http://schemas.openxmlformats.org/drawingml/2006/picture">
+                  <pic:nvPicPr>
+                    <pic:cNvPr id="1" name=""/>
+                    <pic:cNvPicPr/>
+                  </pic:nvPicPr>
+                  <pic:blipFill>
+                    <a:blip r:embed="rId12"/>
+                    <a:stretch>
+                      <a:fillRect/>
+                    </a:stretch>
+                  </pic:blipFill>
+                  <pic:spPr>
+                    <a:xfrm>
+                      <a:off x="0" y="0"/>
+                      <a:ext cx="3677163" cy="2553056"/>
+                    </a:xfrm>
+                    <a:prstGeom prst="rect">
+                      <a:avLst/>
+                    </a:prstGeom>
+                  </pic:spPr>
+                </pic:pic>
+              </a:graphicData>
+            </a:graphic>
+          </wp:inline>
+        </w:drawing>
+      </w:r>
+    </w:p>
+    <w:p>
+      <w:r>
+        <w:t xml:space="preserve">Now all I </w:t>
+      </w:r>
+      <w:proofErr w:type="gramStart"/>
+      <w:r>
+        <w:t>have to</w:t>
+      </w:r>
+      <w:proofErr w:type="gramEnd"/>
+      <w:r>
+        <w:t xml:space="preserve"> do is modify the PerFrameConstants to use the light structures I have created. </w:t>
+      </w:r>
+      <w:r>
+        <w:br/>
+      </w:r>
+      <w:r>
+        <w:br/>
+        <w:t>this is the CPU- side.</w:t>
+      </w:r>
+      <w:r>
+        <w:br/>
+      </w:r>
+      <w:r>
+        <w:drawing>
+          <wp:inline distT="0" distB="0" distL="0" distR="0" wp14:anchorId="5C358271" wp14:editId="0BDA12B4">
+            <wp:extent cx="4858428" cy="2857899"/>
+            <wp:effectExtent l="0" t="0" r="0" b="0"/>
+            <wp:docPr id="11" name="Picture 11"/>
+            <wp:cNvGraphicFramePr>
+              <a:graphicFrameLocks xmlns:a="http://schemas.openxmlformats.org/drawingml/2006/main" noChangeAspect="1"/>
+            </wp:cNvGraphicFramePr>
+            <a:graphic xmlns:a="http://schemas.openxmlformats.org/drawingml/2006/main">
+              <a:graphicData uri="http://schemas.openxmlformats.org/drawingml/2006/picture">
+                <pic:pic xmlns:pic="http://schemas.openxmlformats.org/drawingml/2006/picture">
+                  <pic:nvPicPr>
+                    <pic:cNvPr id="1" name=""/>
+                    <pic:cNvPicPr/>
+                  </pic:nvPicPr>
+                  <pic:blipFill>
+                    <a:blip r:embed="rId13"/>
+                    <a:stretch>
+                      <a:fillRect/>
+                    </a:stretch>
+                  </pic:blipFill>
+                  <pic:spPr>
+                    <a:xfrm>
+                      <a:off x="0" y="0"/>
+                      <a:ext cx="4858428" cy="2857899"/>
+                    </a:xfrm>
+                    <a:prstGeom prst="rect">
+                      <a:avLst/>
+                    </a:prstGeom>
+                  </pic:spPr>
+                </pic:pic>
+              </a:graphicData>
+            </a:graphic>
+          </wp:inline>
+        </w:drawing>
+      </w:r>
+    </w:p>
+    <w:p>
+      <w:r>
+        <w:t>And this is the GPU-side:</w:t>
+      </w:r>
+    </w:p>
+    <w:p>
+      <w:r>
+        <w:lastRenderedPageBreak/>
+        <w:drawing>
+          <wp:inline distT="0" distB="0" distL="0" distR="0" wp14:anchorId="61B51B43" wp14:editId="7BE3C4C9">
+            <wp:extent cx="4725059" cy="2438740"/>
+            <wp:effectExtent l="0" t="0" r="0" b="0"/>
+            <wp:docPr id="12" name="Picture 12"/>
+            <wp:cNvGraphicFramePr>
+              <a:graphicFrameLocks xmlns:a="http://schemas.openxmlformats.org/drawingml/2006/main" noChangeAspect="1"/>
+            </wp:cNvGraphicFramePr>
+            <a:graphic xmlns:a="http://schemas.openxmlformats.org/drawingml/2006/main">
+              <a:graphicData uri="http://schemas.openxmlformats.org/drawingml/2006/picture">
+                <pic:pic xmlns:pic="http://schemas.openxmlformats.org/drawingml/2006/picture">
+                  <pic:nvPicPr>
+                    <pic:cNvPr id="1" name=""/>
+                    <pic:cNvPicPr/>
+                  </pic:nvPicPr>
+                  <pic:blipFill>
+                    <a:blip r:embed="rId14"/>
+                    <a:stretch>
+                      <a:fillRect/>
+                    </a:stretch>
+                  </pic:blipFill>
+                  <pic:spPr>
+                    <a:xfrm>
+                      <a:off x="0" y="0"/>
+                      <a:ext cx="4725059" cy="2438740"/>
+                    </a:xfrm>
+                    <a:prstGeom prst="rect">
+                      <a:avLst/>
+                    </a:prstGeom>
+                  </pic:spPr>
+                </pic:pic>
+              </a:graphicData>
+            </a:graphic>
+          </wp:inline>
+        </w:drawing>
+      </w:r>
+    </w:p>
+    <w:p>
+      <w:r>
+        <w:t>Note that they use a hardcoded number.</w:t>
+      </w:r>
+      <w:r>
+        <w:br/>
+        <w:t>I plan to limit the number of lights the player can have in the scene.</w:t>
+      </w:r>
+      <w:r>
+        <w:br/>
+        <w:t xml:space="preserve">in unity, they limit it to 4, but this number can be changed in the settings, I will later change this to a round 10. </w:t>
+      </w:r>
+    </w:p>
+    <w:p>
+      <w:r>
+        <w:t>After this, I just had to modify my shaders to use the new structure array instead of hardcoded values in PerModelConstants</w:t>
+      </w:r>
+    </w:p>
+    <w:p>
+      <w:r>
+        <w:t>It was fairly simple to modify these shaders, all I needed to do was remove the duplicate code and instead of using light1Colour I now use light[i</w:t>
+      </w:r>
+      <w:proofErr w:type="gramStart"/>
+      <w:r>
+        <w:t>].LightColour</w:t>
+      </w:r>
+      <w:proofErr w:type="gramEnd"/>
+      <w:r>
+        <w:br/>
+      </w:r>
+    </w:p>
+    <w:p>
+      <w:r>
+        <w:drawing>
+          <wp:inline distT="0" distB="0" distL="0" distR="0" wp14:anchorId="23CE163D" wp14:editId="64A7017F">
+            <wp:extent cx="5731510" cy="2026285"/>
+            <wp:effectExtent l="0" t="0" r="2540" b="0"/>
+            <wp:docPr id="13" name="Picture 13"/>
+            <wp:cNvGraphicFramePr>
+              <a:graphicFrameLocks xmlns:a="http://schemas.openxmlformats.org/drawingml/2006/main" noChangeAspect="1"/>
+            </wp:cNvGraphicFramePr>
+            <a:graphic xmlns:a="http://schemas.openxmlformats.org/drawingml/2006/main">
+              <a:graphicData uri="http://schemas.openxmlformats.org/drawingml/2006/picture">
+                <pic:pic xmlns:pic="http://schemas.openxmlformats.org/drawingml/2006/picture">
+                  <pic:nvPicPr>
+                    <pic:cNvPr id="1" name=""/>
+                    <pic:cNvPicPr/>
+                  </pic:nvPicPr>
+                  <pic:blipFill>
+                    <a:blip r:embed="rId15"/>
+                    <a:stretch>
+                      <a:fillRect/>
+                    </a:stretch>
+                  </pic:blipFill>
+                  <pic:spPr>
+                    <a:xfrm>
+                      <a:off x="0" y="0"/>
+                      <a:ext cx="5731510" cy="2026285"/>
+                    </a:xfrm>
+                    <a:prstGeom prst="rect">
+                      <a:avLst/>
+                    </a:prstGeom>
+                  </pic:spPr>
+                </pic:pic>
+              </a:graphicData>
+            </a:graphic>
+          </wp:inline>
+        </w:drawing>
+      </w:r>
+    </w:p>
+    <w:p/>
+    <w:p>
+      <w:r>
+        <w:t>After making a few changes to scene.cpp to accommodate the movement of light from a local struct to a class, the program was ready to run.</w:t>
+      </w:r>
+      <w:r>
+        <w:br/>
+        <w:t>and to my surprise it ran first time. With the only notable discrepancy that the lights were all white – the lights could not show colour at all.</w:t>
+      </w:r>
+      <w:r>
+        <w:br/>
+      </w:r>
+      <w:r>
+        <w:br/>
+        <w:t>after many hours of debugging I found this to be the culprit:</w:t>
+      </w:r>
+    </w:p>
+    <w:p>
+      <w:r>
+        <w:rPr>
+          <w:noProof/>
+        </w:rPr>
+        <w:lastRenderedPageBreak/>
+        <mc:AlternateContent>
+          <mc:Choice Requires="wps">
+            <w:drawing>
+              <wp:anchor distT="0" distB="0" distL="114300" distR="114300" simplePos="0" relativeHeight="251660288" behindDoc="0" locked="0" layoutInCell="1" allowOverlap="1" wp14:anchorId="65193747" wp14:editId="38688AA7">
+                <wp:simplePos x="0" y="0"/>
+                <wp:positionH relativeFrom="column">
+                  <wp:posOffset>857249</wp:posOffset>
+                </wp:positionH>
+                <wp:positionV relativeFrom="paragraph">
+                  <wp:posOffset>0</wp:posOffset>
+                </wp:positionV>
+                <wp:extent cx="3228975" cy="466725"/>
+                <wp:effectExtent l="38100" t="19050" r="28575" b="123825"/>
+                <wp:wrapNone/>
+                <wp:docPr id="16" name="Straight Arrow Connector 16"/>
+                <wp:cNvGraphicFramePr/>
+                <a:graphic xmlns:a="http://schemas.openxmlformats.org/drawingml/2006/main">
+                  <a:graphicData uri="http://schemas.microsoft.com/office/word/2010/wordprocessingShape">
+                    <wps:wsp>
+                      <wps:cNvCnPr/>
+                      <wps:spPr>
+                        <a:xfrm flipH="1">
+                          <a:off x="0" y="0"/>
+                          <a:ext cx="3228975" cy="466725"/>
+                        </a:xfrm>
+                        <a:prstGeom prst="straightConnector1">
+                          <a:avLst/>
+                        </a:prstGeom>
+                        <a:ln w="57150">
+                          <a:solidFill>
+                            <a:srgbClr val="FF0000"/>
+                          </a:solidFill>
+                          <a:tailEnd type="triangle"/>
+                        </a:ln>
+                      </wps:spPr>
+                      <wps:style>
+                        <a:lnRef idx="1">
+                          <a:schemeClr val="accent1"/>
+                        </a:lnRef>
+                        <a:fillRef idx="0">
+                          <a:schemeClr val="accent1"/>
+                        </a:fillRef>
+                        <a:effectRef idx="0">
+                          <a:schemeClr val="accent1"/>
+                        </a:effectRef>
+                        <a:fontRef idx="minor">
+                          <a:schemeClr val="tx1"/>
+                        </a:fontRef>
+                      </wps:style>
+                      <wps:bodyPr/>
+                    </wps:wsp>
+                  </a:graphicData>
+                </a:graphic>
+                <wp14:sizeRelH relativeFrom="margin">
+                  <wp14:pctWidth>0</wp14:pctWidth>
+                </wp14:sizeRelH>
+                <wp14:sizeRelV relativeFrom="margin">
+                  <wp14:pctHeight>0</wp14:pctHeight>
+                </wp14:sizeRelV>
+              </wp:anchor>
+            </w:drawing>
+          </mc:Choice>
+          <mc:Fallback>
+            <w:pict>
+              <v:shapetype w14:anchorId="58F734BD" id="_x0000_t32" coordsize="21600,21600" o:spt="32" o:oned="t" path="m,l21600,21600e" filled="f">
+                <v:path arrowok="t" fillok="f" o:connecttype="none"/>
+                <o:lock v:ext="edit" shapetype="t"/>
+              </v:shapetype>
+              <v:shape id="Straight Arrow Connector 16" o:spid="_x0000_s1026" type="#_x0000_t32" style="position:absolute;margin-left:67.5pt;margin-top:0;width:254.25pt;height:36.75pt;flip:x;z-index:251660288;visibility:visible;mso-wrap-style:square;mso-width-percent:0;mso-height-percent:0;mso-wrap-distance-left:9pt;mso-wrap-distance-top:0;mso-wrap-distance-right:9pt;mso-wrap-distance-bottom:0;mso-position-horizontal:absolute;mso-position-horizontal-relative:text;mso-position-vertical:absolute;mso-position-vertical-relative:text;mso-width-percent:0;mso-height-percent:0;mso-width-relative:margin;mso-height-relative:margin" o:gfxdata="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" strokecolor="red" strokeweight="4.5pt">
+                <v:stroke endarrow="block" joinstyle="miter"/>
+              </v:shape>
+            </w:pict>
+          </mc:Fallback>
+        </mc:AlternateContent>
+      </w:r>
+      <w:r>
+        <w:rPr>
+          <w:noProof/>
+        </w:rPr>
+        <mc:AlternateContent>
+          <mc:Choice Requires="wps">
+            <w:drawing>
+              <wp:anchor distT="0" distB="0" distL="114300" distR="114300" simplePos="0" relativeHeight="251659264" behindDoc="0" locked="0" layoutInCell="1" allowOverlap="1" wp14:anchorId="30D740C7" wp14:editId="5334F751">
+                <wp:simplePos x="0" y="0"/>
+                <wp:positionH relativeFrom="margin">
+                  <wp:align>left</wp:align>
+                </wp:positionH>
+                <wp:positionV relativeFrom="paragraph">
+                  <wp:posOffset>180975</wp:posOffset>
+                </wp:positionV>
+                <wp:extent cx="733425" cy="704850"/>
+                <wp:effectExtent l="19050" t="19050" r="47625" b="38100"/>
+                <wp:wrapNone/>
+                <wp:docPr id="15" name="Oval 15"/>
+                <wp:cNvGraphicFramePr/>
+                <a:graphic xmlns:a="http://schemas.openxmlformats.org/drawingml/2006/main">
+                  <a:graphicData uri="http://schemas.microsoft.com/office/word/2010/wordprocessingShape">
+                    <wps:wsp>
+                      <wps:cNvSpPr/>
+                      <wps:spPr>
+                        <a:xfrm>
+                          <a:off x="0" y="0"/>
+                          <a:ext cx="733425" cy="704850"/>
+                        </a:xfrm>
+                        <a:prstGeom prst="ellipse">
+                          <a:avLst/>
+                        </a:prstGeom>
+                        <a:noFill/>
+                        <a:ln w="57150">
+                          <a:solidFill>
+                            <a:srgbClr val="FF0000"/>
+                          </a:solidFill>
+                        </a:ln>
+                      </wps:spPr>
+                      <wps:style>
+                        <a:lnRef idx="2">
+                          <a:schemeClr val="accent1">
+                            <a:shade val="50000"/>
+                          </a:schemeClr>
+                        </a:lnRef>
+                        <a:fillRef idx="1">
+                          <a:schemeClr val="accent1"/>
+                        </a:fillRef>
+                        <a:effectRef idx="0">
+                          <a:schemeClr val="accent1"/>
+                        </a:effectRef>
+                        <a:fontRef idx="minor">
+                          <a:schemeClr val="lt1"/>
+                        </a:fontRef>
+                      </wps:style>
+                      <wps:bodyPr rot="0" spcFirstLastPara="0" vertOverflow="overflow" horzOverflow="overflow" vert="horz" wrap="square" lIns="91440" tIns="45720" rIns="91440" bIns="45720" numCol="1" spcCol="0" rtlCol="0" fromWordArt="0" anchor="ctr" anchorCtr="0" forceAA="0" compatLnSpc="1">
+                        <a:prstTxWarp prst="textNoShape">
+                          <a:avLst/>
+                        </a:prstTxWarp>
+                        <a:noAutofit/>
+                      </wps:bodyPr>
+                    </wps:wsp>
+                  </a:graphicData>
+                </a:graphic>
+              </wp:anchor>
+            </w:drawing>
+          </mc:Choice>
+          <mc:Fallback>
+            <w:pict>
+              <v:oval w14:anchorId="1FC087A2" id="Oval 15" o:spid="_x0000_s1026" style="position:absolute;margin-left:0;margin-top:14.25pt;width:57.75pt;height:55.5pt;z-index:251659264;visibility:visible;mso-wrap-style:square;mso-wrap-distance-left:9pt;mso-wrap-distance-top:0;mso-wrap-distance-right:9pt;mso-wrap-distance-bottom:0;mso-position-horizontal:left;mso-position-horizontal-relative:margin;mso-position-vertical:absolute;mso-position-vertical-relative:text;v-text-anchor:middle" o:gfxdata="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" filled="f" strokecolor="red" strokeweight="4.5pt">
+                <v:stroke joinstyle="miter"/>
+                <w10:wrap anchorx="margin"/>
+              </v:oval>
+            </w:pict>
+          </mc:Fallback>
+        </mc:AlternateContent>
+      </w:r>
+      <w:r>
+        <w:drawing>
+          <wp:inline distT="0" distB="0" distL="0" distR="0" wp14:anchorId="351BF7A9" wp14:editId="73E27AA3">
+            <wp:extent cx="5018626" cy="2162175"/>
+            <wp:effectExtent l="0" t="0" r="0" b="0"/>
+            <wp:docPr id="14" name="Picture 14"/>
+            <wp:cNvGraphicFramePr>
+              <a:graphicFrameLocks xmlns:a="http://schemas.openxmlformats.org/drawingml/2006/main" noChangeAspect="1"/>
+            </wp:cNvGraphicFramePr>
+            <a:graphic xmlns:a="http://schemas.openxmlformats.org/drawingml/2006/main">
+              <a:graphicData uri="http://schemas.openxmlformats.org/drawingml/2006/picture">
+                <pic:pic xmlns:pic="http://schemas.openxmlformats.org/drawingml/2006/picture">
+                  <pic:nvPicPr>
+                    <pic:cNvPr id="1" name=""/>
+                    <pic:cNvPicPr/>
+                  </pic:nvPicPr>
+                  <pic:blipFill rotWithShape="1">
+                    <a:blip r:embed="rId15"/>
+                    <a:srcRect r="57955" b="48762"/>
+                    <a:stretch/>
+                  </pic:blipFill>
+                  <pic:spPr bwMode="auto">
+                    <a:xfrm>
+                      <a:off x="0" y="0"/>
+                      <a:ext cx="5036020" cy="2169669"/>
+                    </a:xfrm>
+                    <a:prstGeom prst="rect">
+                      <a:avLst/>
+                    </a:prstGeom>
+                    <a:ln>
+                      <a:noFill/>
+                    </a:ln>
+                    <a:extLst>
+                      <a:ext uri="{53640926-AAD7-44D8-BBD7-CCE9431645EC}">
+                        <a14:shadowObscured xmlns:a14="http://schemas.microsoft.com/office/drawing/2010/main"/>
+                      </a:ext>
+                    </a:extLst>
+                  </pic:spPr>
+                </pic:pic>
+              </a:graphicData>
+            </a:graphic>
+          </wp:inline>
+        </w:drawing>
+      </w:r>
+    </w:p>
+    <w:p>
+      <w:r>
+        <w:t xml:space="preserve">I’m embarrassed it took me so ling to notice this. But the lights were being truncated to just their red value, </w:t>
+      </w:r>
+      <w:r>
+        <w:t>meaning all the lights were monochromatic – just different brightnesses of the same white colour.</w:t>
+      </w:r>
+    </w:p>
+    <w:p>
+      <w:r>
+        <w:t>After changing these to float3 the scene went back to what it was before.</w:t>
+      </w:r>
+      <w:r>
+        <w:br/>
+        <w:t xml:space="preserve">even though the scene looks identical to how it did at the end of day 2, IHave learned a lot about dx11 and cbuffers (I spent a lot of my time debugging looking at documentation), and learned especially a lot about how the CPU  and GPU communicate. </w:t>
+      </w:r>
+    </w:p>
+    <w:p>
+      <w:r>
+        <w:t>Now that I have started encapsulating things into classes, I will finish up with the lights by adding shadows and different kinds of light. And then will finish encapsulating things into classes until the code is much cleaner and resembles TL-Engine a little more</w:t>
+      </w:r>
+    </w:p>
     <w:sectPr>
       <w:pgSz w:w="11906" w:h="16838"/>
       <w:pgMar w:top="1440" w:right="1440" w:bottom="1440" w:left="1440" w:header="708" w:footer="708" w:gutter="0"/>

</xml_diff>

<commit_message>
updated report and tidied code
</commit_message>
<xml_diff>
--- a/report.docx
+++ b/report.docx
@@ -47,20 +47,36 @@
     </w:p>
     <w:p>
       <w:r>
-        <w:t>Immediately removed the unnecessary 2% code for the lab (making the model walk) and changed the robot.x model for the teapot.x model.</w:t>
-      </w:r>
-    </w:p>
-    <w:p>
-      <w:r>
-        <w:t xml:space="preserve">Right near the bottom of </w:t>
-      </w:r>
-      <w:proofErr w:type="gramStart"/>
-      <w:r>
-        <w:t>Scene.cpp ,</w:t>
-      </w:r>
-      <w:proofErr w:type="gramEnd"/>
-      <w:r>
-        <w:t xml:space="preserve"> in the UpdateScene function, I made a small snippet of code that changed the lights strength over time. It used a multiplier that switched between being negative and positive:  the light would start off at a brightness of 40 and decrease. once the light strength hit 0, the negative would flip to be positive and the light would now get brighter over time until it hit 40 and then the multiplier would flip again, making the brightness decrease again and restarting the loop.</w:t>
+        <w:t xml:space="preserve">Immediately removed the unnecessary 2% code for the lab (making the model walk) and changed the </w:t>
+      </w:r>
+      <w:proofErr w:type="spellStart"/>
+      <w:r>
+        <w:t>robot.x</w:t>
+      </w:r>
+      <w:proofErr w:type="spellEnd"/>
+      <w:r>
+        <w:t xml:space="preserve"> model for the </w:t>
+      </w:r>
+      <w:proofErr w:type="spellStart"/>
+      <w:r>
+        <w:t>teapot.x</w:t>
+      </w:r>
+      <w:proofErr w:type="spellEnd"/>
+      <w:r>
+        <w:t xml:space="preserve"> model.</w:t>
+      </w:r>
+    </w:p>
+    <w:p>
+      <w:r>
+        <w:t xml:space="preserve">Right near the bottom of Scene.cpp , in the </w:t>
+      </w:r>
+      <w:proofErr w:type="spellStart"/>
+      <w:r>
+        <w:t>UpdateScene</w:t>
+      </w:r>
+      <w:proofErr w:type="spellEnd"/>
+      <w:r>
+        <w:t xml:space="preserve"> function, I made a small snippet of code that changed the lights strength over time. It used a multiplier that switched between being negative and positive:  the light would start off at a brightness of 40 and decrease. once the light strength hit 0, the negative would flip to be positive and the light would now get brighter over time until it hit 40 and then the multiplier would flip again, making the brightness decrease again and restarting the loop.</w:t>
       </w:r>
       <w:r>
         <w:br/>
@@ -95,15 +111,7 @@
     </w:p>
     <w:p>
       <w:r>
-        <w:t xml:space="preserve">This would have </w:t>
-      </w:r>
-      <w:proofErr w:type="gramStart"/>
-      <w:r>
-        <w:t>definitely looked</w:t>
-      </w:r>
-      <w:proofErr w:type="gramEnd"/>
-      <w:r>
-        <w:t xml:space="preserve"> a lot nicer if I had used the </w:t>
+        <w:t xml:space="preserve">This would have definitely looked a lot nicer if I had used the </w:t>
       </w:r>
       <w:r>
         <w:t>HSL to RGB calculations we did in the first semester and made the light cycle through the Hue value. But in the instance of saving time, I elected not to explore that option</w:t>
@@ -135,7 +143,15 @@
     </w:p>
     <w:p>
       <w:r>
-        <w:t>This took some time, a little trial and error, but eventually I managed to get another vertex shader working called Wiggle_vs.</w:t>
+        <w:t xml:space="preserve">This took some time, a little trial and error, but eventually I managed to get another vertex shader working called </w:t>
+      </w:r>
+      <w:proofErr w:type="spellStart"/>
+      <w:r>
+        <w:t>Wiggle_vs</w:t>
+      </w:r>
+      <w:proofErr w:type="spellEnd"/>
+      <w:r>
+        <w:t>.</w:t>
       </w:r>
     </w:p>
     <w:p>
@@ -143,32 +159,48 @@
         <w:pStyle w:val="Heading3"/>
       </w:pPr>
       <w:r>
-        <w:t xml:space="preserve">The vertex shader must constantly move the vertices in some way to produce some kind </w:t>
-      </w:r>
-      <w:proofErr w:type="gramStart"/>
-      <w:r>
-        <w:t>of  pulsating</w:t>
-      </w:r>
-      <w:proofErr w:type="gramEnd"/>
-      <w:r>
-        <w:t xml:space="preserve"> effect</w:t>
-      </w:r>
-    </w:p>
-    <w:p>
-      <w:r>
-        <w:t xml:space="preserve">Once I decided I needed to add another float to the PerFrameConstants, I realised that the padding variables are essentially unused float variables, so instead of creating a new float in the struct and buffer, I decided to use padding1 as a Time variable. This time variable would increase by frametime each frame, though </w:t>
-      </w:r>
-      <w:proofErr w:type="gramStart"/>
-      <w:r>
-        <w:t>in order to</w:t>
-      </w:r>
-      <w:proofErr w:type="gramEnd"/>
-      <w:r>
-        <w:t xml:space="preserve"> stop the numbers from spiraling out of control after a certain amount of time, after a certain large number is passed, the time is set back to 0. Once I was able to pass this </w:t>
+        <w:t>The vertex shader must constantly move the vertices in some way to produce some kind of  pulsating effect</w:t>
+      </w:r>
+    </w:p>
+    <w:p>
+      <w:r>
+        <w:t xml:space="preserve">Once I decided I needed to add another float to the </w:t>
+      </w:r>
+      <w:proofErr w:type="spellStart"/>
+      <w:r>
+        <w:t>PerFrameConstants</w:t>
+      </w:r>
+      <w:proofErr w:type="spellEnd"/>
+      <w:r>
+        <w:t xml:space="preserve">, I realised that the padding variables are essentially unused float variables, so instead of creating a new float in the struct and buffer, I decided to use padding1 as a Time variable. This time variable would increase by </w:t>
+      </w:r>
+      <w:proofErr w:type="spellStart"/>
+      <w:r>
+        <w:t>frametime</w:t>
+      </w:r>
+      <w:proofErr w:type="spellEnd"/>
+      <w:r>
+        <w:t xml:space="preserve"> each frame, though in order to stop the numbers from </w:t>
+      </w:r>
+      <w:proofErr w:type="spellStart"/>
+      <w:r>
+        <w:t>spiraling</w:t>
+      </w:r>
+      <w:proofErr w:type="spellEnd"/>
+      <w:r>
+        <w:t xml:space="preserve"> out of control after a certain amount of time, after a certain large number is passed, the time is set back to 0. Once I was able to pass this </w:t>
       </w:r>
       <w:r>
         <w:lastRenderedPageBreak/>
-        <w:t>number over to the GPU, I used it in the wiggle_vs vertex shader.</w:t>
+        <w:t xml:space="preserve">number over to the GPU, I used it in the </w:t>
+      </w:r>
+      <w:proofErr w:type="spellStart"/>
+      <w:r>
+        <w:t>wiggle_vs</w:t>
+      </w:r>
+      <w:proofErr w:type="spellEnd"/>
+      <w:r>
+        <w:t xml:space="preserve"> vertex shader.</w:t>
       </w:r>
       <w:r>
         <w:br/>
@@ -198,13 +230,8 @@
       </w:r>
     </w:p>
     <w:p>
-      <w:proofErr w:type="gramStart"/>
-      <w:r>
-        <w:t>So</w:t>
-      </w:r>
-      <w:proofErr w:type="gramEnd"/>
-      <w:r>
-        <w:t xml:space="preserve"> I made a pixel shader for the wiggle effect and I moved the code from the vertex shader to the newly created pixel shader</w:t>
+      <w:r>
+        <w:t>So I made a pixel shader for the wiggle effect and I moved the code from the vertex shader to the newly created pixel shader</w:t>
       </w:r>
     </w:p>
     <w:p>
@@ -222,15 +249,15 @@
     </w:p>
     <w:p>
       <w:r>
-        <w:t xml:space="preserve">After that, I </w:t>
-      </w:r>
-      <w:proofErr w:type="gramStart"/>
-      <w:r>
-        <w:t>added  two</w:t>
-      </w:r>
-      <w:proofErr w:type="gramEnd"/>
-      <w:r>
-        <w:t xml:space="preserve"> more shaders, Fading_VS and Fading _PS</w:t>
+        <w:t xml:space="preserve">After that, I added  two more shaders, </w:t>
+      </w:r>
+      <w:proofErr w:type="spellStart"/>
+      <w:r>
+        <w:t>Fading_VS</w:t>
+      </w:r>
+      <w:proofErr w:type="spellEnd"/>
+      <w:r>
+        <w:t xml:space="preserve"> and Fading _PS</w:t>
       </w:r>
     </w:p>
     <w:p>
@@ -243,15 +270,7 @@
     </w:p>
     <w:p>
       <w:r>
-        <w:t xml:space="preserve">I added another texture to the game. The Wood </w:t>
-      </w:r>
-      <w:proofErr w:type="gramStart"/>
-      <w:r>
-        <w:t>texture</w:t>
-      </w:r>
-      <w:proofErr w:type="gramEnd"/>
-      <w:r>
-        <w:t>. I plan for my cube to fade between metal and wood.</w:t>
+        <w:t>I added another texture to the game. The Wood texture. I plan for my cube to fade between metal and wood.</w:t>
       </w:r>
     </w:p>
     <w:p>
@@ -261,7 +280,15 @@
         </w:rPr>
       </w:pPr>
       <w:r>
-        <w:t>I added a second diffuseSpecularMap to the shader like so:</w:t>
+        <w:t xml:space="preserve">I added a second </w:t>
+      </w:r>
+      <w:proofErr w:type="spellStart"/>
+      <w:r>
+        <w:t>diffuseSpecularMap</w:t>
+      </w:r>
+      <w:proofErr w:type="spellEnd"/>
+      <w:r>
+        <w:t xml:space="preserve"> to the shader like so:</w:t>
       </w:r>
       <w:r>
         <w:rPr>
@@ -401,53 +428,69 @@
     </w:p>
     <w:p>
       <w:r>
-        <w:t xml:space="preserve">I thought this was going to be easy at first. I took a look at the lab work I did </w:t>
-      </w:r>
-      <w:proofErr w:type="gramStart"/>
-      <w:r>
-        <w:t>for  normal</w:t>
-      </w:r>
-      <w:proofErr w:type="gramEnd"/>
-      <w:r>
-        <w:t xml:space="preserve"> mapping and I copied the shaders over. It works similarly to the above. It takes in a second Texture2D, this is not a normal texture like last time, but a normal map. Meaning that the r g b values actually </w:t>
+        <w:t xml:space="preserve">I thought this was going to be easy at first. I took a look at the lab work I did for  normal mapping and I copied the shaders over. It works similarly to the above. It takes in a second Texture2D, this is not a normal texture like last time, but a normal map. Meaning that the r g b values actually </w:t>
       </w:r>
       <w:r>
         <w:lastRenderedPageBreak/>
-        <w:t xml:space="preserve">represent x y z values in world space (relative to the face of the model – I </w:t>
-      </w:r>
-      <w:proofErr w:type="gramStart"/>
-      <w:r>
-        <w:t>think )</w:t>
-      </w:r>
-      <w:proofErr w:type="gramEnd"/>
-      <w:r>
-        <w:t>. It uses these XYZ values to alter the worldNormal of each pixel.</w:t>
+        <w:t xml:space="preserve">represent x y z values in world space (relative to the face of the model – I think ). It uses these XYZ values to alter the </w:t>
+      </w:r>
+      <w:proofErr w:type="spellStart"/>
+      <w:r>
+        <w:t>worldNormal</w:t>
+      </w:r>
+      <w:proofErr w:type="spellEnd"/>
+      <w:r>
+        <w:t xml:space="preserve"> of each pixel.</w:t>
       </w:r>
     </w:p>
     <w:p>
       <w:r>
         <w:t xml:space="preserve">After this point, the same lighting equations as before were used. But instead of using </w:t>
       </w:r>
-      <w:proofErr w:type="gramStart"/>
+      <w:proofErr w:type="spellStart"/>
       <w:r>
         <w:t>input.worldNormal</w:t>
       </w:r>
-      <w:proofErr w:type="gramEnd"/>
-      <w:r>
-        <w:t>, we use the worldNormal we just generated.</w:t>
-      </w:r>
-    </w:p>
-    <w:p>
-      <w:r>
-        <w:t xml:space="preserve">I had an issue with the Tangent vertex </w:t>
-      </w:r>
-      <w:proofErr w:type="gramStart"/>
-      <w:r>
-        <w:t>loading  the</w:t>
-      </w:r>
-      <w:proofErr w:type="gramEnd"/>
-      <w:r>
-        <w:t xml:space="preserve"> uvs into the tangent. After spending a while looking at the DX11 API and how the cpu and gpu communicate, I spotted this if statement:</w:t>
+      <w:proofErr w:type="spellEnd"/>
+      <w:r>
+        <w:t xml:space="preserve">, we use the </w:t>
+      </w:r>
+      <w:proofErr w:type="spellStart"/>
+      <w:r>
+        <w:t>worldNormal</w:t>
+      </w:r>
+      <w:proofErr w:type="spellEnd"/>
+      <w:r>
+        <w:t xml:space="preserve"> we just generated.</w:t>
+      </w:r>
+    </w:p>
+    <w:p>
+      <w:r>
+        <w:t xml:space="preserve">I had an issue with the Tangent vertex loading  the </w:t>
+      </w:r>
+      <w:proofErr w:type="spellStart"/>
+      <w:r>
+        <w:t>uvs</w:t>
+      </w:r>
+      <w:proofErr w:type="spellEnd"/>
+      <w:r>
+        <w:t xml:space="preserve"> into the tangent. After spending a while looking at the DX11 API and how the </w:t>
+      </w:r>
+      <w:proofErr w:type="spellStart"/>
+      <w:r>
+        <w:t>cpu</w:t>
+      </w:r>
+      <w:proofErr w:type="spellEnd"/>
+      <w:r>
+        <w:t xml:space="preserve"> and </w:t>
+      </w:r>
+      <w:proofErr w:type="spellStart"/>
+      <w:r>
+        <w:t>gpu</w:t>
+      </w:r>
+      <w:proofErr w:type="spellEnd"/>
+      <w:r>
+        <w:t xml:space="preserve"> communicate, I spotted this if statement:</w:t>
       </w:r>
     </w:p>
     <w:p>
@@ -548,7 +591,15 @@
     </w:p>
     <w:p>
       <w:r>
-        <w:t xml:space="preserve"> This works the same as the normal mapping, but you include a float variable in the gPerFrameConstants named Parallax depth. This depth is used to offset the texture to make it look more 3d. note that it does not actually change the shape of the model at all, it just simply offsets the textures.</w:t>
+        <w:t xml:space="preserve"> This works the same as the normal mapping, but you include a float variable in the </w:t>
+      </w:r>
+      <w:proofErr w:type="spellStart"/>
+      <w:r>
+        <w:t>gPerFrameConstants</w:t>
+      </w:r>
+      <w:proofErr w:type="spellEnd"/>
+      <w:r>
+        <w:t xml:space="preserve"> named Parallax depth. This depth is used to offset the texture to make it look more 3d. note that it does not actually change the shape of the model at all, it just simply offsets the textures.</w:t>
       </w:r>
       <w:r>
         <w:br/>
@@ -567,7 +618,15 @@
         <w:pStyle w:val="Heading3"/>
       </w:pPr>
       <w:r>
-        <w:t>Splitting the light off into its own Class and passing an array of lights through the PerFrameConstants instead of hardcoded values for each light</w:t>
+        <w:t xml:space="preserve">Splitting the light off into its own Class and passing an array of lights through the </w:t>
+      </w:r>
+      <w:proofErr w:type="spellStart"/>
+      <w:r>
+        <w:t>PerFrameConstants</w:t>
+      </w:r>
+      <w:proofErr w:type="spellEnd"/>
+      <w:r>
+        <w:t xml:space="preserve"> instead of hardcoded values for each light</w:t>
       </w:r>
     </w:p>
     <w:p>
@@ -577,28 +636,12 @@
     </w:p>
     <w:p>
       <w:r>
-        <w:t xml:space="preserve">I started off by making an empty class called light, and copy pasted the code in the struct Light located in scene.cpp. I made all the variables public so they can be accessed easily – I’m not messing about with setters and getters just </w:t>
-      </w:r>
-      <w:proofErr w:type="gramStart"/>
-      <w:r>
-        <w:t>yet,</w:t>
-      </w:r>
-      <w:proofErr w:type="gramEnd"/>
-      <w:r>
-        <w:t xml:space="preserve"> I just want to see if this works.</w:t>
-      </w:r>
-    </w:p>
-    <w:p>
-      <w:r>
-        <w:t xml:space="preserve">After I copied the code over, I realised that I can not pass the light class through to the GPU because it contained a pointer to the Model class; after a long, late night chat with Laurent he explained that the GPU can take a class as an input, as long as it is using PODs (plain old data types). This means that if I had a light class with many floats, I would be able to pass that over to the GPU. Unfortunately because the light contained a model, this foiled my plans to </w:t>
-      </w:r>
-      <w:proofErr w:type="gramStart"/>
-      <w:r>
-        <w:t>pass  an</w:t>
-      </w:r>
-      <w:proofErr w:type="gramEnd"/>
-      <w:r>
-        <w:t xml:space="preserve"> array of lights to the GPU.</w:t>
+        <w:t>I started off by making an empty class called light, and copy pasted the code in the struct Light located in scene.cpp. I made all the variables public so they can be accessed easily – I’m not messing about with setters and getters just yet, I just want to see if this works.</w:t>
+      </w:r>
+    </w:p>
+    <w:p>
+      <w:r>
+        <w:t>After I copied the code over, I realised that I can not pass the light class through to the GPU because it contained a pointer to the Model class; after a long, late night chat with Laurent he explained that the GPU can take a class as an input, as long as it is using PODs (plain old data types). This means that if I had a light class with many floats, I would be able to pass that over to the GPU. Unfortunately because the light contained a model, this foiled my plans to pass  an array of lights to the GPU.</w:t>
       </w:r>
     </w:p>
     <w:p>
@@ -695,13 +738,8 @@
     </w:p>
     <w:p/>
     <w:p>
-      <w:proofErr w:type="gramStart"/>
-      <w:r>
-        <w:t>So</w:t>
-      </w:r>
-      <w:proofErr w:type="gramEnd"/>
-      <w:r>
-        <w:t xml:space="preserve"> I made a Structure in my Light Class. To contain the data to send over to the GPU which matches what the GOU will expect:</w:t>
+      <w:r>
+        <w:t>So I made a Structure in my Light Class. To contain the data to send over to the GPU which matches what the GOU will expect:</w:t>
       </w:r>
       <w:r>
         <w:br/>
@@ -837,15 +875,15 @@
     </w:p>
     <w:p>
       <w:r>
-        <w:t xml:space="preserve">Now all I </w:t>
-      </w:r>
-      <w:proofErr w:type="gramStart"/>
-      <w:r>
-        <w:t>have to</w:t>
-      </w:r>
-      <w:proofErr w:type="gramEnd"/>
-      <w:r>
-        <w:t xml:space="preserve"> do is modify the PerFrameConstants to use the light structures I have created. </w:t>
+        <w:t xml:space="preserve">Now all I have to do is modify the </w:t>
+      </w:r>
+      <w:proofErr w:type="spellStart"/>
+      <w:r>
+        <w:t>PerFrameConstants</w:t>
+      </w:r>
+      <w:proofErr w:type="spellEnd"/>
+      <w:r>
+        <w:t xml:space="preserve"> to use the light structures I have created. </w:t>
       </w:r>
       <w:r>
         <w:br/>
@@ -955,18 +993,31 @@
     </w:p>
     <w:p>
       <w:r>
-        <w:t>After this, I just had to modify my shaders to use the new structure array instead of hardcoded values in PerModelConstants</w:t>
-      </w:r>
-    </w:p>
-    <w:p>
-      <w:r>
-        <w:t>It was fairly simple to modify these shaders, all I needed to do was remove the duplicate code and instead of using light1Colour I now use light[i</w:t>
-      </w:r>
-      <w:proofErr w:type="gramStart"/>
-      <w:r>
-        <w:t>].LightColour</w:t>
-      </w:r>
-      <w:proofErr w:type="gramEnd"/>
+        <w:t xml:space="preserve">After this, I just had to modify my shaders to use the new structure array instead of hardcoded values in </w:t>
+      </w:r>
+      <w:proofErr w:type="spellStart"/>
+      <w:r>
+        <w:t>PerModelConstants</w:t>
+      </w:r>
+      <w:proofErr w:type="spellEnd"/>
+    </w:p>
+    <w:p>
+      <w:r>
+        <w:t>It was fairly simple to modify these shaders, all I needed to do was remove the duplicate code and instead of using light1Colour I now use light[</w:t>
+      </w:r>
+      <w:proofErr w:type="spellStart"/>
+      <w:r>
+        <w:t>i</w:t>
+      </w:r>
+      <w:proofErr w:type="spellEnd"/>
+      <w:r>
+        <w:t>].</w:t>
+      </w:r>
+      <w:proofErr w:type="spellStart"/>
+      <w:r>
+        <w:t>LightColour</w:t>
+      </w:r>
+      <w:proofErr w:type="spellEnd"/>
       <w:r>
         <w:br/>
       </w:r>
@@ -1097,7 +1148,7 @@
           </mc:Choice>
           <mc:Fallback>
             <w:pict>
-              <v:shapetype w14:anchorId="58F734BD" id="_x0000_t32" coordsize="21600,21600" o:spt="32" o:oned="t" path="m,l21600,21600e" filled="f">
+              <v:shapetype w14:anchorId="4076C1CD" id="_x0000_t32" coordsize="21600,21600" o:spt="32" o:oned="t" path="m,l21600,21600e" filled="f">
                 <v:path arrowok="t" fillok="f" o:connecttype="none"/>
                 <o:lock v:ext="edit" shapetype="t"/>
               </v:shapetype>
@@ -1177,7 +1228,7 @@
           </mc:Choice>
           <mc:Fallback>
             <w:pict>
-              <v:oval w14:anchorId="1FC087A2" id="Oval 15" o:spid="_x0000_s1026" style="position:absolute;margin-left:0;margin-top:14.25pt;width:57.75pt;height:55.5pt;z-index:251659264;visibility:visible;mso-wrap-style:square;mso-wrap-distance-left:9pt;mso-wrap-distance-top:0;mso-wrap-distance-right:9pt;mso-wrap-distance-bottom:0;mso-position-horizontal:left;mso-position-horizontal-relative:margin;mso-position-vertical:absolute;mso-position-vertical-relative:text;v-text-anchor:middle" o:gfxdata="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" filled="f" strokecolor="red" strokeweight="4.5pt">
+              <v:oval w14:anchorId="01713ABA" id="Oval 15" o:spid="_x0000_s1026" style="position:absolute;margin-left:0;margin-top:14.25pt;width:57.75pt;height:55.5pt;z-index:251659264;visibility:visible;mso-wrap-style:square;mso-wrap-distance-left:9pt;mso-wrap-distance-top:0;mso-wrap-distance-right:9pt;mso-wrap-distance-bottom:0;mso-position-horizontal:left;mso-position-horizontal-relative:margin;mso-position-vertical:absolute;mso-position-vertical-relative:text;v-text-anchor:middle" o:gfxdata="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" filled="f" strokecolor="red" strokeweight="4.5pt">
                 <v:stroke joinstyle="miter"/>
                 <w10:wrap anchorx="margin"/>
               </v:oval>
@@ -1235,7 +1286,15 @@
         <w:t xml:space="preserve">I’m embarrassed it took me so ling to notice this. But the lights were being truncated to just their red value, </w:t>
       </w:r>
       <w:r>
-        <w:t>meaning all the lights were monochromatic – just different brightnesses of the same white colour.</w:t>
+        <w:t xml:space="preserve">meaning all the lights were monochromatic – just different </w:t>
+      </w:r>
+      <w:proofErr w:type="spellStart"/>
+      <w:r>
+        <w:t>brightnesses</w:t>
+      </w:r>
+      <w:proofErr w:type="spellEnd"/>
+      <w:r>
+        <w:t xml:space="preserve"> of the same white colour.</w:t>
       </w:r>
     </w:p>
     <w:p>
@@ -1244,12 +1303,777 @@
       </w:r>
       <w:r>
         <w:br/>
-        <w:t xml:space="preserve">even though the scene looks identical to how it did at the end of day 2, IHave learned a lot about dx11 and cbuffers (I spent a lot of my time debugging looking at documentation), and learned especially a lot about how the CPU  and GPU communicate. </w:t>
+        <w:t xml:space="preserve">even though the scene looks identical to how it did at the end of day 2, </w:t>
+      </w:r>
+      <w:proofErr w:type="spellStart"/>
+      <w:r>
+        <w:t>IHave</w:t>
+      </w:r>
+      <w:proofErr w:type="spellEnd"/>
+      <w:r>
+        <w:t xml:space="preserve"> learned a lot about dx11 and </w:t>
+      </w:r>
+      <w:proofErr w:type="spellStart"/>
+      <w:r>
+        <w:t>cbuffers</w:t>
+      </w:r>
+      <w:proofErr w:type="spellEnd"/>
+      <w:r>
+        <w:t xml:space="preserve"> (I spent a lot of my time debugging looking at documentation), and learned especially a lot about how the CPU  and GPU communicate. </w:t>
       </w:r>
     </w:p>
     <w:p>
       <w:r>
         <w:t>Now that I have started encapsulating things into classes, I will finish up with the lights by adding shadows and different kinds of light. And then will finish encapsulating things into classes until the code is much cleaner and resembles TL-Engine a little more</w:t>
+      </w:r>
+    </w:p>
+    <w:p>
+      <w:pPr>
+        <w:pStyle w:val="Heading1"/>
+      </w:pPr>
+      <w:r>
+        <w:t>Day 5</w:t>
+      </w:r>
+    </w:p>
+    <w:p>
+      <w:pPr>
+        <w:pStyle w:val="Heading2"/>
+      </w:pPr>
+      <w:r>
+        <w:t>Expanding upon my light class to use spot lights</w:t>
+      </w:r>
+    </w:p>
+    <w:p>
+      <w:r>
+        <w:t xml:space="preserve">I wanted my lights to be fairly flexible. So I started by making an </w:t>
+      </w:r>
+      <w:proofErr w:type="spellStart"/>
+      <w:r>
+        <w:t>enum</w:t>
+      </w:r>
+      <w:proofErr w:type="spellEnd"/>
+      <w:r>
+        <w:t xml:space="preserve"> </w:t>
+      </w:r>
+      <w:proofErr w:type="spellStart"/>
+      <w:r>
+        <w:t>LightType</w:t>
+      </w:r>
+      <w:proofErr w:type="spellEnd"/>
+      <w:r>
+        <w:t>:</w:t>
+      </w:r>
+    </w:p>
+    <w:p>
+      <w:r>
+        <w:drawing>
+          <wp:inline distT="0" distB="0" distL="0" distR="0" wp14:anchorId="67379B75" wp14:editId="5B53C293">
+            <wp:extent cx="2143424" cy="1533739"/>
+            <wp:effectExtent l="0" t="0" r="9525" b="9525"/>
+            <wp:docPr id="17" name="Picture 17"/>
+            <wp:cNvGraphicFramePr>
+              <a:graphicFrameLocks xmlns:a="http://schemas.openxmlformats.org/drawingml/2006/main" noChangeAspect="1"/>
+            </wp:cNvGraphicFramePr>
+            <a:graphic xmlns:a="http://schemas.openxmlformats.org/drawingml/2006/main">
+              <a:graphicData uri="http://schemas.openxmlformats.org/drawingml/2006/picture">
+                <pic:pic xmlns:pic="http://schemas.openxmlformats.org/drawingml/2006/picture">
+                  <pic:nvPicPr>
+                    <pic:cNvPr id="1" name=""/>
+                    <pic:cNvPicPr/>
+                  </pic:nvPicPr>
+                  <pic:blipFill>
+                    <a:blip r:embed="rId16"/>
+                    <a:stretch>
+                      <a:fillRect/>
+                    </a:stretch>
+                  </pic:blipFill>
+                  <pic:spPr>
+                    <a:xfrm>
+                      <a:off x="0" y="0"/>
+                      <a:ext cx="2143424" cy="1533739"/>
+                    </a:xfrm>
+                    <a:prstGeom prst="rect">
+                      <a:avLst/>
+                    </a:prstGeom>
+                  </pic:spPr>
+                </pic:pic>
+              </a:graphicData>
+            </a:graphic>
+          </wp:inline>
+        </w:drawing>
+      </w:r>
+    </w:p>
+    <w:p>
+      <w:r>
+        <w:t>So if you wish to change your light from a point light to a spot light, all you need to do is change the .type property of the light to Light::</w:t>
+      </w:r>
+      <w:proofErr w:type="spellStart"/>
+      <w:r>
+        <w:t>LightType</w:t>
+      </w:r>
+      <w:proofErr w:type="spellEnd"/>
+      <w:r>
+        <w:t>::Spot and a different set of calculations are used in the shaders.</w:t>
+      </w:r>
+    </w:p>
+    <w:p>
+      <w:r>
+        <w:t xml:space="preserve">Spot lights require more data to be passed to the shaders than point lights so I had to create a new </w:t>
+      </w:r>
+      <w:proofErr w:type="spellStart"/>
+      <w:r>
+        <w:t>lightData</w:t>
+      </w:r>
+      <w:proofErr w:type="spellEnd"/>
+      <w:r>
+        <w:t xml:space="preserve"> struct to be passed through the </w:t>
+      </w:r>
+      <w:proofErr w:type="spellStart"/>
+      <w:r>
+        <w:t>cbuffer</w:t>
+      </w:r>
+      <w:proofErr w:type="spellEnd"/>
+      <w:r>
+        <w:t>.:</w:t>
+      </w:r>
+    </w:p>
+    <w:p>
+      <w:r>
+        <w:lastRenderedPageBreak/>
+        <w:drawing>
+          <wp:inline distT="0" distB="0" distL="0" distR="0" wp14:anchorId="212041DE" wp14:editId="6D8BB305">
+            <wp:extent cx="3258005" cy="1971950"/>
+            <wp:effectExtent l="0" t="0" r="0" b="9525"/>
+            <wp:docPr id="18" name="Picture 18"/>
+            <wp:cNvGraphicFramePr>
+              <a:graphicFrameLocks xmlns:a="http://schemas.openxmlformats.org/drawingml/2006/main" noChangeAspect="1"/>
+            </wp:cNvGraphicFramePr>
+            <a:graphic xmlns:a="http://schemas.openxmlformats.org/drawingml/2006/main">
+              <a:graphicData uri="http://schemas.openxmlformats.org/drawingml/2006/picture">
+                <pic:pic xmlns:pic="http://schemas.openxmlformats.org/drawingml/2006/picture">
+                  <pic:nvPicPr>
+                    <pic:cNvPr id="1" name=""/>
+                    <pic:cNvPicPr/>
+                  </pic:nvPicPr>
+                  <pic:blipFill>
+                    <a:blip r:embed="rId17"/>
+                    <a:stretch>
+                      <a:fillRect/>
+                    </a:stretch>
+                  </pic:blipFill>
+                  <pic:spPr>
+                    <a:xfrm>
+                      <a:off x="0" y="0"/>
+                      <a:ext cx="3258005" cy="1971950"/>
+                    </a:xfrm>
+                    <a:prstGeom prst="rect">
+                      <a:avLst/>
+                    </a:prstGeom>
+                  </pic:spPr>
+                </pic:pic>
+              </a:graphicData>
+            </a:graphic>
+          </wp:inline>
+        </w:drawing>
+      </w:r>
+    </w:p>
+    <w:p>
+      <w:r>
+        <w:t>As of right now, I am not attempting to get the shadows on the point lights working just yet, I will be happy with just a cone light</w:t>
+      </w:r>
+      <w:r>
+        <w:t xml:space="preserve"> with no shadows.</w:t>
+      </w:r>
+    </w:p>
+    <w:p>
+      <w:r>
+        <w:t xml:space="preserve">Next, I needed to make a struct in </w:t>
+      </w:r>
+      <w:proofErr w:type="spellStart"/>
+      <w:r>
+        <w:t>Common.hlsli</w:t>
+      </w:r>
+      <w:proofErr w:type="spellEnd"/>
+      <w:r>
+        <w:t xml:space="preserve"> to mirror this struct:</w:t>
+      </w:r>
+    </w:p>
+    <w:p>
+      <w:r>
+        <w:drawing>
+          <wp:inline distT="0" distB="0" distL="0" distR="0" wp14:anchorId="5B4202CC" wp14:editId="0E722833">
+            <wp:extent cx="2715004" cy="1981477"/>
+            <wp:effectExtent l="0" t="0" r="0" b="0"/>
+            <wp:docPr id="19" name="Picture 19"/>
+            <wp:cNvGraphicFramePr>
+              <a:graphicFrameLocks xmlns:a="http://schemas.openxmlformats.org/drawingml/2006/main" noChangeAspect="1"/>
+            </wp:cNvGraphicFramePr>
+            <a:graphic xmlns:a="http://schemas.openxmlformats.org/drawingml/2006/main">
+              <a:graphicData uri="http://schemas.openxmlformats.org/drawingml/2006/picture">
+                <pic:pic xmlns:pic="http://schemas.openxmlformats.org/drawingml/2006/picture">
+                  <pic:nvPicPr>
+                    <pic:cNvPr id="1" name=""/>
+                    <pic:cNvPicPr/>
+                  </pic:nvPicPr>
+                  <pic:blipFill>
+                    <a:blip r:embed="rId18"/>
+                    <a:stretch>
+                      <a:fillRect/>
+                    </a:stretch>
+                  </pic:blipFill>
+                  <pic:spPr>
+                    <a:xfrm>
+                      <a:off x="0" y="0"/>
+                      <a:ext cx="2715004" cy="1981477"/>
+                    </a:xfrm>
+                    <a:prstGeom prst="rect">
+                      <a:avLst/>
+                    </a:prstGeom>
+                  </pic:spPr>
+                </pic:pic>
+              </a:graphicData>
+            </a:graphic>
+          </wp:inline>
+        </w:drawing>
+      </w:r>
+    </w:p>
+    <w:p/>
+    <w:p>
+      <w:r>
+        <w:drawing>
+          <wp:inline distT="0" distB="0" distL="0" distR="0" wp14:anchorId="3A004C04" wp14:editId="38711789">
+            <wp:extent cx="2391109" cy="619211"/>
+            <wp:effectExtent l="0" t="0" r="9525" b="9525"/>
+            <wp:docPr id="20" name="Picture 20"/>
+            <wp:cNvGraphicFramePr>
+              <a:graphicFrameLocks xmlns:a="http://schemas.openxmlformats.org/drawingml/2006/main" noChangeAspect="1"/>
+            </wp:cNvGraphicFramePr>
+            <a:graphic xmlns:a="http://schemas.openxmlformats.org/drawingml/2006/main">
+              <a:graphicData uri="http://schemas.openxmlformats.org/drawingml/2006/picture">
+                <pic:pic xmlns:pic="http://schemas.openxmlformats.org/drawingml/2006/picture">
+                  <pic:nvPicPr>
+                    <pic:cNvPr id="1" name=""/>
+                    <pic:cNvPicPr/>
+                  </pic:nvPicPr>
+                  <pic:blipFill>
+                    <a:blip r:embed="rId19"/>
+                    <a:stretch>
+                      <a:fillRect/>
+                    </a:stretch>
+                  </pic:blipFill>
+                  <pic:spPr>
+                    <a:xfrm>
+                      <a:off x="0" y="0"/>
+                      <a:ext cx="2391109" cy="619211"/>
+                    </a:xfrm>
+                    <a:prstGeom prst="rect">
+                      <a:avLst/>
+                    </a:prstGeom>
+                  </pic:spPr>
+                </pic:pic>
+              </a:graphicData>
+            </a:graphic>
+          </wp:inline>
+        </w:drawing>
+      </w:r>
+    </w:p>
+    <w:p>
+      <w:r>
+        <w:t>Dy default there will be maximum 4 lights of each type. One day I plan to make this dynamic so it will automatically adjust to the amount of lights you have placed, but for right now, I am hardcoding it.</w:t>
+      </w:r>
+    </w:p>
+    <w:p>
+      <w:r>
+        <w:t>The shaders will loop through all the point lights and do an algorithm for point  lighting, then afterwards, it will loop through all the spot lights and do a different algorithm for spot lighting:</w:t>
+      </w:r>
+    </w:p>
+    <w:p>
+      <w:r>
+        <w:rPr>
+          <w:noProof/>
+        </w:rPr>
+        <w:lastRenderedPageBreak/>
+        <mc:AlternateContent>
+          <mc:Choice Requires="wps">
+            <w:drawing>
+              <wp:anchor distT="0" distB="0" distL="114300" distR="114300" simplePos="0" relativeHeight="251666432" behindDoc="0" locked="0" layoutInCell="1" allowOverlap="1" wp14:anchorId="4E40C987" wp14:editId="7720F7A4">
+                <wp:simplePos x="0" y="0"/>
+                <wp:positionH relativeFrom="column">
+                  <wp:posOffset>-793630</wp:posOffset>
+                </wp:positionH>
+                <wp:positionV relativeFrom="paragraph">
+                  <wp:posOffset>3657600</wp:posOffset>
+                </wp:positionV>
+                <wp:extent cx="857195" cy="382203"/>
+                <wp:effectExtent l="0" t="0" r="0" b="0"/>
+                <wp:wrapNone/>
+                <wp:docPr id="25" name="Text Box 25"/>
+                <wp:cNvGraphicFramePr/>
+                <a:graphic xmlns:a="http://schemas.openxmlformats.org/drawingml/2006/main">
+                  <a:graphicData uri="http://schemas.microsoft.com/office/word/2010/wordprocessingShape">
+                    <wps:wsp>
+                      <wps:cNvSpPr txBox="1"/>
+                      <wps:spPr>
+                        <a:xfrm rot="16200000">
+                          <a:off x="0" y="0"/>
+                          <a:ext cx="857195" cy="382203"/>
+                        </a:xfrm>
+                        <a:prstGeom prst="rect">
+                          <a:avLst/>
+                        </a:prstGeom>
+                        <a:noFill/>
+                        <a:ln w="6350">
+                          <a:noFill/>
+                        </a:ln>
+                      </wps:spPr>
+                      <wps:txbx>
+                        <w:txbxContent>
+                          <w:p>
+                            <w:pPr>
+                              <w:rPr>
+                                <w:color w:val="FF0000"/>
+                              </w:rPr>
+                            </w:pPr>
+                            <w:r>
+                              <w:rPr>
+                                <w:color w:val="FF0000"/>
+                              </w:rPr>
+                              <w:t>Spot</w:t>
+                            </w:r>
+                            <w:r>
+                              <w:rPr>
+                                <w:color w:val="FF0000"/>
+                              </w:rPr>
+                              <w:t xml:space="preserve"> lights</w:t>
+                            </w:r>
+                          </w:p>
+                        </w:txbxContent>
+                      </wps:txbx>
+                      <wps:bodyPr rot="0" spcFirstLastPara="0" vertOverflow="overflow" horzOverflow="overflow" vert="horz" wrap="square" lIns="91440" tIns="45720" rIns="91440" bIns="45720" numCol="1" spcCol="0" rtlCol="0" fromWordArt="0" anchor="t" anchorCtr="0" forceAA="0" compatLnSpc="1">
+                        <a:prstTxWarp prst="textNoShape">
+                          <a:avLst/>
+                        </a:prstTxWarp>
+                        <a:noAutofit/>
+                      </wps:bodyPr>
+                    </wps:wsp>
+                  </a:graphicData>
+                </a:graphic>
+                <wp14:sizeRelH relativeFrom="margin">
+                  <wp14:pctWidth>0</wp14:pctWidth>
+                </wp14:sizeRelH>
+                <wp14:sizeRelV relativeFrom="margin">
+                  <wp14:pctHeight>0</wp14:pctHeight>
+                </wp14:sizeRelV>
+              </wp:anchor>
+            </w:drawing>
+          </mc:Choice>
+          <mc:Fallback>
+            <w:pict>
+              <v:shapetype w14:anchorId="4E40C987" id="_x0000_t202" coordsize="21600,21600" o:spt="202" path="m,l,21600r21600,l21600,xe">
+                <v:stroke joinstyle="miter"/>
+                <v:path gradientshapeok="t" o:connecttype="rect"/>
+              </v:shapetype>
+              <v:shape id="Text Box 25" o:spid="_x0000_s1026" type="#_x0000_t202" style="position:absolute;margin-left:-62.5pt;margin-top:4in;width:67.5pt;height:30.1pt;rotation:-90;z-index:251666432;visibility:visible;mso-wrap-style:square;mso-width-percent:0;mso-height-percent:0;mso-wrap-distance-left:9pt;mso-wrap-distance-top:0;mso-wrap-distance-right:9pt;mso-wrap-distance-bottom:0;mso-position-horizontal:absolute;mso-position-horizontal-relative:text;mso-position-vertical:absolute;mso-position-vertical-relative:text;mso-width-percent:0;mso-height-percent:0;mso-width-relative:margin;mso-height-relative:margin;v-text-anchor:top" o:gfxdata="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" filled="f" stroked="f" strokeweight=".5pt">
+                <v:textbox>
+                  <w:txbxContent>
+                    <w:p>
+                      <w:pPr>
+                        <w:rPr>
+                          <w:color w:val="FF0000"/>
+                        </w:rPr>
+                      </w:pPr>
+                      <w:r>
+                        <w:rPr>
+                          <w:color w:val="FF0000"/>
+                        </w:rPr>
+                        <w:t>Spot</w:t>
+                      </w:r>
+                      <w:r>
+                        <w:rPr>
+                          <w:color w:val="FF0000"/>
+                        </w:rPr>
+                        <w:t xml:space="preserve"> lights</w:t>
+                      </w:r>
+                    </w:p>
+                  </w:txbxContent>
+                </v:textbox>
+              </v:shape>
+            </w:pict>
+          </mc:Fallback>
+        </mc:AlternateContent>
+      </w:r>
+      <w:r>
+        <w:rPr>
+          <w:noProof/>
+        </w:rPr>
+        <mc:AlternateContent>
+          <mc:Choice Requires="wps">
+            <w:drawing>
+              <wp:anchor distT="0" distB="0" distL="114300" distR="114300" simplePos="0" relativeHeight="251664384" behindDoc="0" locked="0" layoutInCell="1" allowOverlap="1" wp14:anchorId="6395E957" wp14:editId="15C0D092">
+                <wp:simplePos x="0" y="0"/>
+                <wp:positionH relativeFrom="column">
+                  <wp:posOffset>-774220</wp:posOffset>
+                </wp:positionH>
+                <wp:positionV relativeFrom="paragraph">
+                  <wp:posOffset>844226</wp:posOffset>
+                </wp:positionV>
+                <wp:extent cx="857195" cy="382203"/>
+                <wp:effectExtent l="0" t="0" r="0" b="0"/>
+                <wp:wrapNone/>
+                <wp:docPr id="24" name="Text Box 24"/>
+                <wp:cNvGraphicFramePr/>
+                <a:graphic xmlns:a="http://schemas.openxmlformats.org/drawingml/2006/main">
+                  <a:graphicData uri="http://schemas.microsoft.com/office/word/2010/wordprocessingShape">
+                    <wps:wsp>
+                      <wps:cNvSpPr txBox="1"/>
+                      <wps:spPr>
+                        <a:xfrm rot="16200000">
+                          <a:off x="0" y="0"/>
+                          <a:ext cx="857195" cy="382203"/>
+                        </a:xfrm>
+                        <a:prstGeom prst="rect">
+                          <a:avLst/>
+                        </a:prstGeom>
+                        <a:noFill/>
+                        <a:ln w="6350">
+                          <a:noFill/>
+                        </a:ln>
+                      </wps:spPr>
+                      <wps:txbx>
+                        <w:txbxContent>
+                          <w:p>
+                            <w:pPr>
+                              <w:rPr>
+                                <w:color w:val="FF0000"/>
+                              </w:rPr>
+                            </w:pPr>
+                            <w:r>
+                              <w:rPr>
+                                <w:color w:val="FF0000"/>
+                              </w:rPr>
+                              <w:t>Point lights</w:t>
+                            </w:r>
+                          </w:p>
+                        </w:txbxContent>
+                      </wps:txbx>
+                      <wps:bodyPr rot="0" spcFirstLastPara="0" vertOverflow="overflow" horzOverflow="overflow" vert="horz" wrap="square" lIns="91440" tIns="45720" rIns="91440" bIns="45720" numCol="1" spcCol="0" rtlCol="0" fromWordArt="0" anchor="t" anchorCtr="0" forceAA="0" compatLnSpc="1">
+                        <a:prstTxWarp prst="textNoShape">
+                          <a:avLst/>
+                        </a:prstTxWarp>
+                        <a:noAutofit/>
+                      </wps:bodyPr>
+                    </wps:wsp>
+                  </a:graphicData>
+                </a:graphic>
+                <wp14:sizeRelH relativeFrom="margin">
+                  <wp14:pctWidth>0</wp14:pctWidth>
+                </wp14:sizeRelH>
+                <wp14:sizeRelV relativeFrom="margin">
+                  <wp14:pctHeight>0</wp14:pctHeight>
+                </wp14:sizeRelV>
+              </wp:anchor>
+            </w:drawing>
+          </mc:Choice>
+          <mc:Fallback>
+            <w:pict>
+              <v:shape w14:anchorId="6395E957" id="Text Box 24" o:spid="_x0000_s1027" type="#_x0000_t202" style="position:absolute;margin-left:-60.95pt;margin-top:66.45pt;width:67.5pt;height:30.1pt;rotation:-90;z-index:251664384;visibility:visible;mso-wrap-style:square;mso-width-percent:0;mso-height-percent:0;mso-wrap-distance-left:9pt;mso-wrap-distance-top:0;mso-wrap-distance-right:9pt;mso-wrap-distance-bottom:0;mso-position-horizontal:absolute;mso-position-horizontal-relative:text;mso-position-vertical:absolute;mso-position-vertical-relative:text;mso-width-percent:0;mso-height-percent:0;mso-width-relative:margin;mso-height-relative:margin;v-text-anchor:top" o:gfxdata="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" filled="f" stroked="f" strokeweight=".5pt">
+                <v:textbox>
+                  <w:txbxContent>
+                    <w:p>
+                      <w:pPr>
+                        <w:rPr>
+                          <w:color w:val="FF0000"/>
+                        </w:rPr>
+                      </w:pPr>
+                      <w:r>
+                        <w:rPr>
+                          <w:color w:val="FF0000"/>
+                        </w:rPr>
+                        <w:t>Point lights</w:t>
+                      </w:r>
+                    </w:p>
+                  </w:txbxContent>
+                </v:textbox>
+              </v:shape>
+            </w:pict>
+          </mc:Fallback>
+        </mc:AlternateContent>
+      </w:r>
+      <w:r>
+        <w:rPr>
+          <w:noProof/>
+        </w:rPr>
+        <mc:AlternateContent>
+          <mc:Choice Requires="wps">
+            <w:drawing>
+              <wp:anchor distT="0" distB="0" distL="114300" distR="114300" simplePos="0" relativeHeight="251663360" behindDoc="0" locked="0" layoutInCell="1" allowOverlap="1" wp14:anchorId="7530F43E" wp14:editId="5EB846C4">
+                <wp:simplePos x="0" y="0"/>
+                <wp:positionH relativeFrom="column">
+                  <wp:posOffset>-263825</wp:posOffset>
+                </wp:positionH>
+                <wp:positionV relativeFrom="paragraph">
+                  <wp:posOffset>2449902</wp:posOffset>
+                </wp:positionV>
+                <wp:extent cx="210784" cy="2794958"/>
+                <wp:effectExtent l="38100" t="0" r="18415" b="24765"/>
+                <wp:wrapNone/>
+                <wp:docPr id="23" name="Left Brace 23"/>
+                <wp:cNvGraphicFramePr/>
+                <a:graphic xmlns:a="http://schemas.openxmlformats.org/drawingml/2006/main">
+                  <a:graphicData uri="http://schemas.microsoft.com/office/word/2010/wordprocessingShape">
+                    <wps:wsp>
+                      <wps:cNvSpPr/>
+                      <wps:spPr>
+                        <a:xfrm>
+                          <a:off x="0" y="0"/>
+                          <a:ext cx="210784" cy="2794958"/>
+                        </a:xfrm>
+                        <a:prstGeom prst="leftBrace">
+                          <a:avLst/>
+                        </a:prstGeom>
+                        <a:ln>
+                          <a:solidFill>
+                            <a:srgbClr val="FF0000"/>
+                          </a:solidFill>
+                        </a:ln>
+                      </wps:spPr>
+                      <wps:style>
+                        <a:lnRef idx="1">
+                          <a:schemeClr val="accent1"/>
+                        </a:lnRef>
+                        <a:fillRef idx="0">
+                          <a:schemeClr val="accent1"/>
+                        </a:fillRef>
+                        <a:effectRef idx="0">
+                          <a:schemeClr val="accent1"/>
+                        </a:effectRef>
+                        <a:fontRef idx="minor">
+                          <a:schemeClr val="tx1"/>
+                        </a:fontRef>
+                      </wps:style>
+                      <wps:bodyPr rot="0" spcFirstLastPara="0" vertOverflow="overflow" horzOverflow="overflow" vert="horz" wrap="square" lIns="91440" tIns="45720" rIns="91440" bIns="45720" numCol="1" spcCol="0" rtlCol="0" fromWordArt="0" anchor="ctr" anchorCtr="0" forceAA="0" compatLnSpc="1">
+                        <a:prstTxWarp prst="textNoShape">
+                          <a:avLst/>
+                        </a:prstTxWarp>
+                        <a:noAutofit/>
+                      </wps:bodyPr>
+                    </wps:wsp>
+                  </a:graphicData>
+                </a:graphic>
+                <wp14:sizeRelH relativeFrom="margin">
+                  <wp14:pctWidth>0</wp14:pctWidth>
+                </wp14:sizeRelH>
+                <wp14:sizeRelV relativeFrom="margin">
+                  <wp14:pctHeight>0</wp14:pctHeight>
+                </wp14:sizeRelV>
+              </wp:anchor>
+            </w:drawing>
+          </mc:Choice>
+          <mc:Fallback>
+            <w:pict>
+              <v:shapetype w14:anchorId="28D2371A" id="_x0000_t87" coordsize="21600,21600" o:spt="87" adj="1800,10800" path="m21600,qx10800@0l10800@2qy0@11,10800@3l10800@1qy21600,21600e" filled="f">
+                <v:formulas>
+                  <v:f eqn="val #0"/>
+                  <v:f eqn="sum 21600 0 #0"/>
+                  <v:f eqn="sum #1 0 #0"/>
+                  <v:f eqn="sum #1 #0 0"/>
+                  <v:f eqn="prod #0 9598 32768"/>
+                  <v:f eqn="sum 21600 0 @4"/>
+                  <v:f eqn="sum 21600 0 #1"/>
+                  <v:f eqn="min #1 @6"/>
+                  <v:f eqn="prod @7 1 2"/>
+                  <v:f eqn="prod #0 2 1"/>
+                  <v:f eqn="sum 21600 0 @9"/>
+                  <v:f eqn="val #1"/>
+                </v:formulas>
+                <v:path arrowok="t" o:connecttype="custom" o:connectlocs="21600,0;0,10800;21600,21600" textboxrect="13963,@4,21600,@5"/>
+                <v:handles>
+                  <v:h position="center,#0" yrange="0,@8"/>
+                  <v:h position="topLeft,#1" yrange="@9,@10"/>
+                </v:handles>
+              </v:shapetype>
+              <v:shape id="Left Brace 23" o:spid="_x0000_s1026" type="#_x0000_t87" style="position:absolute;margin-left:-20.75pt;margin-top:192.9pt;width:16.6pt;height:220.1pt;z-index:251663360;visibility:visible;mso-wrap-style:square;mso-width-percent:0;mso-height-percent:0;mso-wrap-distance-left:9pt;mso-wrap-distance-top:0;mso-wrap-distance-right:9pt;mso-wrap-distance-bottom:0;mso-position-horizontal:absolute;mso-position-horizontal-relative:text;mso-position-vertical:absolute;mso-position-vertical-relative:text;mso-width-percent:0;mso-height-percent:0;mso-width-relative:margin;mso-height-relative:margin;v-text-anchor:middle" o:gfxdata="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" adj="136" strokecolor="red" strokeweight=".5pt">
+                <v:stroke joinstyle="miter"/>
+              </v:shape>
+            </w:pict>
+          </mc:Fallback>
+        </mc:AlternateContent>
+      </w:r>
+      <w:r>
+        <w:rPr>
+          <w:noProof/>
+        </w:rPr>
+        <mc:AlternateContent>
+          <mc:Choice Requires="wps">
+            <w:drawing>
+              <wp:anchor distT="0" distB="0" distL="114300" distR="114300" simplePos="0" relativeHeight="251661312" behindDoc="0" locked="0" layoutInCell="1" allowOverlap="1" wp14:anchorId="579D33BA" wp14:editId="2C103810">
+                <wp:simplePos x="0" y="0"/>
+                <wp:positionH relativeFrom="column">
+                  <wp:posOffset>-241539</wp:posOffset>
+                </wp:positionH>
+                <wp:positionV relativeFrom="paragraph">
+                  <wp:posOffset>-60385</wp:posOffset>
+                </wp:positionV>
+                <wp:extent cx="210784" cy="2139351"/>
+                <wp:effectExtent l="38100" t="0" r="18415" b="13335"/>
+                <wp:wrapNone/>
+                <wp:docPr id="22" name="Left Brace 22"/>
+                <wp:cNvGraphicFramePr/>
+                <a:graphic xmlns:a="http://schemas.openxmlformats.org/drawingml/2006/main">
+                  <a:graphicData uri="http://schemas.microsoft.com/office/word/2010/wordprocessingShape">
+                    <wps:wsp>
+                      <wps:cNvSpPr/>
+                      <wps:spPr>
+                        <a:xfrm>
+                          <a:off x="0" y="0"/>
+                          <a:ext cx="210784" cy="2139351"/>
+                        </a:xfrm>
+                        <a:prstGeom prst="leftBrace">
+                          <a:avLst/>
+                        </a:prstGeom>
+                        <a:ln>
+                          <a:solidFill>
+                            <a:srgbClr val="FF0000"/>
+                          </a:solidFill>
+                        </a:ln>
+                      </wps:spPr>
+                      <wps:style>
+                        <a:lnRef idx="1">
+                          <a:schemeClr val="accent1"/>
+                        </a:lnRef>
+                        <a:fillRef idx="0">
+                          <a:schemeClr val="accent1"/>
+                        </a:fillRef>
+                        <a:effectRef idx="0">
+                          <a:schemeClr val="accent1"/>
+                        </a:effectRef>
+                        <a:fontRef idx="minor">
+                          <a:schemeClr val="tx1"/>
+                        </a:fontRef>
+                      </wps:style>
+                      <wps:bodyPr rot="0" spcFirstLastPara="0" vertOverflow="overflow" horzOverflow="overflow" vert="horz" wrap="square" lIns="91440" tIns="45720" rIns="91440" bIns="45720" numCol="1" spcCol="0" rtlCol="0" fromWordArt="0" anchor="ctr" anchorCtr="0" forceAA="0" compatLnSpc="1">
+                        <a:prstTxWarp prst="textNoShape">
+                          <a:avLst/>
+                        </a:prstTxWarp>
+                        <a:noAutofit/>
+                      </wps:bodyPr>
+                    </wps:wsp>
+                  </a:graphicData>
+                </a:graphic>
+                <wp14:sizeRelH relativeFrom="margin">
+                  <wp14:pctWidth>0</wp14:pctWidth>
+                </wp14:sizeRelH>
+              </wp:anchor>
+            </w:drawing>
+          </mc:Choice>
+          <mc:Fallback>
+            <w:pict>
+              <v:shape w14:anchorId="5BE84824" id="Left Brace 22" o:spid="_x0000_s1026" type="#_x0000_t87" style="position:absolute;margin-left:-19pt;margin-top:-4.75pt;width:16.6pt;height:168.45pt;z-index:251661312;visibility:visible;mso-wrap-style:square;mso-width-percent:0;mso-wrap-distance-left:9pt;mso-wrap-distance-top:0;mso-wrap-distance-right:9pt;mso-wrap-distance-bottom:0;mso-position-horizontal:absolute;mso-position-horizontal-relative:text;mso-position-vertical:absolute;mso-position-vertical-relative:text;mso-width-percent:0;mso-width-relative:margin;v-text-anchor:middle" o:gfxdata="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" adj="177" strokecolor="red" strokeweight=".5pt">
+                <v:stroke joinstyle="miter"/>
+              </v:shape>
+            </w:pict>
+          </mc:Fallback>
+        </mc:AlternateContent>
+      </w:r>
+      <w:r>
+        <w:drawing>
+          <wp:inline distT="0" distB="0" distL="0" distR="0" wp14:anchorId="18DDCFC6" wp14:editId="4F8B265C">
+            <wp:extent cx="5731510" cy="5342255"/>
+            <wp:effectExtent l="0" t="0" r="2540" b="0"/>
+            <wp:docPr id="21" name="Picture 21"/>
+            <wp:cNvGraphicFramePr>
+              <a:graphicFrameLocks xmlns:a="http://schemas.openxmlformats.org/drawingml/2006/main" noChangeAspect="1"/>
+            </wp:cNvGraphicFramePr>
+            <a:graphic xmlns:a="http://schemas.openxmlformats.org/drawingml/2006/main">
+              <a:graphicData uri="http://schemas.openxmlformats.org/drawingml/2006/picture">
+                <pic:pic xmlns:pic="http://schemas.openxmlformats.org/drawingml/2006/picture">
+                  <pic:nvPicPr>
+                    <pic:cNvPr id="1" name=""/>
+                    <pic:cNvPicPr/>
+                  </pic:nvPicPr>
+                  <pic:blipFill>
+                    <a:blip r:embed="rId20"/>
+                    <a:stretch>
+                      <a:fillRect/>
+                    </a:stretch>
+                  </pic:blipFill>
+                  <pic:spPr>
+                    <a:xfrm>
+                      <a:off x="0" y="0"/>
+                      <a:ext cx="5731510" cy="5342255"/>
+                    </a:xfrm>
+                    <a:prstGeom prst="rect">
+                      <a:avLst/>
+                    </a:prstGeom>
+                  </pic:spPr>
+                </pic:pic>
+              </a:graphicData>
+            </a:graphic>
+          </wp:inline>
+        </w:drawing>
+      </w:r>
+    </w:p>
+    <w:p>
+      <w:r>
+        <w:t xml:space="preserve">It is done this way to minimise any IF statements in the shaders. </w:t>
+      </w:r>
+    </w:p>
+    <w:p>
+      <w:r>
+        <w:t>Instead, all the lights are split into different arrays on the CPU-side – this is why we have separate arrays for point and spot lights (so that the lights are already sorted on the GPU-side and no if statements are required.</w:t>
+      </w:r>
+      <w:r>
+        <w:br/>
+      </w:r>
+    </w:p>
+    <w:p>
+      <w:r>
+        <w:t>This is the code that splits the different lights into the different arrays:</w:t>
+      </w:r>
+    </w:p>
+    <w:p>
+      <w:r>
+        <w:drawing>
+          <wp:inline distT="0" distB="0" distL="0" distR="0" wp14:anchorId="08D3BCA3" wp14:editId="02A96A66">
+            <wp:extent cx="5731510" cy="1988185"/>
+            <wp:effectExtent l="0" t="0" r="2540" b="0"/>
+            <wp:docPr id="26" name="Picture 26"/>
+            <wp:cNvGraphicFramePr>
+              <a:graphicFrameLocks xmlns:a="http://schemas.openxmlformats.org/drawingml/2006/main" noChangeAspect="1"/>
+            </wp:cNvGraphicFramePr>
+            <a:graphic xmlns:a="http://schemas.openxmlformats.org/drawingml/2006/main">
+              <a:graphicData uri="http://schemas.openxmlformats.org/drawingml/2006/picture">
+                <pic:pic xmlns:pic="http://schemas.openxmlformats.org/drawingml/2006/picture">
+                  <pic:nvPicPr>
+                    <pic:cNvPr id="1" name=""/>
+                    <pic:cNvPicPr/>
+                  </pic:nvPicPr>
+                  <pic:blipFill>
+                    <a:blip r:embed="rId21"/>
+                    <a:stretch>
+                      <a:fillRect/>
+                    </a:stretch>
+                  </pic:blipFill>
+                  <pic:spPr>
+                    <a:xfrm>
+                      <a:off x="0" y="0"/>
+                      <a:ext cx="5731510" cy="1988185"/>
+                    </a:xfrm>
+                    <a:prstGeom prst="rect">
+                      <a:avLst/>
+                    </a:prstGeom>
+                  </pic:spPr>
+                </pic:pic>
+              </a:graphicData>
+            </a:graphic>
+          </wp:inline>
+        </w:drawing>
+      </w:r>
+    </w:p>
+    <w:p>
+      <w:r>
+        <w:lastRenderedPageBreak/>
+        <w:t>Now, if I want to change a light type, it is as simple as changing the .type modifier of the light and the rest is done for you by the program</w:t>
       </w:r>
     </w:p>
     <w:sectPr>

</xml_diff>

<commit_message>
Shaders encapsulated into classes
it is now a lot easier to add a shader to the game - no more need to write a bunch of lines of code every time you want to add a shader
</commit_message>
<xml_diff>
--- a/report.docx
+++ b/report.docx
@@ -47,36 +47,12 @@
     </w:p>
     <w:p>
       <w:r>
-        <w:t xml:space="preserve">Immediately removed the unnecessary 2% code for the lab (making the model walk) and changed the </w:t>
-      </w:r>
-      <w:proofErr w:type="spellStart"/>
-      <w:r>
-        <w:t>robot.x</w:t>
-      </w:r>
-      <w:proofErr w:type="spellEnd"/>
-      <w:r>
-        <w:t xml:space="preserve"> model for the </w:t>
-      </w:r>
-      <w:proofErr w:type="spellStart"/>
-      <w:r>
-        <w:t>teapot.x</w:t>
-      </w:r>
-      <w:proofErr w:type="spellEnd"/>
-      <w:r>
-        <w:t xml:space="preserve"> model.</w:t>
-      </w:r>
-    </w:p>
-    <w:p>
-      <w:r>
-        <w:t xml:space="preserve">Right near the bottom of Scene.cpp , in the </w:t>
-      </w:r>
-      <w:proofErr w:type="spellStart"/>
-      <w:r>
-        <w:t>UpdateScene</w:t>
-      </w:r>
-      <w:proofErr w:type="spellEnd"/>
-      <w:r>
-        <w:t xml:space="preserve"> function, I made a small snippet of code that changed the lights strength over time. It used a multiplier that switched between being negative and positive:  the light would start off at a brightness of 40 and decrease. once the light strength hit 0, the negative would flip to be positive and the light would now get brighter over time until it hit 40 and then the multiplier would flip again, making the brightness decrease again and restarting the loop.</w:t>
+        <w:t>Immediately removed the unnecessary 2% code for the lab (making the model walk) and changed the robot.x model for the teapot.x model.</w:t>
+      </w:r>
+    </w:p>
+    <w:p>
+      <w:r>
+        <w:t>Right near the bottom of Scene.cpp , in the UpdateScene function, I made a small snippet of code that changed the lights strength over time. It used a multiplier that switched between being negative and positive:  the light would start off at a brightness of 40 and decrease. once the light strength hit 0, the negative would flip to be positive and the light would now get brighter over time until it hit 40 and then the multiplier would flip again, making the brightness decrease again and restarting the loop.</w:t>
       </w:r>
       <w:r>
         <w:br/>
@@ -143,15 +119,7 @@
     </w:p>
     <w:p>
       <w:r>
-        <w:t xml:space="preserve">This took some time, a little trial and error, but eventually I managed to get another vertex shader working called </w:t>
-      </w:r>
-      <w:proofErr w:type="spellStart"/>
-      <w:r>
-        <w:t>Wiggle_vs</w:t>
-      </w:r>
-      <w:proofErr w:type="spellEnd"/>
-      <w:r>
-        <w:t>.</w:t>
+        <w:t>This took some time, a little trial and error, but eventually I managed to get another vertex shader working called Wiggle_vs.</w:t>
       </w:r>
     </w:p>
     <w:p>
@@ -164,43 +132,11 @@
     </w:p>
     <w:p>
       <w:r>
-        <w:t xml:space="preserve">Once I decided I needed to add another float to the </w:t>
-      </w:r>
-      <w:proofErr w:type="spellStart"/>
-      <w:r>
-        <w:t>PerFrameConstants</w:t>
-      </w:r>
-      <w:proofErr w:type="spellEnd"/>
-      <w:r>
-        <w:t xml:space="preserve">, I realised that the padding variables are essentially unused float variables, so instead of creating a new float in the struct and buffer, I decided to use padding1 as a Time variable. This time variable would increase by </w:t>
-      </w:r>
-      <w:proofErr w:type="spellStart"/>
-      <w:r>
-        <w:t>frametime</w:t>
-      </w:r>
-      <w:proofErr w:type="spellEnd"/>
-      <w:r>
-        <w:t xml:space="preserve"> each frame, though in order to stop the numbers from </w:t>
-      </w:r>
-      <w:proofErr w:type="spellStart"/>
-      <w:r>
-        <w:t>spiraling</w:t>
-      </w:r>
-      <w:proofErr w:type="spellEnd"/>
-      <w:r>
-        <w:t xml:space="preserve"> out of control after a certain amount of time, after a certain large number is passed, the time is set back to 0. Once I was able to pass this </w:t>
+        <w:t xml:space="preserve">Once I decided I needed to add another float to the PerFrameConstants, I realised that the padding variables are essentially unused float variables, so instead of creating a new float in the struct and buffer, I decided to use padding1 as a Time variable. This time variable would increase by frametime each frame, though in order to stop the numbers from spiraling out of control after a certain amount of time, after a certain large number is passed, the time is set back to 0. Once I was able to pass this </w:t>
       </w:r>
       <w:r>
         <w:lastRenderedPageBreak/>
-        <w:t xml:space="preserve">number over to the GPU, I used it in the </w:t>
-      </w:r>
-      <w:proofErr w:type="spellStart"/>
-      <w:r>
-        <w:t>wiggle_vs</w:t>
-      </w:r>
-      <w:proofErr w:type="spellEnd"/>
-      <w:r>
-        <w:t xml:space="preserve"> vertex shader.</w:t>
+        <w:t>number over to the GPU, I used it in the wiggle_vs vertex shader.</w:t>
       </w:r>
       <w:r>
         <w:br/>
@@ -249,15 +185,7 @@
     </w:p>
     <w:p>
       <w:r>
-        <w:t xml:space="preserve">After that, I added  two more shaders, </w:t>
-      </w:r>
-      <w:proofErr w:type="spellStart"/>
-      <w:r>
-        <w:t>Fading_VS</w:t>
-      </w:r>
-      <w:proofErr w:type="spellEnd"/>
-      <w:r>
-        <w:t xml:space="preserve"> and Fading _PS</w:t>
+        <w:t>After that, I added  two more shaders, Fading_VS and Fading _PS</w:t>
       </w:r>
     </w:p>
     <w:p>
@@ -280,15 +208,7 @@
         </w:rPr>
       </w:pPr>
       <w:r>
-        <w:t xml:space="preserve">I added a second </w:t>
-      </w:r>
-      <w:proofErr w:type="spellStart"/>
-      <w:r>
-        <w:t>diffuseSpecularMap</w:t>
-      </w:r>
-      <w:proofErr w:type="spellEnd"/>
-      <w:r>
-        <w:t xml:space="preserve"> to the shader like so:</w:t>
+        <w:t>I added a second diffuseSpecularMap to the shader like so:</w:t>
       </w:r>
       <w:r>
         <w:rPr>
@@ -432,65 +352,17 @@
       </w:r>
       <w:r>
         <w:lastRenderedPageBreak/>
-        <w:t xml:space="preserve">represent x y z values in world space (relative to the face of the model – I think ). It uses these XYZ values to alter the </w:t>
-      </w:r>
-      <w:proofErr w:type="spellStart"/>
-      <w:r>
-        <w:t>worldNormal</w:t>
-      </w:r>
-      <w:proofErr w:type="spellEnd"/>
-      <w:r>
-        <w:t xml:space="preserve"> of each pixel.</w:t>
-      </w:r>
-    </w:p>
-    <w:p>
-      <w:r>
-        <w:t xml:space="preserve">After this point, the same lighting equations as before were used. But instead of using </w:t>
-      </w:r>
-      <w:proofErr w:type="spellStart"/>
-      <w:r>
-        <w:t>input.worldNormal</w:t>
-      </w:r>
-      <w:proofErr w:type="spellEnd"/>
-      <w:r>
-        <w:t xml:space="preserve">, we use the </w:t>
-      </w:r>
-      <w:proofErr w:type="spellStart"/>
-      <w:r>
-        <w:t>worldNormal</w:t>
-      </w:r>
-      <w:proofErr w:type="spellEnd"/>
-      <w:r>
-        <w:t xml:space="preserve"> we just generated.</w:t>
-      </w:r>
-    </w:p>
-    <w:p>
-      <w:r>
-        <w:t xml:space="preserve">I had an issue with the Tangent vertex loading  the </w:t>
-      </w:r>
-      <w:proofErr w:type="spellStart"/>
-      <w:r>
-        <w:t>uvs</w:t>
-      </w:r>
-      <w:proofErr w:type="spellEnd"/>
-      <w:r>
-        <w:t xml:space="preserve"> into the tangent. After spending a while looking at the DX11 API and how the </w:t>
-      </w:r>
-      <w:proofErr w:type="spellStart"/>
-      <w:r>
-        <w:t>cpu</w:t>
-      </w:r>
-      <w:proofErr w:type="spellEnd"/>
-      <w:r>
-        <w:t xml:space="preserve"> and </w:t>
-      </w:r>
-      <w:proofErr w:type="spellStart"/>
-      <w:r>
-        <w:t>gpu</w:t>
-      </w:r>
-      <w:proofErr w:type="spellEnd"/>
-      <w:r>
-        <w:t xml:space="preserve"> communicate, I spotted this if statement:</w:t>
+        <w:t>represent x y z values in world space (relative to the face of the model – I think ). It uses these XYZ values to alter the worldNormal of each pixel.</w:t>
+      </w:r>
+    </w:p>
+    <w:p>
+      <w:r>
+        <w:t>After this point, the same lighting equations as before were used. But instead of using input.worldNormal, we use the worldNormal we just generated.</w:t>
+      </w:r>
+    </w:p>
+    <w:p>
+      <w:r>
+        <w:t>I had an issue with the Tangent vertex loading  the uvs into the tangent. After spending a while looking at the DX11 API and how the cpu and gpu communicate, I spotted this if statement:</w:t>
       </w:r>
     </w:p>
     <w:p>
@@ -591,15 +463,7 @@
     </w:p>
     <w:p>
       <w:r>
-        <w:t xml:space="preserve"> This works the same as the normal mapping, but you include a float variable in the </w:t>
-      </w:r>
-      <w:proofErr w:type="spellStart"/>
-      <w:r>
-        <w:t>gPerFrameConstants</w:t>
-      </w:r>
-      <w:proofErr w:type="spellEnd"/>
-      <w:r>
-        <w:t xml:space="preserve"> named Parallax depth. This depth is used to offset the texture to make it look more 3d. note that it does not actually change the shape of the model at all, it just simply offsets the textures.</w:t>
+        <w:t xml:space="preserve"> This works the same as the normal mapping, but you include a float variable in the gPerFrameConstants named Parallax depth. This depth is used to offset the texture to make it look more 3d. note that it does not actually change the shape of the model at all, it just simply offsets the textures.</w:t>
       </w:r>
       <w:r>
         <w:br/>
@@ -618,15 +482,7 @@
         <w:pStyle w:val="Heading3"/>
       </w:pPr>
       <w:r>
-        <w:t xml:space="preserve">Splitting the light off into its own Class and passing an array of lights through the </w:t>
-      </w:r>
-      <w:proofErr w:type="spellStart"/>
-      <w:r>
-        <w:t>PerFrameConstants</w:t>
-      </w:r>
-      <w:proofErr w:type="spellEnd"/>
-      <w:r>
-        <w:t xml:space="preserve"> instead of hardcoded values for each light</w:t>
+        <w:t>Splitting the light off into its own Class and passing an array of lights through the PerFrameConstants instead of hardcoded values for each light</w:t>
       </w:r>
     </w:p>
     <w:p>
@@ -875,15 +731,7 @@
     </w:p>
     <w:p>
       <w:r>
-        <w:t xml:space="preserve">Now all I have to do is modify the </w:t>
-      </w:r>
-      <w:proofErr w:type="spellStart"/>
-      <w:r>
-        <w:t>PerFrameConstants</w:t>
-      </w:r>
-      <w:proofErr w:type="spellEnd"/>
-      <w:r>
-        <w:t xml:space="preserve"> to use the light structures I have created. </w:t>
+        <w:t xml:space="preserve">Now all I have to do is modify the PerFrameConstants to use the light structures I have created. </w:t>
       </w:r>
       <w:r>
         <w:br/>
@@ -993,31 +841,13 @@
     </w:p>
     <w:p>
       <w:r>
-        <w:t xml:space="preserve">After this, I just had to modify my shaders to use the new structure array instead of hardcoded values in </w:t>
-      </w:r>
-      <w:proofErr w:type="spellStart"/>
-      <w:r>
-        <w:t>PerModelConstants</w:t>
-      </w:r>
-      <w:proofErr w:type="spellEnd"/>
-    </w:p>
-    <w:p>
-      <w:r>
-        <w:t>It was fairly simple to modify these shaders, all I needed to do was remove the duplicate code and instead of using light1Colour I now use light[</w:t>
-      </w:r>
-      <w:proofErr w:type="spellStart"/>
-      <w:r>
-        <w:t>i</w:t>
-      </w:r>
-      <w:proofErr w:type="spellEnd"/>
-      <w:r>
-        <w:t>].</w:t>
-      </w:r>
-      <w:proofErr w:type="spellStart"/>
-      <w:r>
-        <w:t>LightColour</w:t>
-      </w:r>
-      <w:proofErr w:type="spellEnd"/>
+        <w:t>After this, I just had to modify my shaders to use the new structure array instead of hardcoded values in PerModelConstants</w:t>
+      </w:r>
+    </w:p>
+    <w:p>
+      <w:r>
+        <w:t>It was fairly simple to modify these shaders, all I needed to do was remove the duplicate code and instead of using light1Colour I now use light[i].LightColour</w:t>
+      </w:r>
       <w:r>
         <w:br/>
       </w:r>
@@ -1148,7 +978,7 @@
           </mc:Choice>
           <mc:Fallback>
             <w:pict>
-              <v:shapetype w14:anchorId="4076C1CD" id="_x0000_t32" coordsize="21600,21600" o:spt="32" o:oned="t" path="m,l21600,21600e" filled="f">
+              <v:shapetype w14:anchorId="2CDBBB2E" id="_x0000_t32" coordsize="21600,21600" o:spt="32" o:oned="t" path="m,l21600,21600e" filled="f">
                 <v:path arrowok="t" fillok="f" o:connecttype="none"/>
                 <o:lock v:ext="edit" shapetype="t"/>
               </v:shapetype>
@@ -1228,7 +1058,7 @@
           </mc:Choice>
           <mc:Fallback>
             <w:pict>
-              <v:oval w14:anchorId="01713ABA" id="Oval 15" o:spid="_x0000_s1026" style="position:absolute;margin-left:0;margin-top:14.25pt;width:57.75pt;height:55.5pt;z-index:251659264;visibility:visible;mso-wrap-style:square;mso-wrap-distance-left:9pt;mso-wrap-distance-top:0;mso-wrap-distance-right:9pt;mso-wrap-distance-bottom:0;mso-position-horizontal:left;mso-position-horizontal-relative:margin;mso-position-vertical:absolute;mso-position-vertical-relative:text;v-text-anchor:middle" o:gfxdata="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" filled="f" strokecolor="red" strokeweight="4.5pt">
+              <v:oval w14:anchorId="016D3E6D" id="Oval 15" o:spid="_x0000_s1026" style="position:absolute;margin-left:0;margin-top:14.25pt;width:57.75pt;height:55.5pt;z-index:251659264;visibility:visible;mso-wrap-style:square;mso-wrap-distance-left:9pt;mso-wrap-distance-top:0;mso-wrap-distance-right:9pt;mso-wrap-distance-bottom:0;mso-position-horizontal:left;mso-position-horizontal-relative:margin;mso-position-vertical:absolute;mso-position-vertical-relative:text;v-text-anchor:middle" o:gfxdata="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" filled="f" strokecolor="red" strokeweight="4.5pt">
                 <v:stroke joinstyle="miter"/>
                 <w10:wrap anchorx="margin"/>
               </v:oval>
@@ -1286,15 +1116,7 @@
         <w:t xml:space="preserve">I’m embarrassed it took me so ling to notice this. But the lights were being truncated to just their red value, </w:t>
       </w:r>
       <w:r>
-        <w:t xml:space="preserve">meaning all the lights were monochromatic – just different </w:t>
-      </w:r>
-      <w:proofErr w:type="spellStart"/>
-      <w:r>
-        <w:t>brightnesses</w:t>
-      </w:r>
-      <w:proofErr w:type="spellEnd"/>
-      <w:r>
-        <w:t xml:space="preserve"> of the same white colour.</w:t>
+        <w:t>meaning all the lights were monochromatic – just different brightnesses of the same white colour.</w:t>
       </w:r>
     </w:p>
     <w:p>
@@ -1303,23 +1125,7 @@
       </w:r>
       <w:r>
         <w:br/>
-        <w:t xml:space="preserve">even though the scene looks identical to how it did at the end of day 2, </w:t>
-      </w:r>
-      <w:proofErr w:type="spellStart"/>
-      <w:r>
-        <w:t>IHave</w:t>
-      </w:r>
-      <w:proofErr w:type="spellEnd"/>
-      <w:r>
-        <w:t xml:space="preserve"> learned a lot about dx11 and </w:t>
-      </w:r>
-      <w:proofErr w:type="spellStart"/>
-      <w:r>
-        <w:t>cbuffers</w:t>
-      </w:r>
-      <w:proofErr w:type="spellEnd"/>
-      <w:r>
-        <w:t xml:space="preserve"> (I spent a lot of my time debugging looking at documentation), and learned especially a lot about how the CPU  and GPU communicate. </w:t>
+        <w:t xml:space="preserve">even though the scene looks identical to how it did at the end of day 2, IHave learned a lot about dx11 and cbuffers (I spent a lot of my time debugging looking at documentation), and learned especially a lot about how the CPU  and GPU communicate. </w:t>
       </w:r>
     </w:p>
     <w:p>
@@ -1345,23 +1151,7 @@
     </w:p>
     <w:p>
       <w:r>
-        <w:t xml:space="preserve">I wanted my lights to be fairly flexible. So I started by making an </w:t>
-      </w:r>
-      <w:proofErr w:type="spellStart"/>
-      <w:r>
-        <w:t>enum</w:t>
-      </w:r>
-      <w:proofErr w:type="spellEnd"/>
-      <w:r>
-        <w:t xml:space="preserve"> </w:t>
-      </w:r>
-      <w:proofErr w:type="spellStart"/>
-      <w:r>
-        <w:t>LightType</w:t>
-      </w:r>
-      <w:proofErr w:type="spellEnd"/>
-      <w:r>
-        <w:t>:</w:t>
+        <w:t>I wanted my lights to be fairly flexible. So I started by making an enum LightType:</w:t>
       </w:r>
     </w:p>
     <w:p>
@@ -1405,36 +1195,12 @@
     </w:p>
     <w:p>
       <w:r>
-        <w:t>So if you wish to change your light from a point light to a spot light, all you need to do is change the .type property of the light to Light::</w:t>
-      </w:r>
-      <w:proofErr w:type="spellStart"/>
-      <w:r>
-        <w:t>LightType</w:t>
-      </w:r>
-      <w:proofErr w:type="spellEnd"/>
-      <w:r>
-        <w:t>::Spot and a different set of calculations are used in the shaders.</w:t>
-      </w:r>
-    </w:p>
-    <w:p>
-      <w:r>
-        <w:t xml:space="preserve">Spot lights require more data to be passed to the shaders than point lights so I had to create a new </w:t>
-      </w:r>
-      <w:proofErr w:type="spellStart"/>
-      <w:r>
-        <w:t>lightData</w:t>
-      </w:r>
-      <w:proofErr w:type="spellEnd"/>
-      <w:r>
-        <w:t xml:space="preserve"> struct to be passed through the </w:t>
-      </w:r>
-      <w:proofErr w:type="spellStart"/>
-      <w:r>
-        <w:t>cbuffer</w:t>
-      </w:r>
-      <w:proofErr w:type="spellEnd"/>
-      <w:r>
-        <w:t>.:</w:t>
+        <w:t>So if you wish to change your light from a point light to a spot light, all you need to do is change the .type property of the light to Light::LightType::Spot and a different set of calculations are used in the shaders.</w:t>
+      </w:r>
+    </w:p>
+    <w:p>
+      <w:r>
+        <w:t>Spot lights require more data to be passed to the shaders than point lights so I had to create a new lightData struct to be passed through the cbuffer.:</w:t>
       </w:r>
     </w:p>
     <w:p>
@@ -1487,15 +1253,7 @@
     </w:p>
     <w:p>
       <w:r>
-        <w:t xml:space="preserve">Next, I needed to make a struct in </w:t>
-      </w:r>
-      <w:proofErr w:type="spellStart"/>
-      <w:r>
-        <w:t>Common.hlsli</w:t>
-      </w:r>
-      <w:proofErr w:type="spellEnd"/>
-      <w:r>
-        <w:t xml:space="preserve"> to mirror this struct:</w:t>
+        <w:t>Next, I needed to make a struct in Common.hlsli to mirror this struct:</w:t>
       </w:r>
     </w:p>
     <w:p>
@@ -1871,7 +1629,7 @@
           </mc:Choice>
           <mc:Fallback>
             <w:pict>
-              <v:shapetype w14:anchorId="28D2371A" id="_x0000_t87" coordsize="21600,21600" o:spt="87" adj="1800,10800" path="m21600,qx10800@0l10800@2qy0@11,10800@3l10800@1qy21600,21600e" filled="f">
+              <v:shapetype w14:anchorId="686570A7" id="_x0000_t87" coordsize="21600,21600" o:spt="87" adj="1800,10800" path="m21600,qx10800@0l10800@2qy0@11,10800@3l10800@1qy21600,21600e" filled="f">
                 <v:formulas>
                   <v:f eqn="val #0"/>
                   <v:f eqn="sum 21600 0 #0"/>
@@ -1968,7 +1726,7 @@
           </mc:Choice>
           <mc:Fallback>
             <w:pict>
-              <v:shape w14:anchorId="5BE84824" id="Left Brace 22" o:spid="_x0000_s1026" type="#_x0000_t87" style="position:absolute;margin-left:-19pt;margin-top:-4.75pt;width:16.6pt;height:168.45pt;z-index:251661312;visibility:visible;mso-wrap-style:square;mso-width-percent:0;mso-wrap-distance-left:9pt;mso-wrap-distance-top:0;mso-wrap-distance-right:9pt;mso-wrap-distance-bottom:0;mso-position-horizontal:absolute;mso-position-horizontal-relative:text;mso-position-vertical:absolute;mso-position-vertical-relative:text;mso-width-percent:0;mso-width-relative:margin;v-text-anchor:middle" o:gfxdata="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" adj="177" strokecolor="red" strokeweight=".5pt">
+              <v:shape w14:anchorId="0CA1EF29" id="Left Brace 22" o:spid="_x0000_s1026" type="#_x0000_t87" style="position:absolute;margin-left:-19pt;margin-top:-4.75pt;width:16.6pt;height:168.45pt;z-index:251661312;visibility:visible;mso-wrap-style:square;mso-width-percent:0;mso-wrap-distance-left:9pt;mso-wrap-distance-top:0;mso-wrap-distance-right:9pt;mso-wrap-distance-bottom:0;mso-position-horizontal:absolute;mso-position-horizontal-relative:text;mso-position-vertical:absolute;mso-position-vertical-relative:text;mso-width-percent:0;mso-width-relative:margin;v-text-anchor:middle" o:gfxdata="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" adj="177" strokecolor="red" strokeweight=".5pt">
                 <v:stroke joinstyle="miter"/>
               </v:shape>
             </w:pict>
@@ -2076,6 +1834,529 @@
         <w:t>Now, if I want to change a light type, it is as simple as changing the .type modifier of the light and the rest is done for you by the program</w:t>
       </w:r>
     </w:p>
+    <w:p>
+      <w:pPr>
+        <w:pStyle w:val="Heading2"/>
+      </w:pPr>
+      <w:r>
+        <w:t>Encapsulating texture code into its own class</w:t>
+      </w:r>
+    </w:p>
+    <w:p/>
+    <w:p>
+      <w:r>
+        <w:t>First I made the texture class, and ran the project to see if it compiled- might seem pointless at first but it is actually not. I am checking to see if the class name Texture has any ambiguity with existing code.</w:t>
+      </w:r>
+    </w:p>
+    <w:p>
+      <w:r>
+        <w:t>If there was another class or struct named Texture, this would reveal the issue before I start moving lots of code around</w:t>
+      </w:r>
+      <w:r>
+        <w:t>.</w:t>
+      </w:r>
+    </w:p>
+    <w:p/>
+    <w:p>
+      <w:r>
+        <w:t>I added  the TextureMap and the TextureMapSRV as properties of the texture class:</w:t>
+      </w:r>
+    </w:p>
+    <w:p>
+      <w:r>
+        <w:drawing>
+          <wp:inline distT="0" distB="0" distL="0" distR="0" wp14:anchorId="451E7572" wp14:editId="3C8C7A72">
+            <wp:extent cx="4686954" cy="581106"/>
+            <wp:effectExtent l="0" t="0" r="0" b="9525"/>
+            <wp:docPr id="28" name="Picture 28"/>
+            <wp:cNvGraphicFramePr>
+              <a:graphicFrameLocks xmlns:a="http://schemas.openxmlformats.org/drawingml/2006/main" noChangeAspect="1"/>
+            </wp:cNvGraphicFramePr>
+            <a:graphic xmlns:a="http://schemas.openxmlformats.org/drawingml/2006/main">
+              <a:graphicData uri="http://schemas.openxmlformats.org/drawingml/2006/picture">
+                <pic:pic xmlns:pic="http://schemas.openxmlformats.org/drawingml/2006/picture">
+                  <pic:nvPicPr>
+                    <pic:cNvPr id="1" name=""/>
+                    <pic:cNvPicPr/>
+                  </pic:nvPicPr>
+                  <pic:blipFill>
+                    <a:blip r:embed="rId22"/>
+                    <a:stretch>
+                      <a:fillRect/>
+                    </a:stretch>
+                  </pic:blipFill>
+                  <pic:spPr>
+                    <a:xfrm>
+                      <a:off x="0" y="0"/>
+                      <a:ext cx="4686954" cy="581106"/>
+                    </a:xfrm>
+                    <a:prstGeom prst="rect">
+                      <a:avLst/>
+                    </a:prstGeom>
+                  </pic:spPr>
+                </pic:pic>
+              </a:graphicData>
+            </a:graphic>
+          </wp:inline>
+        </w:drawing>
+      </w:r>
+    </w:p>
+    <w:p>
+      <w:r>
+        <w:t>To my understanding, the texture map is where the texture is kept and the shader resource view is like a pointer to the texture map so that the shaders can access the texture</w:t>
+      </w:r>
+      <w:r>
+        <w:t>.</w:t>
+      </w:r>
+    </w:p>
+    <w:p/>
+    <w:p>
+      <w:r>
+        <w:t>In order for this to work, I needed to forward declare the appropriate classes:</w:t>
+      </w:r>
+    </w:p>
+    <w:p>
+      <w:r>
+        <w:drawing>
+          <wp:inline distT="0" distB="0" distL="0" distR="0" wp14:anchorId="564B5384" wp14:editId="4F3A7EC1">
+            <wp:extent cx="5731510" cy="827405"/>
+            <wp:effectExtent l="0" t="0" r="2540" b="0"/>
+            <wp:docPr id="29" name="Picture 29"/>
+            <wp:cNvGraphicFramePr>
+              <a:graphicFrameLocks xmlns:a="http://schemas.openxmlformats.org/drawingml/2006/main" noChangeAspect="1"/>
+            </wp:cNvGraphicFramePr>
+            <a:graphic xmlns:a="http://schemas.openxmlformats.org/drawingml/2006/main">
+              <a:graphicData uri="http://schemas.openxmlformats.org/drawingml/2006/picture">
+                <pic:pic xmlns:pic="http://schemas.openxmlformats.org/drawingml/2006/picture">
+                  <pic:nvPicPr>
+                    <pic:cNvPr id="1" name=""/>
+                    <pic:cNvPicPr/>
+                  </pic:nvPicPr>
+                  <pic:blipFill>
+                    <a:blip r:embed="rId23"/>
+                    <a:stretch>
+                      <a:fillRect/>
+                    </a:stretch>
+                  </pic:blipFill>
+                  <pic:spPr>
+                    <a:xfrm>
+                      <a:off x="0" y="0"/>
+                      <a:ext cx="5731510" cy="827405"/>
+                    </a:xfrm>
+                    <a:prstGeom prst="rect">
+                      <a:avLst/>
+                    </a:prstGeom>
+                  </pic:spPr>
+                </pic:pic>
+              </a:graphicData>
+            </a:graphic>
+          </wp:inline>
+        </w:drawing>
+      </w:r>
+    </w:p>
+    <w:p>
+      <w:r>
+        <w:t>If I were to using a #include instead of this forward declaration it would create a circular dependency, with multiple scripts all including each other effectively causing an infinite loop.</w:t>
+      </w:r>
+    </w:p>
+    <w:p/>
+    <w:p>
+      <w:r>
+        <w:t>I created a simple constructor to take in the file name of the texture and then load that texture:</w:t>
+      </w:r>
+    </w:p>
+    <w:p>
+      <w:r>
+        <w:drawing>
+          <wp:inline distT="0" distB="0" distL="0" distR="0" wp14:anchorId="374EFBAB" wp14:editId="19D7AD17">
+            <wp:extent cx="5731510" cy="1275715"/>
+            <wp:effectExtent l="0" t="0" r="2540" b="635"/>
+            <wp:docPr id="30" name="Picture 30"/>
+            <wp:cNvGraphicFramePr>
+              <a:graphicFrameLocks xmlns:a="http://schemas.openxmlformats.org/drawingml/2006/main" noChangeAspect="1"/>
+            </wp:cNvGraphicFramePr>
+            <a:graphic xmlns:a="http://schemas.openxmlformats.org/drawingml/2006/main">
+              <a:graphicData uri="http://schemas.openxmlformats.org/drawingml/2006/picture">
+                <pic:pic xmlns:pic="http://schemas.openxmlformats.org/drawingml/2006/picture">
+                  <pic:nvPicPr>
+                    <pic:cNvPr id="1" name=""/>
+                    <pic:cNvPicPr/>
+                  </pic:nvPicPr>
+                  <pic:blipFill>
+                    <a:blip r:embed="rId24"/>
+                    <a:stretch>
+                      <a:fillRect/>
+                    </a:stretch>
+                  </pic:blipFill>
+                  <pic:spPr>
+                    <a:xfrm>
+                      <a:off x="0" y="0"/>
+                      <a:ext cx="5731510" cy="1275715"/>
+                    </a:xfrm>
+                    <a:prstGeom prst="rect">
+                      <a:avLst/>
+                    </a:prstGeom>
+                  </pic:spPr>
+                </pic:pic>
+              </a:graphicData>
+            </a:graphic>
+          </wp:inline>
+        </w:drawing>
+      </w:r>
+    </w:p>
+    <w:p>
+      <w:pPr>
+        <w:rPr>
+          <w:noProof/>
+        </w:rPr>
+      </w:pPr>
+      <w:r>
+        <w:lastRenderedPageBreak/>
+        <w:t>If there are any errors, they will be caught in the Scene.cpp file:</w:t>
+      </w:r>
+      <w:r>
+        <w:rPr>
+          <w:noProof/>
+        </w:rPr>
+        <w:t xml:space="preserve"> </w:t>
+      </w:r>
+      <w:r>
+        <w:drawing>
+          <wp:inline distT="0" distB="0" distL="0" distR="0" wp14:anchorId="144E0A4F" wp14:editId="105C667E">
+            <wp:extent cx="5731510" cy="7232015"/>
+            <wp:effectExtent l="0" t="0" r="2540" b="6985"/>
+            <wp:docPr id="31" name="Picture 31"/>
+            <wp:cNvGraphicFramePr>
+              <a:graphicFrameLocks xmlns:a="http://schemas.openxmlformats.org/drawingml/2006/main" noChangeAspect="1"/>
+            </wp:cNvGraphicFramePr>
+            <a:graphic xmlns:a="http://schemas.openxmlformats.org/drawingml/2006/main">
+              <a:graphicData uri="http://schemas.openxmlformats.org/drawingml/2006/picture">
+                <pic:pic xmlns:pic="http://schemas.openxmlformats.org/drawingml/2006/picture">
+                  <pic:nvPicPr>
+                    <pic:cNvPr id="1" name=""/>
+                    <pic:cNvPicPr/>
+                  </pic:nvPicPr>
+                  <pic:blipFill>
+                    <a:blip r:embed="rId25"/>
+                    <a:stretch>
+                      <a:fillRect/>
+                    </a:stretch>
+                  </pic:blipFill>
+                  <pic:spPr>
+                    <a:xfrm>
+                      <a:off x="0" y="0"/>
+                      <a:ext cx="5731510" cy="7232015"/>
+                    </a:xfrm>
+                    <a:prstGeom prst="rect">
+                      <a:avLst/>
+                    </a:prstGeom>
+                  </pic:spPr>
+                </pic:pic>
+              </a:graphicData>
+            </a:graphic>
+          </wp:inline>
+        </w:drawing>
+      </w:r>
+      <w:r>
+        <w:rPr>
+          <w:noProof/>
+        </w:rPr>
+        <w:br/>
+        <w:t>while I was at this, I realised from some debugging on a previous day that if there was an error with loading a texture, the program would just tell you there was an error with shaders and leave you to figure out which file is missing / spelt wrong.</w:t>
+      </w:r>
+      <w:r>
+        <w:rPr>
+          <w:noProof/>
+        </w:rPr>
+        <w:br/>
+        <w:t>I made a slight edit so that now if there is an error tryig to load a texture, the program will tell you exactly which texture it failed trying to load.</w:t>
+      </w:r>
+    </w:p>
+    <w:p>
+      <w:pPr>
+        <w:rPr>
+          <w:noProof/>
+        </w:rPr>
+      </w:pPr>
+      <w:r>
+        <w:rPr>
+          <w:noProof/>
+        </w:rPr>
+        <w:t>Example of loading a texture with a typo below:</w:t>
+      </w:r>
+    </w:p>
+    <w:p>
+      <w:r>
+        <w:lastRenderedPageBreak/>
+        <w:drawing>
+          <wp:inline distT="0" distB="0" distL="0" distR="0" wp14:anchorId="6C753860" wp14:editId="6800AF76">
+            <wp:extent cx="2067213" cy="1381318"/>
+            <wp:effectExtent l="0" t="0" r="0" b="9525"/>
+            <wp:docPr id="33" name="Picture 33"/>
+            <wp:cNvGraphicFramePr>
+              <a:graphicFrameLocks xmlns:a="http://schemas.openxmlformats.org/drawingml/2006/main" noChangeAspect="1"/>
+            </wp:cNvGraphicFramePr>
+            <a:graphic xmlns:a="http://schemas.openxmlformats.org/drawingml/2006/main">
+              <a:graphicData uri="http://schemas.openxmlformats.org/drawingml/2006/picture">
+                <pic:pic xmlns:pic="http://schemas.openxmlformats.org/drawingml/2006/picture">
+                  <pic:nvPicPr>
+                    <pic:cNvPr id="1" name=""/>
+                    <pic:cNvPicPr/>
+                  </pic:nvPicPr>
+                  <pic:blipFill>
+                    <a:blip r:embed="rId26"/>
+                    <a:stretch>
+                      <a:fillRect/>
+                    </a:stretch>
+                  </pic:blipFill>
+                  <pic:spPr>
+                    <a:xfrm>
+                      <a:off x="0" y="0"/>
+                      <a:ext cx="2067213" cy="1381318"/>
+                    </a:xfrm>
+                    <a:prstGeom prst="rect">
+                      <a:avLst/>
+                    </a:prstGeom>
+                  </pic:spPr>
+                </pic:pic>
+              </a:graphicData>
+            </a:graphic>
+          </wp:inline>
+        </w:drawing>
+      </w:r>
+    </w:p>
+    <w:p>
+      <w:pPr>
+        <w:pStyle w:val="Heading2"/>
+      </w:pPr>
+      <w:r>
+        <w:t>Encapsulating shaders to their own class</w:t>
+      </w:r>
+    </w:p>
+    <w:p>
+      <w:r>
+        <w:t xml:space="preserve">Despite there being a Shader.cpp and Shader.h, there is no Shader class. Meaning if we want to create a new shader, we will have to write a lot of code and create many new variables. </w:t>
+      </w:r>
+    </w:p>
+    <w:p>
+      <w:r>
+        <w:t>After adding a few shaders, the files begin to become excessively large. I was in the process of adding a new shader that used blending, and I was frustrated by the amount of code I had to duplicate. So I decided I would encapsulate all that code into a class for easier use.</w:t>
+      </w:r>
+    </w:p>
+    <w:p/>
+    <w:p>
+      <w:r>
+        <w:t>I started by creating the class in the Shader.h file and I commented all the duplicate code, out.</w:t>
+      </w:r>
+      <w:r>
+        <w:br/>
+        <w:t>I wanted each shader to have a pixel shader and a vertex shader, and you will pass in a file name like “Wiggle” and it will append “_ps” and ”_vs” to the end of that to load both the pixel shader and the vertex shader, which will be stored as member variables:</w:t>
+      </w:r>
+    </w:p>
+    <w:p>
+      <w:r>
+        <w:drawing>
+          <wp:inline distT="0" distB="0" distL="0" distR="0" wp14:anchorId="01AA0D61" wp14:editId="73D00106">
+            <wp:extent cx="4020111" cy="619211"/>
+            <wp:effectExtent l="0" t="0" r="0" b="9525"/>
+            <wp:docPr id="34" name="Picture 34"/>
+            <wp:cNvGraphicFramePr>
+              <a:graphicFrameLocks xmlns:a="http://schemas.openxmlformats.org/drawingml/2006/main" noChangeAspect="1"/>
+            </wp:cNvGraphicFramePr>
+            <a:graphic xmlns:a="http://schemas.openxmlformats.org/drawingml/2006/main">
+              <a:graphicData uri="http://schemas.openxmlformats.org/drawingml/2006/picture">
+                <pic:pic xmlns:pic="http://schemas.openxmlformats.org/drawingml/2006/picture">
+                  <pic:nvPicPr>
+                    <pic:cNvPr id="1" name=""/>
+                    <pic:cNvPicPr/>
+                  </pic:nvPicPr>
+                  <pic:blipFill>
+                    <a:blip r:embed="rId27"/>
+                    <a:stretch>
+                      <a:fillRect/>
+                    </a:stretch>
+                  </pic:blipFill>
+                  <pic:spPr>
+                    <a:xfrm>
+                      <a:off x="0" y="0"/>
+                      <a:ext cx="4020111" cy="619211"/>
+                    </a:xfrm>
+                    <a:prstGeom prst="rect">
+                      <a:avLst/>
+                    </a:prstGeom>
+                  </pic:spPr>
+                </pic:pic>
+              </a:graphicData>
+            </a:graphic>
+          </wp:inline>
+        </w:drawing>
+      </w:r>
+      <w:r>
+        <w:br/>
+      </w:r>
+    </w:p>
+    <w:p>
+      <w:r>
+        <w:t>But, there are a few scenarios where you may only want to load a singular pixel shader, without the accompanying vertex shader. So I added a constructor with a few parameters:</w:t>
+      </w:r>
+    </w:p>
+    <w:p>
+      <w:r>
+        <w:drawing>
+          <wp:inline distT="0" distB="0" distL="0" distR="0" wp14:anchorId="6E205ACF" wp14:editId="79B7A09E">
+            <wp:extent cx="5731510" cy="176530"/>
+            <wp:effectExtent l="0" t="0" r="2540" b="0"/>
+            <wp:docPr id="35" name="Picture 35"/>
+            <wp:cNvGraphicFramePr>
+              <a:graphicFrameLocks xmlns:a="http://schemas.openxmlformats.org/drawingml/2006/main" noChangeAspect="1"/>
+            </wp:cNvGraphicFramePr>
+            <a:graphic xmlns:a="http://schemas.openxmlformats.org/drawingml/2006/main">
+              <a:graphicData uri="http://schemas.openxmlformats.org/drawingml/2006/picture">
+                <pic:pic xmlns:pic="http://schemas.openxmlformats.org/drawingml/2006/picture">
+                  <pic:nvPicPr>
+                    <pic:cNvPr id="1" name=""/>
+                    <pic:cNvPicPr/>
+                  </pic:nvPicPr>
+                  <pic:blipFill>
+                    <a:blip r:embed="rId28"/>
+                    <a:stretch>
+                      <a:fillRect/>
+                    </a:stretch>
+                  </pic:blipFill>
+                  <pic:spPr>
+                    <a:xfrm>
+                      <a:off x="0" y="0"/>
+                      <a:ext cx="5731510" cy="176530"/>
+                    </a:xfrm>
+                    <a:prstGeom prst="rect">
+                      <a:avLst/>
+                    </a:prstGeom>
+                  </pic:spPr>
+                </pic:pic>
+              </a:graphicData>
+            </a:graphic>
+          </wp:inline>
+        </w:drawing>
+      </w:r>
+    </w:p>
+    <w:p>
+      <w:r>
+        <w:t>By default the two Booleans are set to true so there is no need to enter the additional parameters unless you need to change them.</w:t>
+      </w:r>
+      <w:r>
+        <w:br/>
+        <w:t>if the Boolean is set to false, then the default shader will be loaded.</w:t>
+      </w:r>
+      <w:r>
+        <w:br/>
+        <w:t>for example:</w:t>
+      </w:r>
+    </w:p>
+    <w:p>
+      <w:r>
+        <w:drawing>
+          <wp:inline distT="0" distB="0" distL="0" distR="0" wp14:anchorId="1EC9DA87" wp14:editId="3E7050CC">
+            <wp:extent cx="5731510" cy="245745"/>
+            <wp:effectExtent l="0" t="0" r="2540" b="1905"/>
+            <wp:docPr id="36" name="Picture 36"/>
+            <wp:cNvGraphicFramePr>
+              <a:graphicFrameLocks xmlns:a="http://schemas.openxmlformats.org/drawingml/2006/main" noChangeAspect="1"/>
+            </wp:cNvGraphicFramePr>
+            <a:graphic xmlns:a="http://schemas.openxmlformats.org/drawingml/2006/main">
+              <a:graphicData uri="http://schemas.openxmlformats.org/drawingml/2006/picture">
+                <pic:pic xmlns:pic="http://schemas.openxmlformats.org/drawingml/2006/picture">
+                  <pic:nvPicPr>
+                    <pic:cNvPr id="1" name=""/>
+                    <pic:cNvPicPr/>
+                  </pic:nvPicPr>
+                  <pic:blipFill>
+                    <a:blip r:embed="rId29"/>
+                    <a:stretch>
+                      <a:fillRect/>
+                    </a:stretch>
+                  </pic:blipFill>
+                  <pic:spPr>
+                    <a:xfrm>
+                      <a:off x="0" y="0"/>
+                      <a:ext cx="5731510" cy="245745"/>
+                    </a:xfrm>
+                    <a:prstGeom prst="rect">
+                      <a:avLst/>
+                    </a:prstGeom>
+                  </pic:spPr>
+                </pic:pic>
+              </a:graphicData>
+            </a:graphic>
+          </wp:inline>
+        </w:drawing>
+      </w:r>
+    </w:p>
+    <w:p>
+      <w:r>
+        <w:t>My alpha blending shader will override the default pixel shader, but it does not need a standalone vertex shader. In this instance, the default</w:t>
+      </w:r>
+      <w:r>
+        <w:t xml:space="preserve"> vertex shader is loaded into the VertexShader member variable.</w:t>
+      </w:r>
+    </w:p>
+    <w:p/>
+    <w:p>
+      <w:r>
+        <w:t>Now when I set the shaders ready for a model, I can access these member variables:</w:t>
+      </w:r>
+    </w:p>
+    <w:p>
+      <w:r>
+        <w:drawing>
+          <wp:inline distT="0" distB="0" distL="0" distR="0" wp14:anchorId="3624B612" wp14:editId="21D4398B">
+            <wp:extent cx="5731510" cy="438150"/>
+            <wp:effectExtent l="0" t="0" r="2540" b="0"/>
+            <wp:docPr id="37" name="Picture 37"/>
+            <wp:cNvGraphicFramePr>
+              <a:graphicFrameLocks xmlns:a="http://schemas.openxmlformats.org/drawingml/2006/main" noChangeAspect="1"/>
+            </wp:cNvGraphicFramePr>
+            <a:graphic xmlns:a="http://schemas.openxmlformats.org/drawingml/2006/main">
+              <a:graphicData uri="http://schemas.openxmlformats.org/drawingml/2006/picture">
+                <pic:pic xmlns:pic="http://schemas.openxmlformats.org/drawingml/2006/picture">
+                  <pic:nvPicPr>
+                    <pic:cNvPr id="1" name=""/>
+                    <pic:cNvPicPr/>
+                  </pic:nvPicPr>
+                  <pic:blipFill>
+                    <a:blip r:embed="rId30"/>
+                    <a:stretch>
+                      <a:fillRect/>
+                    </a:stretch>
+                  </pic:blipFill>
+                  <pic:spPr>
+                    <a:xfrm>
+                      <a:off x="0" y="0"/>
+                      <a:ext cx="5731510" cy="438150"/>
+                    </a:xfrm>
+                    <a:prstGeom prst="rect">
+                      <a:avLst/>
+                    </a:prstGeom>
+                  </pic:spPr>
+                </pic:pic>
+              </a:graphicData>
+            </a:graphic>
+          </wp:inline>
+        </w:drawing>
+      </w:r>
+    </w:p>
+    <w:p>
+      <w:r>
+        <w:lastRenderedPageBreak/>
+        <w:t>The above is a snippet of code where the normal mapping shader is being set ready for the “bumped cube” in the scene.</w:t>
+      </w:r>
+    </w:p>
+    <w:p/>
+    <w:p>
+      <w:r>
+        <w:t>In future I may want to be able to attach a shader  and texture to a model. And when the model is rendered it will automatically set the shaders and textures before rendering the model</w:t>
+      </w:r>
+    </w:p>
+    <w:p/>
     <w:sectPr>
       <w:pgSz w:w="11906" w:h="16838"/>
       <w:pgMar w:top="1440" w:right="1440" w:bottom="1440" w:left="1440" w:header="708" w:footer="708" w:gutter="0"/>

</xml_diff>

<commit_message>
Added alpha blending shader and new Alpha blending state
</commit_message>
<xml_diff>
--- a/report.docx
+++ b/report.docx
@@ -978,7 +978,7 @@
           </mc:Choice>
           <mc:Fallback>
             <w:pict>
-              <v:shapetype w14:anchorId="2CDBBB2E" id="_x0000_t32" coordsize="21600,21600" o:spt="32" o:oned="t" path="m,l21600,21600e" filled="f">
+              <v:shapetype w14:anchorId="38AA8B92" id="_x0000_t32" coordsize="21600,21600" o:spt="32" o:oned="t" path="m,l21600,21600e" filled="f">
                 <v:path arrowok="t" fillok="f" o:connecttype="none"/>
                 <o:lock v:ext="edit" shapetype="t"/>
               </v:shapetype>
@@ -1058,7 +1058,7 @@
           </mc:Choice>
           <mc:Fallback>
             <w:pict>
-              <v:oval w14:anchorId="016D3E6D" id="Oval 15" o:spid="_x0000_s1026" style="position:absolute;margin-left:0;margin-top:14.25pt;width:57.75pt;height:55.5pt;z-index:251659264;visibility:visible;mso-wrap-style:square;mso-wrap-distance-left:9pt;mso-wrap-distance-top:0;mso-wrap-distance-right:9pt;mso-wrap-distance-bottom:0;mso-position-horizontal:left;mso-position-horizontal-relative:margin;mso-position-vertical:absolute;mso-position-vertical-relative:text;v-text-anchor:middle" o:gfxdata="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" filled="f" strokecolor="red" strokeweight="4.5pt">
+              <v:oval w14:anchorId="07C93F63" id="Oval 15" o:spid="_x0000_s1026" style="position:absolute;margin-left:0;margin-top:14.25pt;width:57.75pt;height:55.5pt;z-index:251659264;visibility:visible;mso-wrap-style:square;mso-wrap-distance-left:9pt;mso-wrap-distance-top:0;mso-wrap-distance-right:9pt;mso-wrap-distance-bottom:0;mso-position-horizontal:left;mso-position-horizontal-relative:margin;mso-position-vertical:absolute;mso-position-vertical-relative:text;v-text-anchor:middle" o:gfxdata="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" filled="f" strokecolor="red" strokeweight="4.5pt">
                 <v:stroke joinstyle="miter"/>
                 <w10:wrap anchorx="margin"/>
               </v:oval>
@@ -1629,7 +1629,7 @@
           </mc:Choice>
           <mc:Fallback>
             <w:pict>
-              <v:shapetype w14:anchorId="686570A7" id="_x0000_t87" coordsize="21600,21600" o:spt="87" adj="1800,10800" path="m21600,qx10800@0l10800@2qy0@11,10800@3l10800@1qy21600,21600e" filled="f">
+              <v:shapetype w14:anchorId="5EEE403F" id="_x0000_t87" coordsize="21600,21600" o:spt="87" adj="1800,10800" path="m21600,qx10800@0l10800@2qy0@11,10800@3l10800@1qy21600,21600e" filled="f">
                 <v:formulas>
                   <v:f eqn="val #0"/>
                   <v:f eqn="sum 21600 0 #0"/>
@@ -1726,7 +1726,7 @@
           </mc:Choice>
           <mc:Fallback>
             <w:pict>
-              <v:shape w14:anchorId="0CA1EF29" id="Left Brace 22" o:spid="_x0000_s1026" type="#_x0000_t87" style="position:absolute;margin-left:-19pt;margin-top:-4.75pt;width:16.6pt;height:168.45pt;z-index:251661312;visibility:visible;mso-wrap-style:square;mso-width-percent:0;mso-wrap-distance-left:9pt;mso-wrap-distance-top:0;mso-wrap-distance-right:9pt;mso-wrap-distance-bottom:0;mso-position-horizontal:absolute;mso-position-horizontal-relative:text;mso-position-vertical:absolute;mso-position-vertical-relative:text;mso-width-percent:0;mso-width-relative:margin;v-text-anchor:middle" o:gfxdata="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" adj="177" strokecolor="red" strokeweight=".5pt">
+              <v:shape w14:anchorId="3EA58DA9" id="Left Brace 22" o:spid="_x0000_s1026" type="#_x0000_t87" style="position:absolute;margin-left:-19pt;margin-top:-4.75pt;width:16.6pt;height:168.45pt;z-index:251661312;visibility:visible;mso-wrap-style:square;mso-width-percent:0;mso-wrap-distance-left:9pt;mso-wrap-distance-top:0;mso-wrap-distance-right:9pt;mso-wrap-distance-bottom:0;mso-position-horizontal:absolute;mso-position-horizontal-relative:text;mso-position-vertical:absolute;mso-position-vertical-relative:text;mso-width-percent:0;mso-width-relative:margin;v-text-anchor:middle" o:gfxdata="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" adj="177" strokecolor="red" strokeweight=".5pt">
                 <v:stroke joinstyle="miter"/>
               </v:shape>
             </w:pict>
@@ -2354,6 +2354,71 @@
     <w:p>
       <w:r>
         <w:t>In future I may want to be able to attach a shader  and texture to a model. And when the model is rendered it will automatically set the shaders and textures before rendering the model</w:t>
+      </w:r>
+    </w:p>
+    <w:p>
+      <w:pPr>
+        <w:pStyle w:val="Heading2"/>
+      </w:pPr>
+      <w:r>
+        <w:t>Blending</w:t>
+      </w:r>
+    </w:p>
+    <w:p>
+      <w:r>
+        <w:t>Now that I have made it easy for myself to create new shaders. I creates a blending shader.</w:t>
+      </w:r>
+      <w:r>
+        <w:br/>
+        <w:t>innated of using alpha for shininess, in this shader, it is used to make an object transparent.</w:t>
+      </w:r>
+      <w:r>
+        <w:br/>
+        <w:t>all I needed to do was change the last line of code in my normal default lighting shader</w:t>
+      </w:r>
+    </w:p>
+    <w:p>
+      <w:r>
+        <w:drawing>
+          <wp:inline distT="0" distB="0" distL="0" distR="0" wp14:anchorId="174806E6" wp14:editId="413D5103">
+            <wp:extent cx="4067743" cy="409632"/>
+            <wp:effectExtent l="0" t="0" r="9525" b="9525"/>
+            <wp:docPr id="38" name="Picture 38"/>
+            <wp:cNvGraphicFramePr>
+              <a:graphicFrameLocks xmlns:a="http://schemas.openxmlformats.org/drawingml/2006/main" noChangeAspect="1"/>
+            </wp:cNvGraphicFramePr>
+            <a:graphic xmlns:a="http://schemas.openxmlformats.org/drawingml/2006/main">
+              <a:graphicData uri="http://schemas.openxmlformats.org/drawingml/2006/picture">
+                <pic:pic xmlns:pic="http://schemas.openxmlformats.org/drawingml/2006/picture">
+                  <pic:nvPicPr>
+                    <pic:cNvPr id="1" name=""/>
+                    <pic:cNvPicPr/>
+                  </pic:nvPicPr>
+                  <pic:blipFill>
+                    <a:blip r:embed="rId31"/>
+                    <a:stretch>
+                      <a:fillRect/>
+                    </a:stretch>
+                  </pic:blipFill>
+                  <pic:spPr>
+                    <a:xfrm>
+                      <a:off x="0" y="0"/>
+                      <a:ext cx="4067743" cy="409632"/>
+                    </a:xfrm>
+                    <a:prstGeom prst="rect">
+                      <a:avLst/>
+                    </a:prstGeom>
+                  </pic:spPr>
+                </pic:pic>
+              </a:graphicData>
+            </a:graphic>
+          </wp:inline>
+        </w:drawing>
+      </w:r>
+    </w:p>
+    <w:p>
+      <w:r>
+        <w:t>Instead of always returning an alpha of 1. I return the alpha read in from the image</w:t>
       </w:r>
     </w:p>
     <w:p/>

</xml_diff>

<commit_message>
report updated with cellshading
</commit_message>
<xml_diff>
--- a/report.docx
+++ b/report.docx
@@ -47,12 +47,44 @@
     </w:p>
     <w:p>
       <w:r>
-        <w:t>Immediately removed the unnecessary 2% code for the lab (making the model walk) and changed the robot.x model for the teapot.x model.</w:t>
-      </w:r>
-    </w:p>
-    <w:p>
-      <w:r>
-        <w:t>Right near the bottom of Scene.cpp , in the UpdateScene function, I made a small snippet of code that changed the lights strength over time. It used a multiplier that switched between being negative and positive:  the light would start off at a brightness of 40 and decrease. once the light strength hit 0, the negative would flip to be positive and the light would now get brighter over time until it hit 40 and then the multiplier would flip again, making the brightness decrease again and restarting the loop.</w:t>
+        <w:t xml:space="preserve">Immediately removed the unnecessary 2% code for the lab (making the model walk) and changed the </w:t>
+      </w:r>
+      <w:proofErr w:type="spellStart"/>
+      <w:r>
+        <w:t>robot.x</w:t>
+      </w:r>
+      <w:proofErr w:type="spellEnd"/>
+      <w:r>
+        <w:t xml:space="preserve"> model for the </w:t>
+      </w:r>
+      <w:proofErr w:type="spellStart"/>
+      <w:r>
+        <w:t>teapot.x</w:t>
+      </w:r>
+      <w:proofErr w:type="spellEnd"/>
+      <w:r>
+        <w:t xml:space="preserve"> model.</w:t>
+      </w:r>
+    </w:p>
+    <w:p>
+      <w:r>
+        <w:t xml:space="preserve">Right near the bottom of </w:t>
+      </w:r>
+      <w:proofErr w:type="gramStart"/>
+      <w:r>
+        <w:t>Scene.cpp ,</w:t>
+      </w:r>
+      <w:proofErr w:type="gramEnd"/>
+      <w:r>
+        <w:t xml:space="preserve"> in the </w:t>
+      </w:r>
+      <w:proofErr w:type="spellStart"/>
+      <w:r>
+        <w:t>UpdateScene</w:t>
+      </w:r>
+      <w:proofErr w:type="spellEnd"/>
+      <w:r>
+        <w:t xml:space="preserve"> function, I made a small snippet of code that changed the lights strength over time. It used a multiplier that switched between being negative and positive:  the light would start off at a brightness of 40 and decrease. once the light strength hit 0, the negative would flip to be positive and the light would now get brighter over time until it hit 40 and then the multiplier would flip again, making the brightness decrease again and restarting the loop.</w:t>
       </w:r>
       <w:r>
         <w:br/>
@@ -87,7 +119,15 @@
     </w:p>
     <w:p>
       <w:r>
-        <w:t xml:space="preserve">This would have definitely looked a lot nicer if I had used the </w:t>
+        <w:t xml:space="preserve">This would have </w:t>
+      </w:r>
+      <w:proofErr w:type="gramStart"/>
+      <w:r>
+        <w:t>definitely looked</w:t>
+      </w:r>
+      <w:proofErr w:type="gramEnd"/>
+      <w:r>
+        <w:t xml:space="preserve"> a lot nicer if I had used the </w:t>
       </w:r>
       <w:r>
         <w:t>HSL to RGB calculations we did in the first semester and made the light cycle through the Hue value. But in the instance of saving time, I elected not to explore that option</w:t>
@@ -119,7 +159,15 @@
     </w:p>
     <w:p>
       <w:r>
-        <w:t>This took some time, a little trial and error, but eventually I managed to get another vertex shader working called Wiggle_vs.</w:t>
+        <w:t xml:space="preserve">This took some time, a little trial and error, but eventually I managed to get another vertex shader working called </w:t>
+      </w:r>
+      <w:proofErr w:type="spellStart"/>
+      <w:r>
+        <w:t>Wiggle_vs</w:t>
+      </w:r>
+      <w:proofErr w:type="spellEnd"/>
+      <w:r>
+        <w:t>.</w:t>
       </w:r>
     </w:p>
     <w:p>
@@ -127,16 +175,64 @@
         <w:pStyle w:val="Heading3"/>
       </w:pPr>
       <w:r>
-        <w:t>The vertex shader must constantly move the vertices in some way to produce some kind of  pulsating effect</w:t>
-      </w:r>
-    </w:p>
-    <w:p>
-      <w:r>
-        <w:t xml:space="preserve">Once I decided I needed to add another float to the PerFrameConstants, I realised that the padding variables are essentially unused float variables, so instead of creating a new float in the struct and buffer, I decided to use padding1 as a Time variable. This time variable would increase by frametime each frame, though in order to stop the numbers from spiraling out of control after a certain amount of time, after a certain large number is passed, the time is set back to 0. Once I was able to pass this </w:t>
+        <w:t xml:space="preserve">The vertex shader must constantly move the vertices in some way to produce some kind </w:t>
+      </w:r>
+      <w:proofErr w:type="gramStart"/>
+      <w:r>
+        <w:t>of  pulsating</w:t>
+      </w:r>
+      <w:proofErr w:type="gramEnd"/>
+      <w:r>
+        <w:t xml:space="preserve"> effect</w:t>
+      </w:r>
+    </w:p>
+    <w:p>
+      <w:r>
+        <w:t xml:space="preserve">Once I decided I needed to add another float to the </w:t>
+      </w:r>
+      <w:proofErr w:type="spellStart"/>
+      <w:r>
+        <w:t>PerFrameConstants</w:t>
+      </w:r>
+      <w:proofErr w:type="spellEnd"/>
+      <w:r>
+        <w:t xml:space="preserve">, I realised that the padding variables are essentially unused float variables, so instead of creating a new float in the struct and buffer, I decided to use padding1 as a Time variable. This time variable would increase by </w:t>
+      </w:r>
+      <w:proofErr w:type="spellStart"/>
+      <w:r>
+        <w:t>frametime</w:t>
+      </w:r>
+      <w:proofErr w:type="spellEnd"/>
+      <w:r>
+        <w:t xml:space="preserve"> each frame, though </w:t>
+      </w:r>
+      <w:proofErr w:type="gramStart"/>
+      <w:r>
+        <w:t>in order to</w:t>
+      </w:r>
+      <w:proofErr w:type="gramEnd"/>
+      <w:r>
+        <w:t xml:space="preserve"> stop the numbers from </w:t>
+      </w:r>
+      <w:proofErr w:type="spellStart"/>
+      <w:r>
+        <w:t>spiraling</w:t>
+      </w:r>
+      <w:proofErr w:type="spellEnd"/>
+      <w:r>
+        <w:t xml:space="preserve"> out of control after a certain amount of time, after a certain large number is passed, the time is set back to 0. Once I was able to pass this </w:t>
       </w:r>
       <w:r>
         <w:lastRenderedPageBreak/>
-        <w:t>number over to the GPU, I used it in the wiggle_vs vertex shader.</w:t>
+        <w:t xml:space="preserve">number over to the GPU, I used it in the </w:t>
+      </w:r>
+      <w:proofErr w:type="spellStart"/>
+      <w:r>
+        <w:t>wiggle_vs</w:t>
+      </w:r>
+      <w:proofErr w:type="spellEnd"/>
+      <w:r>
+        <w:t xml:space="preserve"> vertex shader.</w:t>
       </w:r>
       <w:r>
         <w:br/>
@@ -166,8 +262,13 @@
       </w:r>
     </w:p>
     <w:p>
-      <w:r>
-        <w:t>So I made a pixel shader for the wiggle effect and I moved the code from the vertex shader to the newly created pixel shader</w:t>
+      <w:proofErr w:type="gramStart"/>
+      <w:r>
+        <w:t>So</w:t>
+      </w:r>
+      <w:proofErr w:type="gramEnd"/>
+      <w:r>
+        <w:t xml:space="preserve"> I made a pixel shader for the wiggle effect and I moved the code from the vertex shader to the newly created pixel shader</w:t>
       </w:r>
     </w:p>
     <w:p>
@@ -185,7 +286,23 @@
     </w:p>
     <w:p>
       <w:r>
-        <w:t>After that, I added  two more shaders, Fading_VS and Fading _PS</w:t>
+        <w:t xml:space="preserve">After that, I </w:t>
+      </w:r>
+      <w:proofErr w:type="gramStart"/>
+      <w:r>
+        <w:t>added  two</w:t>
+      </w:r>
+      <w:proofErr w:type="gramEnd"/>
+      <w:r>
+        <w:t xml:space="preserve"> more shaders, </w:t>
+      </w:r>
+      <w:proofErr w:type="spellStart"/>
+      <w:r>
+        <w:t>Fading_VS</w:t>
+      </w:r>
+      <w:proofErr w:type="spellEnd"/>
+      <w:r>
+        <w:t xml:space="preserve"> and Fading _PS</w:t>
       </w:r>
     </w:p>
     <w:p>
@@ -198,7 +315,15 @@
     </w:p>
     <w:p>
       <w:r>
-        <w:t>I added another texture to the game. The Wood texture. I plan for my cube to fade between metal and wood.</w:t>
+        <w:t xml:space="preserve">I added another texture to the game. The Wood </w:t>
+      </w:r>
+      <w:proofErr w:type="gramStart"/>
+      <w:r>
+        <w:t>texture</w:t>
+      </w:r>
+      <w:proofErr w:type="gramEnd"/>
+      <w:r>
+        <w:t>. I plan for my cube to fade between metal and wood.</w:t>
       </w:r>
     </w:p>
     <w:p>
@@ -208,7 +333,15 @@
         </w:rPr>
       </w:pPr>
       <w:r>
-        <w:t>I added a second diffuseSpecularMap to the shader like so:</w:t>
+        <w:t xml:space="preserve">I added a second </w:t>
+      </w:r>
+      <w:proofErr w:type="spellStart"/>
+      <w:r>
+        <w:t>diffuseSpecularMap</w:t>
+      </w:r>
+      <w:proofErr w:type="spellEnd"/>
+      <w:r>
+        <w:t xml:space="preserve"> to the shader like so:</w:t>
       </w:r>
       <w:r>
         <w:rPr>
@@ -236,7 +369,7 @@
                     <pic:cNvPicPr/>
                   </pic:nvPicPr>
                   <pic:blipFill>
-                    <a:blip r:embed="rId4"/>
+                    <a:blip r:embed="rId5"/>
                     <a:stretch>
                       <a:fillRect/>
                     </a:stretch>
@@ -296,7 +429,7 @@
                     <pic:cNvPicPr/>
                   </pic:nvPicPr>
                   <pic:blipFill>
-                    <a:blip r:embed="rId5"/>
+                    <a:blip r:embed="rId6"/>
                     <a:stretch>
                       <a:fillRect/>
                     </a:stretch>
@@ -348,21 +481,95 @@
     </w:p>
     <w:p>
       <w:r>
-        <w:t xml:space="preserve">I thought this was going to be easy at first. I took a look at the lab work I did for  normal mapping and I copied the shaders over. It works similarly to the above. It takes in a second Texture2D, this is not a normal texture like last time, but a normal map. Meaning that the r g b values actually </w:t>
+        <w:t xml:space="preserve">I thought this was going to be easy at first. I took a look at the lab work I did </w:t>
+      </w:r>
+      <w:proofErr w:type="gramStart"/>
+      <w:r>
+        <w:t>for  normal</w:t>
+      </w:r>
+      <w:proofErr w:type="gramEnd"/>
+      <w:r>
+        <w:t xml:space="preserve"> mapping and I copied the shaders over. It works similarly to the above. It takes in a second Texture2D, this is not a normal texture like last time, but a normal map. Meaning that the r g b values actually </w:t>
       </w:r>
       <w:r>
         <w:lastRenderedPageBreak/>
-        <w:t>represent x y z values in world space (relative to the face of the model – I think ). It uses these XYZ values to alter the worldNormal of each pixel.</w:t>
-      </w:r>
-    </w:p>
-    <w:p>
-      <w:r>
-        <w:t>After this point, the same lighting equations as before were used. But instead of using input.worldNormal, we use the worldNormal we just generated.</w:t>
-      </w:r>
-    </w:p>
-    <w:p>
-      <w:r>
-        <w:t>I had an issue with the Tangent vertex loading  the uvs into the tangent. After spending a while looking at the DX11 API and how the cpu and gpu communicate, I spotted this if statement:</w:t>
+        <w:t xml:space="preserve">represent x y z values in world space (relative to the face of the model – I </w:t>
+      </w:r>
+      <w:proofErr w:type="gramStart"/>
+      <w:r>
+        <w:t>think )</w:t>
+      </w:r>
+      <w:proofErr w:type="gramEnd"/>
+      <w:r>
+        <w:t xml:space="preserve">. It uses these XYZ values to alter the </w:t>
+      </w:r>
+      <w:proofErr w:type="spellStart"/>
+      <w:r>
+        <w:t>worldNormal</w:t>
+      </w:r>
+      <w:proofErr w:type="spellEnd"/>
+      <w:r>
+        <w:t xml:space="preserve"> of each pixel.</w:t>
+      </w:r>
+    </w:p>
+    <w:p>
+      <w:r>
+        <w:t xml:space="preserve">After this point, the same lighting equations as before were used. But instead of using </w:t>
+      </w:r>
+      <w:proofErr w:type="spellStart"/>
+      <w:proofErr w:type="gramStart"/>
+      <w:r>
+        <w:t>input.worldNormal</w:t>
+      </w:r>
+      <w:proofErr w:type="spellEnd"/>
+      <w:proofErr w:type="gramEnd"/>
+      <w:r>
+        <w:t xml:space="preserve">, we use the </w:t>
+      </w:r>
+      <w:proofErr w:type="spellStart"/>
+      <w:r>
+        <w:t>worldNormal</w:t>
+      </w:r>
+      <w:proofErr w:type="spellEnd"/>
+      <w:r>
+        <w:t xml:space="preserve"> we just generated.</w:t>
+      </w:r>
+    </w:p>
+    <w:p>
+      <w:r>
+        <w:t xml:space="preserve">I had an issue with the Tangent vertex </w:t>
+      </w:r>
+      <w:proofErr w:type="gramStart"/>
+      <w:r>
+        <w:t>loading  the</w:t>
+      </w:r>
+      <w:proofErr w:type="gramEnd"/>
+      <w:r>
+        <w:t xml:space="preserve"> </w:t>
+      </w:r>
+      <w:proofErr w:type="spellStart"/>
+      <w:r>
+        <w:t>uvs</w:t>
+      </w:r>
+      <w:proofErr w:type="spellEnd"/>
+      <w:r>
+        <w:t xml:space="preserve"> into the tangent. After spending a while looking at the DX11 API and how the </w:t>
+      </w:r>
+      <w:proofErr w:type="spellStart"/>
+      <w:r>
+        <w:t>cpu</w:t>
+      </w:r>
+      <w:proofErr w:type="spellEnd"/>
+      <w:r>
+        <w:t xml:space="preserve"> and </w:t>
+      </w:r>
+      <w:proofErr w:type="spellStart"/>
+      <w:r>
+        <w:t>gpu</w:t>
+      </w:r>
+      <w:proofErr w:type="spellEnd"/>
+      <w:r>
+        <w:t xml:space="preserve"> communicate, I spotted this if statement:</w:t>
       </w:r>
     </w:p>
     <w:p>
@@ -372,50 +579,6 @@
             <wp:extent cx="2915057" cy="590632"/>
             <wp:effectExtent l="0" t="0" r="0" b="0"/>
             <wp:docPr id="3" name="Picture 3"/>
-            <wp:cNvGraphicFramePr>
-              <a:graphicFrameLocks xmlns:a="http://schemas.openxmlformats.org/drawingml/2006/main" noChangeAspect="1"/>
-            </wp:cNvGraphicFramePr>
-            <a:graphic xmlns:a="http://schemas.openxmlformats.org/drawingml/2006/main">
-              <a:graphicData uri="http://schemas.openxmlformats.org/drawingml/2006/picture">
-                <pic:pic xmlns:pic="http://schemas.openxmlformats.org/drawingml/2006/picture">
-                  <pic:nvPicPr>
-                    <pic:cNvPr id="1" name=""/>
-                    <pic:cNvPicPr/>
-                  </pic:nvPicPr>
-                  <pic:blipFill>
-                    <a:blip r:embed="rId6"/>
-                    <a:stretch>
-                      <a:fillRect/>
-                    </a:stretch>
-                  </pic:blipFill>
-                  <pic:spPr>
-                    <a:xfrm>
-                      <a:off x="0" y="0"/>
-                      <a:ext cx="2915057" cy="590632"/>
-                    </a:xfrm>
-                    <a:prstGeom prst="rect">
-                      <a:avLst/>
-                    </a:prstGeom>
-                  </pic:spPr>
-                </pic:pic>
-              </a:graphicData>
-            </a:graphic>
-          </wp:inline>
-        </w:drawing>
-      </w:r>
-    </w:p>
-    <w:p>
-      <w:r>
-        <w:t>After this I realised my foolish mistake and I added the necessary parameter when loading in the mesh (I didn’t realise I had to put the second parameter in):</w:t>
-      </w:r>
-    </w:p>
-    <w:p>
-      <w:r>
-        <w:drawing>
-          <wp:inline distT="0" distB="0" distL="0" distR="0" wp14:anchorId="6CF71365" wp14:editId="5DAFE840">
-            <wp:extent cx="4839375" cy="400106"/>
-            <wp:effectExtent l="0" t="0" r="0" b="0"/>
-            <wp:docPr id="5" name="Picture 5"/>
             <wp:cNvGraphicFramePr>
               <a:graphicFrameLocks xmlns:a="http://schemas.openxmlformats.org/drawingml/2006/main" noChangeAspect="1"/>
             </wp:cNvGraphicFramePr>
@@ -435,7 +598,7 @@
                   <pic:spPr>
                     <a:xfrm>
                       <a:off x="0" y="0"/>
-                      <a:ext cx="4839375" cy="400106"/>
+                      <a:ext cx="2915057" cy="590632"/>
                     </a:xfrm>
                     <a:prstGeom prst="rect">
                       <a:avLst/>
@@ -447,76 +610,19 @@
           </wp:inline>
         </w:drawing>
       </w:r>
-      <w:r>
-        <w:br/>
-        <w:t>after this I made a note not to make this mistake again, and the code executed as expected</w:t>
-      </w:r>
-    </w:p>
-    <w:p/>
-    <w:p>
-      <w:pPr>
-        <w:pStyle w:val="Heading2"/>
-      </w:pPr>
-      <w:r>
-        <w:t>Replacing the ground with a different texture, one with parallax mapping</w:t>
-      </w:r>
-    </w:p>
-    <w:p>
-      <w:r>
-        <w:t xml:space="preserve"> This works the same as the normal mapping, but you include a float variable in the gPerFrameConstants named Parallax depth. This depth is used to offset the texture to make it look more 3d. note that it does not actually change the shape of the model at all, it just simply offsets the textures.</w:t>
-      </w:r>
-      <w:r>
-        <w:br/>
-      </w:r>
-    </w:p>
-    <w:p>
-      <w:pPr>
-        <w:pStyle w:val="Heading1"/>
-      </w:pPr>
-      <w:r>
-        <w:t xml:space="preserve">Day 3/4 </w:t>
-      </w:r>
-    </w:p>
-    <w:p>
-      <w:pPr>
-        <w:pStyle w:val="Heading3"/>
-      </w:pPr>
-      <w:r>
-        <w:t>Splitting the light off into its own Class and passing an array of lights through the PerFrameConstants instead of hardcoded values for each light</w:t>
-      </w:r>
-    </w:p>
-    <w:p>
-      <w:r>
-        <w:t>This was a very difficult challenge.</w:t>
-      </w:r>
-    </w:p>
-    <w:p>
-      <w:r>
-        <w:t>I started off by making an empty class called light, and copy pasted the code in the struct Light located in scene.cpp. I made all the variables public so they can be accessed easily – I’m not messing about with setters and getters just yet, I just want to see if this works.</w:t>
-      </w:r>
-    </w:p>
-    <w:p>
-      <w:r>
-        <w:t>After I copied the code over, I realised that I can not pass the light class through to the GPU because it contained a pointer to the Model class; after a long, late night chat with Laurent he explained that the GPU can take a class as an input, as long as it is using PODs (plain old data types). This means that if I had a light class with many floats, I would be able to pass that over to the GPU. Unfortunately because the light contained a model, this foiled my plans to pass  an array of lights to the GPU.</w:t>
-      </w:r>
-    </w:p>
-    <w:p>
-      <w:r>
-        <w:t>Not to worry, I came up with an alternative.</w:t>
-      </w:r>
-      <w:r>
-        <w:br/>
-        <w:t>currently my light class contains 3 things:</w:t>
-      </w:r>
-    </w:p>
-    <w:p>
-      <w:r>
-        <w:lastRenderedPageBreak/>
+    </w:p>
+    <w:p>
+      <w:r>
+        <w:t>After this I realised my foolish mistake and I added the necessary parameter when loading in the mesh (I didn’t realise I had to put the second parameter in):</w:t>
+      </w:r>
+    </w:p>
+    <w:p>
+      <w:r>
         <w:drawing>
-          <wp:inline distT="0" distB="0" distL="0" distR="0" wp14:anchorId="2EFC8F9B" wp14:editId="2A1DE834">
-            <wp:extent cx="2896004" cy="1086002"/>
+          <wp:inline distT="0" distB="0" distL="0" distR="0" wp14:anchorId="6CF71365" wp14:editId="5DAFE840">
+            <wp:extent cx="4839375" cy="400106"/>
             <wp:effectExtent l="0" t="0" r="0" b="0"/>
-            <wp:docPr id="6" name="Picture 6"/>
+            <wp:docPr id="5" name="Picture 5"/>
             <wp:cNvGraphicFramePr>
               <a:graphicFrameLocks xmlns:a="http://schemas.openxmlformats.org/drawingml/2006/main" noChangeAspect="1"/>
             </wp:cNvGraphicFramePr>
@@ -536,7 +642,7 @@
                   <pic:spPr>
                     <a:xfrm>
                       <a:off x="0" y="0"/>
-                      <a:ext cx="2896004" cy="1086002"/>
+                      <a:ext cx="4839375" cy="400106"/>
                     </a:xfrm>
                     <a:prstGeom prst="rect">
                       <a:avLst/>
@@ -550,16 +656,106 @@
       </w:r>
       <w:r>
         <w:br/>
-        <w:t>but the GPU is expecting code that looks like this:</w:t>
-      </w:r>
-    </w:p>
-    <w:p>
-      <w:r>
+        <w:t>after this I made a note not to make this mistake again, and the code executed as expected</w:t>
+      </w:r>
+    </w:p>
+    <w:p/>
+    <w:p>
+      <w:pPr>
+        <w:pStyle w:val="Heading2"/>
+      </w:pPr>
+      <w:r>
+        <w:t>Replacing the ground with a different texture, one with parallax mapping</w:t>
+      </w:r>
+    </w:p>
+    <w:p>
+      <w:r>
+        <w:t xml:space="preserve"> This works the same as the normal mapping, but you include a float variable in the </w:t>
+      </w:r>
+      <w:proofErr w:type="spellStart"/>
+      <w:r>
+        <w:t>gPerFrameConstants</w:t>
+      </w:r>
+      <w:proofErr w:type="spellEnd"/>
+      <w:r>
+        <w:t xml:space="preserve"> named Parallax depth. This depth is used to offset the texture to make it look more 3d. note that it does not actually change the shape of the model at all, it just simply offsets the textures.</w:t>
+      </w:r>
+      <w:r>
+        <w:br/>
+      </w:r>
+    </w:p>
+    <w:p>
+      <w:pPr>
+        <w:pStyle w:val="Heading1"/>
+      </w:pPr>
+      <w:r>
+        <w:t xml:space="preserve">Day 3/4 </w:t>
+      </w:r>
+    </w:p>
+    <w:p>
+      <w:pPr>
+        <w:pStyle w:val="Heading3"/>
+      </w:pPr>
+      <w:r>
+        <w:t xml:space="preserve">Splitting the light off into its own Class and passing an array of lights through the </w:t>
+      </w:r>
+      <w:proofErr w:type="spellStart"/>
+      <w:r>
+        <w:t>PerFrameConstants</w:t>
+      </w:r>
+      <w:proofErr w:type="spellEnd"/>
+      <w:r>
+        <w:t xml:space="preserve"> instead of hardcoded values for each light</w:t>
+      </w:r>
+    </w:p>
+    <w:p>
+      <w:r>
+        <w:t>This was a very difficult challenge.</w:t>
+      </w:r>
+    </w:p>
+    <w:p>
+      <w:r>
+        <w:t xml:space="preserve">I started off by making an empty class called light, and copy pasted the code in the struct Light located in scene.cpp. I made all the variables public so they can be accessed easily – I’m not messing about with setters and getters just </w:t>
+      </w:r>
+      <w:proofErr w:type="gramStart"/>
+      <w:r>
+        <w:t>yet,</w:t>
+      </w:r>
+      <w:proofErr w:type="gramEnd"/>
+      <w:r>
+        <w:t xml:space="preserve"> I just want to see if this works.</w:t>
+      </w:r>
+    </w:p>
+    <w:p>
+      <w:r>
+        <w:t xml:space="preserve">After I copied the code over, I realised that I can not pass the light class through to the GPU because it contained a pointer to the Model class; after a long, late night chat with Laurent he explained that the GPU can take a class as an input, as long as it is using PODs (plain old data types). This means that if I had a light class with many floats, I would be able to pass that over to the GPU. Unfortunately because the light contained a model, this foiled my plans to </w:t>
+      </w:r>
+      <w:proofErr w:type="gramStart"/>
+      <w:r>
+        <w:t>pass  an</w:t>
+      </w:r>
+      <w:proofErr w:type="gramEnd"/>
+      <w:r>
+        <w:t xml:space="preserve"> array of lights to the GPU.</w:t>
+      </w:r>
+    </w:p>
+    <w:p>
+      <w:r>
+        <w:t>Not to worry, I came up with an alternative.</w:t>
+      </w:r>
+      <w:r>
+        <w:br/>
+        <w:t>currently my light class contains 3 things:</w:t>
+      </w:r>
+    </w:p>
+    <w:p>
+      <w:r>
+        <w:lastRenderedPageBreak/>
         <w:drawing>
-          <wp:inline distT="0" distB="0" distL="0" distR="0" wp14:anchorId="49715E83" wp14:editId="1D43A148">
-            <wp:extent cx="3153215" cy="1419423"/>
-            <wp:effectExtent l="0" t="0" r="9525" b="9525"/>
-            <wp:docPr id="7" name="Picture 7"/>
+          <wp:inline distT="0" distB="0" distL="0" distR="0" wp14:anchorId="2EFC8F9B" wp14:editId="2A1DE834">
+            <wp:extent cx="2896004" cy="1086002"/>
+            <wp:effectExtent l="0" t="0" r="0" b="0"/>
+            <wp:docPr id="6" name="Picture 6"/>
             <wp:cNvGraphicFramePr>
               <a:graphicFrameLocks xmlns:a="http://schemas.openxmlformats.org/drawingml/2006/main" noChangeAspect="1"/>
             </wp:cNvGraphicFramePr>
@@ -579,7 +775,7 @@
                   <pic:spPr>
                     <a:xfrm>
                       <a:off x="0" y="0"/>
-                      <a:ext cx="3153215" cy="1419423"/>
+                      <a:ext cx="2896004" cy="1086002"/>
                     </a:xfrm>
                     <a:prstGeom prst="rect">
                       <a:avLst/>
@@ -591,21 +787,18 @@
           </wp:inline>
         </w:drawing>
       </w:r>
-    </w:p>
-    <w:p/>
-    <w:p>
-      <w:r>
-        <w:t>So I made a Structure in my Light Class. To contain the data to send over to the GPU which matches what the GOU will expect:</w:t>
-      </w:r>
       <w:r>
         <w:br/>
-      </w:r>
+        <w:t>but the GPU is expecting code that looks like this:</w:t>
+      </w:r>
+    </w:p>
+    <w:p>
       <w:r>
         <w:drawing>
-          <wp:inline distT="0" distB="0" distL="0" distR="0" wp14:anchorId="0ED2CEF5" wp14:editId="485A510A">
-            <wp:extent cx="4296375" cy="2476846"/>
-            <wp:effectExtent l="0" t="0" r="9525" b="0"/>
-            <wp:docPr id="8" name="Picture 8"/>
+          <wp:inline distT="0" distB="0" distL="0" distR="0" wp14:anchorId="49715E83" wp14:editId="1D43A148">
+            <wp:extent cx="3153215" cy="1419423"/>
+            <wp:effectExtent l="0" t="0" r="9525" b="9525"/>
+            <wp:docPr id="7" name="Picture 7"/>
             <wp:cNvGraphicFramePr>
               <a:graphicFrameLocks xmlns:a="http://schemas.openxmlformats.org/drawingml/2006/main" noChangeAspect="1"/>
             </wp:cNvGraphicFramePr>
@@ -625,7 +818,7 @@
                   <pic:spPr>
                     <a:xfrm>
                       <a:off x="0" y="0"/>
-                      <a:ext cx="4296375" cy="2476846"/>
+                      <a:ext cx="3153215" cy="1419423"/>
                     </a:xfrm>
                     <a:prstGeom prst="rect">
                       <a:avLst/>
@@ -637,18 +830,26 @@
           </wp:inline>
         </w:drawing>
       </w:r>
+    </w:p>
+    <w:p/>
+    <w:p>
+      <w:proofErr w:type="gramStart"/>
+      <w:r>
+        <w:t>So</w:t>
+      </w:r>
+      <w:proofErr w:type="gramEnd"/>
+      <w:r>
+        <w:t xml:space="preserve"> I made a Structure in my Light Class. To contain the data to send over to the GPU which matches what the GOU will expect:</w:t>
+      </w:r>
       <w:r>
         <w:br/>
-        <w:t>I then created a function that will take the attributes of the light, and return them as the struct shown above:</w:t>
-      </w:r>
-    </w:p>
-    <w:p>
+      </w:r>
       <w:r>
         <w:drawing>
-          <wp:inline distT="0" distB="0" distL="0" distR="0" wp14:anchorId="77F76DA4" wp14:editId="6CE95DA7">
-            <wp:extent cx="5731510" cy="2110740"/>
-            <wp:effectExtent l="0" t="0" r="2540" b="3810"/>
-            <wp:docPr id="9" name="Picture 9"/>
+          <wp:inline distT="0" distB="0" distL="0" distR="0" wp14:anchorId="0ED2CEF5" wp14:editId="485A510A">
+            <wp:extent cx="4296375" cy="2476846"/>
+            <wp:effectExtent l="0" t="0" r="9525" b="0"/>
+            <wp:docPr id="8" name="Picture 8"/>
             <wp:cNvGraphicFramePr>
               <a:graphicFrameLocks xmlns:a="http://schemas.openxmlformats.org/drawingml/2006/main" noChangeAspect="1"/>
             </wp:cNvGraphicFramePr>
@@ -668,7 +869,7 @@
                   <pic:spPr>
                     <a:xfrm>
                       <a:off x="0" y="0"/>
-                      <a:ext cx="5731510" cy="2110740"/>
+                      <a:ext cx="4296375" cy="2476846"/>
                     </a:xfrm>
                     <a:prstGeom prst="rect">
                       <a:avLst/>
@@ -682,21 +883,16 @@
       </w:r>
       <w:r>
         <w:br/>
-      </w:r>
-    </w:p>
-    <w:p>
-      <w:r>
-        <w:lastRenderedPageBreak/>
-        <w:t>After this I created a matching struct for the GPU-side where cVector3 becomes float3:</w:t>
+        <w:t>I then created a function that will take the attributes of the light, and return them as the struct shown above:</w:t>
       </w:r>
     </w:p>
     <w:p>
       <w:r>
         <w:drawing>
-          <wp:inline distT="0" distB="0" distL="0" distR="0" wp14:anchorId="40DC8077" wp14:editId="66393729">
-            <wp:extent cx="3677163" cy="2553056"/>
-            <wp:effectExtent l="0" t="0" r="0" b="0"/>
-            <wp:docPr id="10" name="Picture 10"/>
+          <wp:inline distT="0" distB="0" distL="0" distR="0" wp14:anchorId="77F76DA4" wp14:editId="6CE95DA7">
+            <wp:extent cx="5731510" cy="2110740"/>
+            <wp:effectExtent l="0" t="0" r="2540" b="3810"/>
+            <wp:docPr id="9" name="Picture 9"/>
             <wp:cNvGraphicFramePr>
               <a:graphicFrameLocks xmlns:a="http://schemas.openxmlformats.org/drawingml/2006/main" noChangeAspect="1"/>
             </wp:cNvGraphicFramePr>
@@ -716,7 +912,7 @@
                   <pic:spPr>
                     <a:xfrm>
                       <a:off x="0" y="0"/>
-                      <a:ext cx="3677163" cy="2553056"/>
+                      <a:ext cx="5731510" cy="2110740"/>
                     </a:xfrm>
                     <a:prstGeom prst="rect">
                       <a:avLst/>
@@ -728,27 +924,23 @@
           </wp:inline>
         </w:drawing>
       </w:r>
-    </w:p>
-    <w:p>
-      <w:r>
-        <w:t xml:space="preserve">Now all I have to do is modify the PerFrameConstants to use the light structures I have created. </w:t>
-      </w:r>
       <w:r>
         <w:br/>
       </w:r>
-      <w:r>
-        <w:br/>
-        <w:t>this is the CPU- side.</w:t>
-      </w:r>
-      <w:r>
-        <w:br/>
-      </w:r>
+    </w:p>
+    <w:p>
+      <w:r>
+        <w:lastRenderedPageBreak/>
+        <w:t>After this I created a matching struct for the GPU-side where cVector3 becomes float3:</w:t>
+      </w:r>
+    </w:p>
+    <w:p>
       <w:r>
         <w:drawing>
-          <wp:inline distT="0" distB="0" distL="0" distR="0" wp14:anchorId="5C358271" wp14:editId="0BDA12B4">
-            <wp:extent cx="4858428" cy="2857899"/>
+          <wp:inline distT="0" distB="0" distL="0" distR="0" wp14:anchorId="40DC8077" wp14:editId="66393729">
+            <wp:extent cx="3677163" cy="2553056"/>
             <wp:effectExtent l="0" t="0" r="0" b="0"/>
-            <wp:docPr id="11" name="Picture 11"/>
+            <wp:docPr id="10" name="Picture 10"/>
             <wp:cNvGraphicFramePr>
               <a:graphicFrameLocks xmlns:a="http://schemas.openxmlformats.org/drawingml/2006/main" noChangeAspect="1"/>
             </wp:cNvGraphicFramePr>
@@ -768,7 +960,7 @@
                   <pic:spPr>
                     <a:xfrm>
                       <a:off x="0" y="0"/>
-                      <a:ext cx="4858428" cy="2857899"/>
+                      <a:ext cx="3677163" cy="2553056"/>
                     </a:xfrm>
                     <a:prstGeom prst="rect">
                       <a:avLst/>
@@ -783,17 +975,40 @@
     </w:p>
     <w:p>
       <w:r>
-        <w:t>And this is the GPU-side:</w:t>
-      </w:r>
-    </w:p>
-    <w:p>
-      <w:r>
-        <w:lastRenderedPageBreak/>
+        <w:t xml:space="preserve">Now all I </w:t>
+      </w:r>
+      <w:proofErr w:type="gramStart"/>
+      <w:r>
+        <w:t>have to</w:t>
+      </w:r>
+      <w:proofErr w:type="gramEnd"/>
+      <w:r>
+        <w:t xml:space="preserve"> do is modify the </w:t>
+      </w:r>
+      <w:proofErr w:type="spellStart"/>
+      <w:r>
+        <w:t>PerFrameConstants</w:t>
+      </w:r>
+      <w:proofErr w:type="spellEnd"/>
+      <w:r>
+        <w:t xml:space="preserve"> to use the light structures I have created. </w:t>
+      </w:r>
+      <w:r>
+        <w:br/>
+      </w:r>
+      <w:r>
+        <w:br/>
+        <w:t>this is the CPU- side.</w:t>
+      </w:r>
+      <w:r>
+        <w:br/>
+      </w:r>
+      <w:r>
         <w:drawing>
-          <wp:inline distT="0" distB="0" distL="0" distR="0" wp14:anchorId="61B51B43" wp14:editId="7BE3C4C9">
-            <wp:extent cx="4725059" cy="2438740"/>
+          <wp:inline distT="0" distB="0" distL="0" distR="0" wp14:anchorId="5C358271" wp14:editId="0BDA12B4">
+            <wp:extent cx="4858428" cy="2857899"/>
             <wp:effectExtent l="0" t="0" r="0" b="0"/>
-            <wp:docPr id="12" name="Picture 12"/>
+            <wp:docPr id="11" name="Picture 11"/>
             <wp:cNvGraphicFramePr>
               <a:graphicFrameLocks xmlns:a="http://schemas.openxmlformats.org/drawingml/2006/main" noChangeAspect="1"/>
             </wp:cNvGraphicFramePr>
@@ -813,6 +1028,51 @@
                   <pic:spPr>
                     <a:xfrm>
                       <a:off x="0" y="0"/>
+                      <a:ext cx="4858428" cy="2857899"/>
+                    </a:xfrm>
+                    <a:prstGeom prst="rect">
+                      <a:avLst/>
+                    </a:prstGeom>
+                  </pic:spPr>
+                </pic:pic>
+              </a:graphicData>
+            </a:graphic>
+          </wp:inline>
+        </w:drawing>
+      </w:r>
+    </w:p>
+    <w:p>
+      <w:r>
+        <w:t>And this is the GPU-side:</w:t>
+      </w:r>
+    </w:p>
+    <w:p>
+      <w:r>
+        <w:lastRenderedPageBreak/>
+        <w:drawing>
+          <wp:inline distT="0" distB="0" distL="0" distR="0" wp14:anchorId="61B51B43" wp14:editId="7BE3C4C9">
+            <wp:extent cx="4725059" cy="2438740"/>
+            <wp:effectExtent l="0" t="0" r="0" b="0"/>
+            <wp:docPr id="12" name="Picture 12"/>
+            <wp:cNvGraphicFramePr>
+              <a:graphicFrameLocks xmlns:a="http://schemas.openxmlformats.org/drawingml/2006/main" noChangeAspect="1"/>
+            </wp:cNvGraphicFramePr>
+            <a:graphic xmlns:a="http://schemas.openxmlformats.org/drawingml/2006/main">
+              <a:graphicData uri="http://schemas.openxmlformats.org/drawingml/2006/picture">
+                <pic:pic xmlns:pic="http://schemas.openxmlformats.org/drawingml/2006/picture">
+                  <pic:nvPicPr>
+                    <pic:cNvPr id="1" name=""/>
+                    <pic:cNvPicPr/>
+                  </pic:nvPicPr>
+                  <pic:blipFill>
+                    <a:blip r:embed="rId15"/>
+                    <a:stretch>
+                      <a:fillRect/>
+                    </a:stretch>
+                  </pic:blipFill>
+                  <pic:spPr>
+                    <a:xfrm>
+                      <a:off x="0" y="0"/>
                       <a:ext cx="4725059" cy="2438740"/>
                     </a:xfrm>
                     <a:prstGeom prst="rect">
@@ -841,13 +1101,33 @@
     </w:p>
     <w:p>
       <w:r>
-        <w:t>After this, I just had to modify my shaders to use the new structure array instead of hardcoded values in PerModelConstants</w:t>
-      </w:r>
-    </w:p>
-    <w:p>
-      <w:r>
-        <w:t>It was fairly simple to modify these shaders, all I needed to do was remove the duplicate code and instead of using light1Colour I now use light[i].LightColour</w:t>
-      </w:r>
+        <w:t xml:space="preserve">After this, I just had to modify my shaders to use the new structure array instead of hardcoded values in </w:t>
+      </w:r>
+      <w:proofErr w:type="spellStart"/>
+      <w:r>
+        <w:t>PerModelConstants</w:t>
+      </w:r>
+      <w:proofErr w:type="spellEnd"/>
+    </w:p>
+    <w:p>
+      <w:r>
+        <w:t>It was fairly simple to modify these shaders, all I needed to do was remove the duplicate code and instead of using light1Colour I now use light[</w:t>
+      </w:r>
+      <w:proofErr w:type="spellStart"/>
+      <w:r>
+        <w:t>i</w:t>
+      </w:r>
+      <w:proofErr w:type="spellEnd"/>
+      <w:proofErr w:type="gramStart"/>
+      <w:r>
+        <w:t>].</w:t>
+      </w:r>
+      <w:proofErr w:type="spellStart"/>
+      <w:r>
+        <w:t>LightColour</w:t>
+      </w:r>
+      <w:proofErr w:type="spellEnd"/>
+      <w:proofErr w:type="gramEnd"/>
       <w:r>
         <w:br/>
       </w:r>
@@ -870,7 +1150,7 @@
                     <pic:cNvPicPr/>
                   </pic:nvPicPr>
                   <pic:blipFill>
-                    <a:blip r:embed="rId15"/>
+                    <a:blip r:embed="rId16"/>
                     <a:stretch>
                       <a:fillRect/>
                     </a:stretch>
@@ -978,7 +1258,7 @@
           </mc:Choice>
           <mc:Fallback>
             <w:pict>
-              <v:shapetype w14:anchorId="38AA8B92" id="_x0000_t32" coordsize="21600,21600" o:spt="32" o:oned="t" path="m,l21600,21600e" filled="f">
+              <v:shapetype w14:anchorId="6E63A511" id="_x0000_t32" coordsize="21600,21600" o:spt="32" o:oned="t" path="m,l21600,21600e" filled="f">
                 <v:path arrowok="t" fillok="f" o:connecttype="none"/>
                 <o:lock v:ext="edit" shapetype="t"/>
               </v:shapetype>
@@ -1058,7 +1338,7 @@
           </mc:Choice>
           <mc:Fallback>
             <w:pict>
-              <v:oval w14:anchorId="07C93F63" id="Oval 15" o:spid="_x0000_s1026" style="position:absolute;margin-left:0;margin-top:14.25pt;width:57.75pt;height:55.5pt;z-index:251659264;visibility:visible;mso-wrap-style:square;mso-wrap-distance-left:9pt;mso-wrap-distance-top:0;mso-wrap-distance-right:9pt;mso-wrap-distance-bottom:0;mso-position-horizontal:left;mso-position-horizontal-relative:margin;mso-position-vertical:absolute;mso-position-vertical-relative:text;v-text-anchor:middle" o:gfxdata="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" filled="f" strokecolor="red" strokeweight="4.5pt">
+              <v:oval w14:anchorId="2B7B092F" id="Oval 15" o:spid="_x0000_s1026" style="position:absolute;margin-left:0;margin-top:14.25pt;width:57.75pt;height:55.5pt;z-index:251659264;visibility:visible;mso-wrap-style:square;mso-wrap-distance-left:9pt;mso-wrap-distance-top:0;mso-wrap-distance-right:9pt;mso-wrap-distance-bottom:0;mso-position-horizontal:left;mso-position-horizontal-relative:margin;mso-position-vertical:absolute;mso-position-vertical-relative:text;v-text-anchor:middle" o:gfxdata="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" filled="f" strokecolor="red" strokeweight="4.5pt">
                 <v:stroke joinstyle="miter"/>
                 <w10:wrap anchorx="margin"/>
               </v:oval>
@@ -1083,7 +1363,7 @@
                     <pic:cNvPicPr/>
                   </pic:nvPicPr>
                   <pic:blipFill rotWithShape="1">
-                    <a:blip r:embed="rId15"/>
+                    <a:blip r:embed="rId16"/>
                     <a:srcRect r="57955" b="48762"/>
                     <a:stretch/>
                   </pic:blipFill>
@@ -1116,7 +1396,15 @@
         <w:t xml:space="preserve">I’m embarrassed it took me so ling to notice this. But the lights were being truncated to just their red value, </w:t>
       </w:r>
       <w:r>
-        <w:t>meaning all the lights were monochromatic – just different brightnesses of the same white colour.</w:t>
+        <w:t xml:space="preserve">meaning all the lights were monochromatic – just different </w:t>
+      </w:r>
+      <w:proofErr w:type="spellStart"/>
+      <w:r>
+        <w:t>brightnesses</w:t>
+      </w:r>
+      <w:proofErr w:type="spellEnd"/>
+      <w:r>
+        <w:t xml:space="preserve"> of the same white colour.</w:t>
       </w:r>
     </w:p>
     <w:p>
@@ -1125,7 +1413,23 @@
       </w:r>
       <w:r>
         <w:br/>
-        <w:t xml:space="preserve">even though the scene looks identical to how it did at the end of day 2, IHave learned a lot about dx11 and cbuffers (I spent a lot of my time debugging looking at documentation), and learned especially a lot about how the CPU  and GPU communicate. </w:t>
+        <w:t xml:space="preserve">even though the scene looks identical to how it did at the end of day 2, </w:t>
+      </w:r>
+      <w:proofErr w:type="spellStart"/>
+      <w:r>
+        <w:t>IHave</w:t>
+      </w:r>
+      <w:proofErr w:type="spellEnd"/>
+      <w:r>
+        <w:t xml:space="preserve"> learned a lot about dx11 and </w:t>
+      </w:r>
+      <w:proofErr w:type="spellStart"/>
+      <w:r>
+        <w:t>cbuffers</w:t>
+      </w:r>
+      <w:proofErr w:type="spellEnd"/>
+      <w:r>
+        <w:t xml:space="preserve"> (I spent a lot of my time debugging looking at documentation), and learned especially a lot about how the CPU  and GPU communicate. </w:t>
       </w:r>
     </w:p>
     <w:p>
@@ -1146,12 +1450,49 @@
         <w:pStyle w:val="Heading2"/>
       </w:pPr>
       <w:r>
-        <w:t>Expanding upon my light class to use spot lights</w:t>
-      </w:r>
-    </w:p>
-    <w:p>
-      <w:r>
-        <w:t>I wanted my lights to be fairly flexible. So I started by making an enum LightType:</w:t>
+        <w:t xml:space="preserve">Expanding upon my light class to use </w:t>
+      </w:r>
+      <w:proofErr w:type="gramStart"/>
+      <w:r>
+        <w:t>spot lights</w:t>
+      </w:r>
+      <w:proofErr w:type="gramEnd"/>
+    </w:p>
+    <w:p>
+      <w:r>
+        <w:t xml:space="preserve">I wanted my lights to be </w:t>
+      </w:r>
+      <w:proofErr w:type="gramStart"/>
+      <w:r>
+        <w:t>fairly flexible</w:t>
+      </w:r>
+      <w:proofErr w:type="gramEnd"/>
+      <w:r>
+        <w:t xml:space="preserve">. </w:t>
+      </w:r>
+      <w:proofErr w:type="gramStart"/>
+      <w:r>
+        <w:t>So</w:t>
+      </w:r>
+      <w:proofErr w:type="gramEnd"/>
+      <w:r>
+        <w:t xml:space="preserve"> I started by making an </w:t>
+      </w:r>
+      <w:proofErr w:type="spellStart"/>
+      <w:r>
+        <w:t>enum</w:t>
+      </w:r>
+      <w:proofErr w:type="spellEnd"/>
+      <w:r>
+        <w:t xml:space="preserve"> </w:t>
+      </w:r>
+      <w:proofErr w:type="spellStart"/>
+      <w:r>
+        <w:t>LightType</w:t>
+      </w:r>
+      <w:proofErr w:type="spellEnd"/>
+      <w:r>
+        <w:t>:</w:t>
       </w:r>
     </w:p>
     <w:p>
@@ -1161,56 +1502,6 @@
             <wp:extent cx="2143424" cy="1533739"/>
             <wp:effectExtent l="0" t="0" r="9525" b="9525"/>
             <wp:docPr id="17" name="Picture 17"/>
-            <wp:cNvGraphicFramePr>
-              <a:graphicFrameLocks xmlns:a="http://schemas.openxmlformats.org/drawingml/2006/main" noChangeAspect="1"/>
-            </wp:cNvGraphicFramePr>
-            <a:graphic xmlns:a="http://schemas.openxmlformats.org/drawingml/2006/main">
-              <a:graphicData uri="http://schemas.openxmlformats.org/drawingml/2006/picture">
-                <pic:pic xmlns:pic="http://schemas.openxmlformats.org/drawingml/2006/picture">
-                  <pic:nvPicPr>
-                    <pic:cNvPr id="1" name=""/>
-                    <pic:cNvPicPr/>
-                  </pic:nvPicPr>
-                  <pic:blipFill>
-                    <a:blip r:embed="rId16"/>
-                    <a:stretch>
-                      <a:fillRect/>
-                    </a:stretch>
-                  </pic:blipFill>
-                  <pic:spPr>
-                    <a:xfrm>
-                      <a:off x="0" y="0"/>
-                      <a:ext cx="2143424" cy="1533739"/>
-                    </a:xfrm>
-                    <a:prstGeom prst="rect">
-                      <a:avLst/>
-                    </a:prstGeom>
-                  </pic:spPr>
-                </pic:pic>
-              </a:graphicData>
-            </a:graphic>
-          </wp:inline>
-        </w:drawing>
-      </w:r>
-    </w:p>
-    <w:p>
-      <w:r>
-        <w:t>So if you wish to change your light from a point light to a spot light, all you need to do is change the .type property of the light to Light::LightType::Spot and a different set of calculations are used in the shaders.</w:t>
-      </w:r>
-    </w:p>
-    <w:p>
-      <w:r>
-        <w:t>Spot lights require more data to be passed to the shaders than point lights so I had to create a new lightData struct to be passed through the cbuffer.:</w:t>
-      </w:r>
-    </w:p>
-    <w:p>
-      <w:r>
-        <w:lastRenderedPageBreak/>
-        <w:drawing>
-          <wp:inline distT="0" distB="0" distL="0" distR="0" wp14:anchorId="212041DE" wp14:editId="6D8BB305">
-            <wp:extent cx="3258005" cy="1971950"/>
-            <wp:effectExtent l="0" t="0" r="0" b="9525"/>
-            <wp:docPr id="18" name="Picture 18"/>
             <wp:cNvGraphicFramePr>
               <a:graphicFrameLocks xmlns:a="http://schemas.openxmlformats.org/drawingml/2006/main" noChangeAspect="1"/>
             </wp:cNvGraphicFramePr>
@@ -1230,7 +1521,7 @@
                   <pic:spPr>
                     <a:xfrm>
                       <a:off x="0" y="0"/>
-                      <a:ext cx="3258005" cy="1971950"/>
+                      <a:ext cx="2143424" cy="1533739"/>
                     </a:xfrm>
                     <a:prstGeom prst="rect">
                       <a:avLst/>
@@ -1245,24 +1536,51 @@
     </w:p>
     <w:p>
       <w:r>
-        <w:t>As of right now, I am not attempting to get the shadows on the point lights working just yet, I will be happy with just a cone light</w:t>
-      </w:r>
-      <w:r>
-        <w:t xml:space="preserve"> with no shadows.</w:t>
-      </w:r>
-    </w:p>
-    <w:p>
-      <w:r>
-        <w:t>Next, I needed to make a struct in Common.hlsli to mirror this struct:</w:t>
-      </w:r>
-    </w:p>
-    <w:p>
-      <w:r>
+        <w:t>So if you wish to change your light from a point light to a spot light, all you need to do is change the .type property of the light to Light::</w:t>
+      </w:r>
+      <w:proofErr w:type="spellStart"/>
+      <w:r>
+        <w:t>LightType</w:t>
+      </w:r>
+      <w:proofErr w:type="spellEnd"/>
+      <w:r>
+        <w:t>::Spot and a different set of calculations are used in the shaders.</w:t>
+      </w:r>
+    </w:p>
+    <w:p>
+      <w:proofErr w:type="gramStart"/>
+      <w:r>
+        <w:t>Spot lights</w:t>
+      </w:r>
+      <w:proofErr w:type="gramEnd"/>
+      <w:r>
+        <w:t xml:space="preserve"> require more data to be passed to the shaders than point lights so I had to create a new </w:t>
+      </w:r>
+      <w:proofErr w:type="spellStart"/>
+      <w:r>
+        <w:t>lightData</w:t>
+      </w:r>
+      <w:proofErr w:type="spellEnd"/>
+      <w:r>
+        <w:t xml:space="preserve"> struct to be passed through the </w:t>
+      </w:r>
+      <w:proofErr w:type="spellStart"/>
+      <w:r>
+        <w:t>cbuffer</w:t>
+      </w:r>
+      <w:proofErr w:type="spellEnd"/>
+      <w:r>
+        <w:t>.:</w:t>
+      </w:r>
+    </w:p>
+    <w:p>
+      <w:r>
+        <w:lastRenderedPageBreak/>
         <w:drawing>
-          <wp:inline distT="0" distB="0" distL="0" distR="0" wp14:anchorId="5B4202CC" wp14:editId="0E722833">
-            <wp:extent cx="2715004" cy="1981477"/>
-            <wp:effectExtent l="0" t="0" r="0" b="0"/>
-            <wp:docPr id="19" name="Picture 19"/>
+          <wp:inline distT="0" distB="0" distL="0" distR="0" wp14:anchorId="212041DE" wp14:editId="6D8BB305">
+            <wp:extent cx="3258005" cy="1971950"/>
+            <wp:effectExtent l="0" t="0" r="0" b="9525"/>
+            <wp:docPr id="18" name="Picture 18"/>
             <wp:cNvGraphicFramePr>
               <a:graphicFrameLocks xmlns:a="http://schemas.openxmlformats.org/drawingml/2006/main" noChangeAspect="1"/>
             </wp:cNvGraphicFramePr>
@@ -1282,7 +1600,7 @@
                   <pic:spPr>
                     <a:xfrm>
                       <a:off x="0" y="0"/>
-                      <a:ext cx="2715004" cy="1981477"/>
+                      <a:ext cx="3258005" cy="1971950"/>
                     </a:xfrm>
                     <a:prstGeom prst="rect">
                       <a:avLst/>
@@ -1295,14 +1613,34 @@
         </w:drawing>
       </w:r>
     </w:p>
-    <w:p/>
+    <w:p>
+      <w:r>
+        <w:t>As of right now, I am not attempting to get the shadows on the point lights working just yet, I will be happy with just a cone light</w:t>
+      </w:r>
+      <w:r>
+        <w:t xml:space="preserve"> with no shadows.</w:t>
+      </w:r>
+    </w:p>
+    <w:p>
+      <w:r>
+        <w:t xml:space="preserve">Next, I needed to make a struct in </w:t>
+      </w:r>
+      <w:proofErr w:type="spellStart"/>
+      <w:r>
+        <w:t>Common.hlsli</w:t>
+      </w:r>
+      <w:proofErr w:type="spellEnd"/>
+      <w:r>
+        <w:t xml:space="preserve"> to mirror this struct:</w:t>
+      </w:r>
+    </w:p>
     <w:p>
       <w:r>
         <w:drawing>
-          <wp:inline distT="0" distB="0" distL="0" distR="0" wp14:anchorId="3A004C04" wp14:editId="38711789">
-            <wp:extent cx="2391109" cy="619211"/>
-            <wp:effectExtent l="0" t="0" r="9525" b="9525"/>
-            <wp:docPr id="20" name="Picture 20"/>
+          <wp:inline distT="0" distB="0" distL="0" distR="0" wp14:anchorId="5B4202CC" wp14:editId="0E722833">
+            <wp:extent cx="2715004" cy="1981477"/>
+            <wp:effectExtent l="0" t="0" r="0" b="0"/>
+            <wp:docPr id="19" name="Picture 19"/>
             <wp:cNvGraphicFramePr>
               <a:graphicFrameLocks xmlns:a="http://schemas.openxmlformats.org/drawingml/2006/main" noChangeAspect="1"/>
             </wp:cNvGraphicFramePr>
@@ -1322,6 +1660,46 @@
                   <pic:spPr>
                     <a:xfrm>
                       <a:off x="0" y="0"/>
+                      <a:ext cx="2715004" cy="1981477"/>
+                    </a:xfrm>
+                    <a:prstGeom prst="rect">
+                      <a:avLst/>
+                    </a:prstGeom>
+                  </pic:spPr>
+                </pic:pic>
+              </a:graphicData>
+            </a:graphic>
+          </wp:inline>
+        </w:drawing>
+      </w:r>
+    </w:p>
+    <w:p/>
+    <w:p>
+      <w:r>
+        <w:drawing>
+          <wp:inline distT="0" distB="0" distL="0" distR="0" wp14:anchorId="3A004C04" wp14:editId="38711789">
+            <wp:extent cx="2391109" cy="619211"/>
+            <wp:effectExtent l="0" t="0" r="9525" b="9525"/>
+            <wp:docPr id="20" name="Picture 20"/>
+            <wp:cNvGraphicFramePr>
+              <a:graphicFrameLocks xmlns:a="http://schemas.openxmlformats.org/drawingml/2006/main" noChangeAspect="1"/>
+            </wp:cNvGraphicFramePr>
+            <a:graphic xmlns:a="http://schemas.openxmlformats.org/drawingml/2006/main">
+              <a:graphicData uri="http://schemas.openxmlformats.org/drawingml/2006/picture">
+                <pic:pic xmlns:pic="http://schemas.openxmlformats.org/drawingml/2006/picture">
+                  <pic:nvPicPr>
+                    <pic:cNvPr id="1" name=""/>
+                    <pic:cNvPicPr/>
+                  </pic:nvPicPr>
+                  <pic:blipFill>
+                    <a:blip r:embed="rId20"/>
+                    <a:stretch>
+                      <a:fillRect/>
+                    </a:stretch>
+                  </pic:blipFill>
+                  <pic:spPr>
+                    <a:xfrm>
+                      <a:off x="0" y="0"/>
                       <a:ext cx="2391109" cy="619211"/>
                     </a:xfrm>
                     <a:prstGeom prst="rect">
@@ -1342,7 +1720,15 @@
     </w:p>
     <w:p>
       <w:r>
-        <w:t>The shaders will loop through all the point lights and do an algorithm for point  lighting, then afterwards, it will loop through all the spot lights and do a different algorithm for spot lighting:</w:t>
+        <w:t xml:space="preserve">The shaders will loop through all the point lights and do an algorithm for </w:t>
+      </w:r>
+      <w:proofErr w:type="gramStart"/>
+      <w:r>
+        <w:t>point  lighting</w:t>
+      </w:r>
+      <w:proofErr w:type="gramEnd"/>
+      <w:r>
+        <w:t>, then afterwards, it will loop through all the spot lights and do a different algorithm for spot lighting:</w:t>
       </w:r>
     </w:p>
     <w:p>
@@ -1392,6 +1778,7 @@
                                 <w:color w:val="FF0000"/>
                               </w:rPr>
                             </w:pPr>
+                            <w:proofErr w:type="gramStart"/>
                             <w:r>
                               <w:rPr>
                                 <w:color w:val="FF0000"/>
@@ -1404,6 +1791,7 @@
                               </w:rPr>
                               <w:t xml:space="preserve"> lights</w:t>
                             </w:r>
+                            <w:proofErr w:type="gramEnd"/>
                           </w:p>
                         </w:txbxContent>
                       </wps:txbx>
@@ -1440,6 +1828,7 @@
                           <w:color w:val="FF0000"/>
                         </w:rPr>
                       </w:pPr>
+                      <w:proofErr w:type="gramStart"/>
                       <w:r>
                         <w:rPr>
                           <w:color w:val="FF0000"/>
@@ -1452,6 +1841,7 @@
                         </w:rPr>
                         <w:t xml:space="preserve"> lights</w:t>
                       </w:r>
+                      <w:proofErr w:type="gramEnd"/>
                     </w:p>
                   </w:txbxContent>
                 </v:textbox>
@@ -1629,7 +2019,7 @@
           </mc:Choice>
           <mc:Fallback>
             <w:pict>
-              <v:shapetype w14:anchorId="5EEE403F" id="_x0000_t87" coordsize="21600,21600" o:spt="87" adj="1800,10800" path="m21600,qx10800@0l10800@2qy0@11,10800@3l10800@1qy21600,21600e" filled="f">
+              <v:shapetype w14:anchorId="53D53518" id="_x0000_t87" coordsize="21600,21600" o:spt="87" adj="1800,10800" path="m21600,qx10800@0l10800@2qy0@11,10800@3l10800@1qy21600,21600e" filled="f">
                 <v:formulas>
                   <v:f eqn="val #0"/>
                   <v:f eqn="sum 21600 0 #0"/>
@@ -1726,7 +2116,7 @@
           </mc:Choice>
           <mc:Fallback>
             <w:pict>
-              <v:shape w14:anchorId="3EA58DA9" id="Left Brace 22" o:spid="_x0000_s1026" type="#_x0000_t87" style="position:absolute;margin-left:-19pt;margin-top:-4.75pt;width:16.6pt;height:168.45pt;z-index:251661312;visibility:visible;mso-wrap-style:square;mso-width-percent:0;mso-wrap-distance-left:9pt;mso-wrap-distance-top:0;mso-wrap-distance-right:9pt;mso-wrap-distance-bottom:0;mso-position-horizontal:absolute;mso-position-horizontal-relative:text;mso-position-vertical:absolute;mso-position-vertical-relative:text;mso-width-percent:0;mso-width-relative:margin;v-text-anchor:middle" o:gfxdata="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" adj="177" strokecolor="red" strokeweight=".5pt">
+              <v:shape w14:anchorId="1EE6E235" id="Left Brace 22" o:spid="_x0000_s1026" type="#_x0000_t87" style="position:absolute;margin-left:-19pt;margin-top:-4.75pt;width:16.6pt;height:168.45pt;z-index:251661312;visibility:visible;mso-wrap-style:square;mso-width-percent:0;mso-wrap-distance-left:9pt;mso-wrap-distance-top:0;mso-wrap-distance-right:9pt;mso-wrap-distance-bottom:0;mso-position-horizontal:absolute;mso-position-horizontal-relative:text;mso-position-vertical:absolute;mso-position-vertical-relative:text;mso-width-percent:0;mso-width-relative:margin;v-text-anchor:middle" o:gfxdata="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" adj="177" strokecolor="red" strokeweight=".5pt">
                 <v:stroke joinstyle="miter"/>
               </v:shape>
             </w:pict>
@@ -1739,63 +2129,6 @@
             <wp:extent cx="5731510" cy="5342255"/>
             <wp:effectExtent l="0" t="0" r="2540" b="0"/>
             <wp:docPr id="21" name="Picture 21"/>
-            <wp:cNvGraphicFramePr>
-              <a:graphicFrameLocks xmlns:a="http://schemas.openxmlformats.org/drawingml/2006/main" noChangeAspect="1"/>
-            </wp:cNvGraphicFramePr>
-            <a:graphic xmlns:a="http://schemas.openxmlformats.org/drawingml/2006/main">
-              <a:graphicData uri="http://schemas.openxmlformats.org/drawingml/2006/picture">
-                <pic:pic xmlns:pic="http://schemas.openxmlformats.org/drawingml/2006/picture">
-                  <pic:nvPicPr>
-                    <pic:cNvPr id="1" name=""/>
-                    <pic:cNvPicPr/>
-                  </pic:nvPicPr>
-                  <pic:blipFill>
-                    <a:blip r:embed="rId20"/>
-                    <a:stretch>
-                      <a:fillRect/>
-                    </a:stretch>
-                  </pic:blipFill>
-                  <pic:spPr>
-                    <a:xfrm>
-                      <a:off x="0" y="0"/>
-                      <a:ext cx="5731510" cy="5342255"/>
-                    </a:xfrm>
-                    <a:prstGeom prst="rect">
-                      <a:avLst/>
-                    </a:prstGeom>
-                  </pic:spPr>
-                </pic:pic>
-              </a:graphicData>
-            </a:graphic>
-          </wp:inline>
-        </w:drawing>
-      </w:r>
-    </w:p>
-    <w:p>
-      <w:r>
-        <w:t xml:space="preserve">It is done this way to minimise any IF statements in the shaders. </w:t>
-      </w:r>
-    </w:p>
-    <w:p>
-      <w:r>
-        <w:t>Instead, all the lights are split into different arrays on the CPU-side – this is why we have separate arrays for point and spot lights (so that the lights are already sorted on the GPU-side and no if statements are required.</w:t>
-      </w:r>
-      <w:r>
-        <w:br/>
-      </w:r>
-    </w:p>
-    <w:p>
-      <w:r>
-        <w:t>This is the code that splits the different lights into the different arrays:</w:t>
-      </w:r>
-    </w:p>
-    <w:p>
-      <w:r>
-        <w:drawing>
-          <wp:inline distT="0" distB="0" distL="0" distR="0" wp14:anchorId="08D3BCA3" wp14:editId="02A96A66">
-            <wp:extent cx="5731510" cy="1988185"/>
-            <wp:effectExtent l="0" t="0" r="2540" b="0"/>
-            <wp:docPr id="26" name="Picture 26"/>
             <wp:cNvGraphicFramePr>
               <a:graphicFrameLocks xmlns:a="http://schemas.openxmlformats.org/drawingml/2006/main" noChangeAspect="1"/>
             </wp:cNvGraphicFramePr>
@@ -1815,7 +2148,7 @@
                   <pic:spPr>
                     <a:xfrm>
                       <a:off x="0" y="0"/>
-                      <a:ext cx="5731510" cy="1988185"/>
+                      <a:ext cx="5731510" cy="5342255"/>
                     </a:xfrm>
                     <a:prstGeom prst="rect">
                       <a:avLst/>
@@ -1830,45 +2163,29 @@
     </w:p>
     <w:p>
       <w:r>
-        <w:lastRenderedPageBreak/>
-        <w:t>Now, if I want to change a light type, it is as simple as changing the .type modifier of the light and the rest is done for you by the program</w:t>
-      </w:r>
-    </w:p>
-    <w:p>
-      <w:pPr>
-        <w:pStyle w:val="Heading2"/>
-      </w:pPr>
-      <w:r>
-        <w:t>Encapsulating texture code into its own class</w:t>
-      </w:r>
-    </w:p>
-    <w:p/>
-    <w:p>
-      <w:r>
-        <w:t>First I made the texture class, and ran the project to see if it compiled- might seem pointless at first but it is actually not. I am checking to see if the class name Texture has any ambiguity with existing code.</w:t>
-      </w:r>
-    </w:p>
-    <w:p>
-      <w:r>
-        <w:t>If there was another class or struct named Texture, this would reveal the issue before I start moving lots of code around</w:t>
-      </w:r>
-      <w:r>
-        <w:t>.</w:t>
-      </w:r>
-    </w:p>
-    <w:p/>
-    <w:p>
-      <w:r>
-        <w:t>I added  the TextureMap and the TextureMapSRV as properties of the texture class:</w:t>
+        <w:t xml:space="preserve">It is done this way to minimise any IF statements in the shaders. </w:t>
+      </w:r>
+    </w:p>
+    <w:p>
+      <w:r>
+        <w:t>Instead, all the lights are split into different arrays on the CPU-side – this is why we have separate arrays for point and spot lights (so that the lights are already sorted on the GPU-side and no if statements are required.</w:t>
+      </w:r>
+      <w:r>
+        <w:br/>
+      </w:r>
+    </w:p>
+    <w:p>
+      <w:r>
+        <w:t>This is the code that splits the different lights into the different arrays:</w:t>
       </w:r>
     </w:p>
     <w:p>
       <w:r>
         <w:drawing>
-          <wp:inline distT="0" distB="0" distL="0" distR="0" wp14:anchorId="451E7572" wp14:editId="3C8C7A72">
-            <wp:extent cx="4686954" cy="581106"/>
-            <wp:effectExtent l="0" t="0" r="0" b="9525"/>
-            <wp:docPr id="28" name="Picture 28"/>
+          <wp:inline distT="0" distB="0" distL="0" distR="0" wp14:anchorId="08D3BCA3" wp14:editId="02A96A66">
+            <wp:extent cx="5731510" cy="1988185"/>
+            <wp:effectExtent l="0" t="0" r="2540" b="0"/>
+            <wp:docPr id="26" name="Picture 26"/>
             <wp:cNvGraphicFramePr>
               <a:graphicFrameLocks xmlns:a="http://schemas.openxmlformats.org/drawingml/2006/main" noChangeAspect="1"/>
             </wp:cNvGraphicFramePr>
@@ -1888,7 +2205,7 @@
                   <pic:spPr>
                     <a:xfrm>
                       <a:off x="0" y="0"/>
-                      <a:ext cx="4686954" cy="581106"/>
+                      <a:ext cx="5731510" cy="1988185"/>
                     </a:xfrm>
                     <a:prstGeom prst="rect">
                       <a:avLst/>
@@ -1903,7 +2220,40 @@
     </w:p>
     <w:p>
       <w:r>
-        <w:t>To my understanding, the texture map is where the texture is kept and the shader resource view is like a pointer to the texture map so that the shaders can access the texture</w:t>
+        <w:lastRenderedPageBreak/>
+        <w:t xml:space="preserve">Now, if I want to change a light type, it is as simple as changing </w:t>
+      </w:r>
+      <w:proofErr w:type="gramStart"/>
+      <w:r>
+        <w:t>the .type</w:t>
+      </w:r>
+      <w:proofErr w:type="gramEnd"/>
+      <w:r>
+        <w:t xml:space="preserve"> modifier of the light and the rest is done for you by the program</w:t>
+      </w:r>
+    </w:p>
+    <w:p>
+      <w:pPr>
+        <w:pStyle w:val="Heading2"/>
+      </w:pPr>
+      <w:r>
+        <w:t>Encapsulating texture code into its own class</w:t>
+      </w:r>
+    </w:p>
+    <w:p/>
+    <w:p>
+      <w:proofErr w:type="gramStart"/>
+      <w:r>
+        <w:t>First</w:t>
+      </w:r>
+      <w:proofErr w:type="gramEnd"/>
+      <w:r>
+        <w:t xml:space="preserve"> I made the texture class, and ran the project to see if it compiled- might seem pointless at first but it is actually not. I am checking to see if the class name Texture has any ambiguity with existing code.</w:t>
+      </w:r>
+    </w:p>
+    <w:p>
+      <w:r>
+        <w:t>If there was another class or struct named Texture, this would reveal the issue before I start moving lots of code around</w:t>
       </w:r>
       <w:r>
         <w:t>.</w:t>
@@ -1912,16 +2262,40 @@
     <w:p/>
     <w:p>
       <w:r>
-        <w:t>In order for this to work, I needed to forward declare the appropriate classes:</w:t>
+        <w:t xml:space="preserve">I </w:t>
+      </w:r>
+      <w:proofErr w:type="gramStart"/>
+      <w:r>
+        <w:t>added  the</w:t>
+      </w:r>
+      <w:proofErr w:type="gramEnd"/>
+      <w:r>
+        <w:t xml:space="preserve"> </w:t>
+      </w:r>
+      <w:proofErr w:type="spellStart"/>
+      <w:r>
+        <w:t>TextureMap</w:t>
+      </w:r>
+      <w:proofErr w:type="spellEnd"/>
+      <w:r>
+        <w:t xml:space="preserve"> and the </w:t>
+      </w:r>
+      <w:proofErr w:type="spellStart"/>
+      <w:r>
+        <w:t>TextureMapSRV</w:t>
+      </w:r>
+      <w:proofErr w:type="spellEnd"/>
+      <w:r>
+        <w:t xml:space="preserve"> as properties of the texture class:</w:t>
       </w:r>
     </w:p>
     <w:p>
       <w:r>
         <w:drawing>
-          <wp:inline distT="0" distB="0" distL="0" distR="0" wp14:anchorId="564B5384" wp14:editId="4F3A7EC1">
-            <wp:extent cx="5731510" cy="827405"/>
-            <wp:effectExtent l="0" t="0" r="2540" b="0"/>
-            <wp:docPr id="29" name="Picture 29"/>
+          <wp:inline distT="0" distB="0" distL="0" distR="0" wp14:anchorId="451E7572" wp14:editId="3C8C7A72">
+            <wp:extent cx="4686954" cy="581106"/>
+            <wp:effectExtent l="0" t="0" r="0" b="9525"/>
+            <wp:docPr id="28" name="Picture 28"/>
             <wp:cNvGraphicFramePr>
               <a:graphicFrameLocks xmlns:a="http://schemas.openxmlformats.org/drawingml/2006/main" noChangeAspect="1"/>
             </wp:cNvGraphicFramePr>
@@ -1941,7 +2315,7 @@
                   <pic:spPr>
                     <a:xfrm>
                       <a:off x="0" y="0"/>
-                      <a:ext cx="5731510" cy="827405"/>
+                      <a:ext cx="4686954" cy="581106"/>
                     </a:xfrm>
                     <a:prstGeom prst="rect">
                       <a:avLst/>
@@ -1956,22 +2330,38 @@
     </w:p>
     <w:p>
       <w:r>
-        <w:t>If I were to using a #include instead of this forward declaration it would create a circular dependency, with multiple scripts all including each other effectively causing an infinite loop.</w:t>
+        <w:t xml:space="preserve">To my understanding, the texture map is where the texture is </w:t>
+      </w:r>
+      <w:proofErr w:type="gramStart"/>
+      <w:r>
+        <w:t>kept</w:t>
+      </w:r>
+      <w:proofErr w:type="gramEnd"/>
+      <w:r>
+        <w:t xml:space="preserve"> and the shader resource view is like a pointer to the texture map so that the shaders can access the texture</w:t>
+      </w:r>
+      <w:r>
+        <w:t>.</w:t>
       </w:r>
     </w:p>
     <w:p/>
     <w:p>
-      <w:r>
-        <w:t>I created a simple constructor to take in the file name of the texture and then load that texture:</w:t>
+      <w:proofErr w:type="gramStart"/>
+      <w:r>
+        <w:t>In order for</w:t>
+      </w:r>
+      <w:proofErr w:type="gramEnd"/>
+      <w:r>
+        <w:t xml:space="preserve"> this to work, I needed to forward declare the appropriate classes:</w:t>
       </w:r>
     </w:p>
     <w:p>
       <w:r>
         <w:drawing>
-          <wp:inline distT="0" distB="0" distL="0" distR="0" wp14:anchorId="374EFBAB" wp14:editId="19D7AD17">
-            <wp:extent cx="5731510" cy="1275715"/>
-            <wp:effectExtent l="0" t="0" r="2540" b="635"/>
-            <wp:docPr id="30" name="Picture 30"/>
+          <wp:inline distT="0" distB="0" distL="0" distR="0" wp14:anchorId="564B5384" wp14:editId="4F3A7EC1">
+            <wp:extent cx="5731510" cy="827405"/>
+            <wp:effectExtent l="0" t="0" r="2540" b="0"/>
+            <wp:docPr id="29" name="Picture 29"/>
             <wp:cNvGraphicFramePr>
               <a:graphicFrameLocks xmlns:a="http://schemas.openxmlformats.org/drawingml/2006/main" noChangeAspect="1"/>
             </wp:cNvGraphicFramePr>
@@ -1991,7 +2381,7 @@
                   <pic:spPr>
                     <a:xfrm>
                       <a:off x="0" y="0"/>
-                      <a:ext cx="5731510" cy="1275715"/>
+                      <a:ext cx="5731510" cy="827405"/>
                     </a:xfrm>
                     <a:prstGeom prst="rect">
                       <a:avLst/>
@@ -2005,27 +2395,23 @@
       </w:r>
     </w:p>
     <w:p>
-      <w:pPr>
-        <w:rPr>
-          <w:noProof/>
-        </w:rPr>
-      </w:pPr>
-      <w:r>
-        <w:lastRenderedPageBreak/>
-        <w:t>If there are any errors, they will be caught in the Scene.cpp file:</w:t>
-      </w:r>
-      <w:r>
-        <w:rPr>
-          <w:noProof/>
-        </w:rPr>
-        <w:t xml:space="preserve"> </w:t>
-      </w:r>
+      <w:r>
+        <w:t>If I were to using a #include instead of this forward declaration it would create a circular dependency, with multiple scripts all including each other effectively causing an infinite loop.</w:t>
+      </w:r>
+    </w:p>
+    <w:p/>
+    <w:p>
+      <w:r>
+        <w:t>I created a simple constructor to take in the file name of the texture and then load that texture:</w:t>
+      </w:r>
+    </w:p>
+    <w:p>
       <w:r>
         <w:drawing>
-          <wp:inline distT="0" distB="0" distL="0" distR="0" wp14:anchorId="144E0A4F" wp14:editId="105C667E">
-            <wp:extent cx="5731510" cy="7232015"/>
-            <wp:effectExtent l="0" t="0" r="2540" b="6985"/>
-            <wp:docPr id="31" name="Picture 31"/>
+          <wp:inline distT="0" distB="0" distL="0" distR="0" wp14:anchorId="374EFBAB" wp14:editId="19D7AD17">
+            <wp:extent cx="5731510" cy="1275715"/>
+            <wp:effectExtent l="0" t="0" r="2540" b="635"/>
+            <wp:docPr id="30" name="Picture 30"/>
             <wp:cNvGraphicFramePr>
               <a:graphicFrameLocks xmlns:a="http://schemas.openxmlformats.org/drawingml/2006/main" noChangeAspect="1"/>
             </wp:cNvGraphicFramePr>
@@ -2045,7 +2431,7 @@
                   <pic:spPr>
                     <a:xfrm>
                       <a:off x="0" y="0"/>
-                      <a:ext cx="5731510" cy="7232015"/>
+                      <a:ext cx="5731510" cy="1275715"/>
                     </a:xfrm>
                     <a:prstGeom prst="rect">
                       <a:avLst/>
@@ -2057,20 +2443,6 @@
           </wp:inline>
         </w:drawing>
       </w:r>
-      <w:r>
-        <w:rPr>
-          <w:noProof/>
-        </w:rPr>
-        <w:br/>
-        <w:t>while I was at this, I realised from some debugging on a previous day that if there was an error with loading a texture, the program would just tell you there was an error with shaders and leave you to figure out which file is missing / spelt wrong.</w:t>
-      </w:r>
-      <w:r>
-        <w:rPr>
-          <w:noProof/>
-        </w:rPr>
-        <w:br/>
-        <w:t>I made a slight edit so that now if there is an error tryig to load a texture, the program will tell you exactly which texture it failed trying to load.</w:t>
-      </w:r>
     </w:p>
     <w:p>
       <w:pPr>
@@ -2079,20 +2451,21 @@
         </w:rPr>
       </w:pPr>
       <w:r>
+        <w:lastRenderedPageBreak/>
+        <w:t>If there are any errors, they will be caught in the Scene.cpp file:</w:t>
+      </w:r>
+      <w:r>
         <w:rPr>
           <w:noProof/>
         </w:rPr>
-        <w:t>Example of loading a texture with a typo below:</w:t>
-      </w:r>
-    </w:p>
-    <w:p>
-      <w:r>
-        <w:lastRenderedPageBreak/>
+        <w:t xml:space="preserve"> </w:t>
+      </w:r>
+      <w:r>
         <w:drawing>
-          <wp:inline distT="0" distB="0" distL="0" distR="0" wp14:anchorId="6C753860" wp14:editId="6800AF76">
-            <wp:extent cx="2067213" cy="1381318"/>
-            <wp:effectExtent l="0" t="0" r="0" b="9525"/>
-            <wp:docPr id="33" name="Picture 33"/>
+          <wp:inline distT="0" distB="0" distL="0" distR="0" wp14:anchorId="144E0A4F" wp14:editId="105C667E">
+            <wp:extent cx="5731510" cy="7232015"/>
+            <wp:effectExtent l="0" t="0" r="2540" b="6985"/>
+            <wp:docPr id="31" name="Picture 31"/>
             <wp:cNvGraphicFramePr>
               <a:graphicFrameLocks xmlns:a="http://schemas.openxmlformats.org/drawingml/2006/main" noChangeAspect="1"/>
             </wp:cNvGraphicFramePr>
@@ -2112,7 +2485,7 @@
                   <pic:spPr>
                     <a:xfrm>
                       <a:off x="0" y="0"/>
-                      <a:ext cx="2067213" cy="1381318"/>
+                      <a:ext cx="5731510" cy="7232015"/>
                     </a:xfrm>
                     <a:prstGeom prst="rect">
                       <a:avLst/>
@@ -2124,42 +2497,42 @@
           </wp:inline>
         </w:drawing>
       </w:r>
+      <w:r>
+        <w:rPr>
+          <w:noProof/>
+        </w:rPr>
+        <w:br/>
+        <w:t>while I was at this, I realised from some debugging on a previous day that if there was an error with loading a texture, the program would just tell you there was an error with shaders and leave you to figure out which file is missing / spelt wrong.</w:t>
+      </w:r>
+      <w:r>
+        <w:rPr>
+          <w:noProof/>
+        </w:rPr>
+        <w:br/>
+        <w:t>I made a slight edit so that now if there is an error tryig to load a texture, the program will tell you exactly which texture it failed trying to load.</w:t>
+      </w:r>
     </w:p>
     <w:p>
       <w:pPr>
-        <w:pStyle w:val="Heading2"/>
+        <w:rPr>
+          <w:noProof/>
+        </w:rPr>
       </w:pPr>
       <w:r>
-        <w:t>Encapsulating shaders to their own class</w:t>
-      </w:r>
-    </w:p>
-    <w:p>
-      <w:r>
-        <w:t xml:space="preserve">Despite there being a Shader.cpp and Shader.h, there is no Shader class. Meaning if we want to create a new shader, we will have to write a lot of code and create many new variables. </w:t>
-      </w:r>
-    </w:p>
-    <w:p>
-      <w:r>
-        <w:t>After adding a few shaders, the files begin to become excessively large. I was in the process of adding a new shader that used blending, and I was frustrated by the amount of code I had to duplicate. So I decided I would encapsulate all that code into a class for easier use.</w:t>
-      </w:r>
-    </w:p>
-    <w:p/>
-    <w:p>
-      <w:r>
-        <w:t>I started by creating the class in the Shader.h file and I commented all the duplicate code, out.</w:t>
-      </w:r>
-      <w:r>
-        <w:br/>
-        <w:t>I wanted each shader to have a pixel shader and a vertex shader, and you will pass in a file name like “Wiggle” and it will append “_ps” and ”_vs” to the end of that to load both the pixel shader and the vertex shader, which will be stored as member variables:</w:t>
-      </w:r>
-    </w:p>
-    <w:p>
-      <w:r>
+        <w:rPr>
+          <w:noProof/>
+        </w:rPr>
+        <w:t>Example of loading a texture with a typo below:</w:t>
+      </w:r>
+    </w:p>
+    <w:p>
+      <w:r>
+        <w:lastRenderedPageBreak/>
         <w:drawing>
-          <wp:inline distT="0" distB="0" distL="0" distR="0" wp14:anchorId="01AA0D61" wp14:editId="73D00106">
-            <wp:extent cx="4020111" cy="619211"/>
+          <wp:inline distT="0" distB="0" distL="0" distR="0" wp14:anchorId="6C753860" wp14:editId="6800AF76">
+            <wp:extent cx="2067213" cy="1381318"/>
             <wp:effectExtent l="0" t="0" r="0" b="9525"/>
-            <wp:docPr id="34" name="Picture 34"/>
+            <wp:docPr id="33" name="Picture 33"/>
             <wp:cNvGraphicFramePr>
               <a:graphicFrameLocks xmlns:a="http://schemas.openxmlformats.org/drawingml/2006/main" noChangeAspect="1"/>
             </wp:cNvGraphicFramePr>
@@ -2179,7 +2552,7 @@
                   <pic:spPr>
                     <a:xfrm>
                       <a:off x="0" y="0"/>
-                      <a:ext cx="4020111" cy="619211"/>
+                      <a:ext cx="2067213" cy="1381318"/>
                     </a:xfrm>
                     <a:prstGeom prst="rect">
                       <a:avLst/>
@@ -2191,22 +2564,74 @@
           </wp:inline>
         </w:drawing>
       </w:r>
+    </w:p>
+    <w:p>
+      <w:pPr>
+        <w:pStyle w:val="Heading2"/>
+      </w:pPr>
+      <w:r>
+        <w:t>Encapsulating shaders to their own class</w:t>
+      </w:r>
+    </w:p>
+    <w:p>
+      <w:r>
+        <w:t xml:space="preserve">Despite there being a Shader.cpp and </w:t>
+      </w:r>
+      <w:proofErr w:type="spellStart"/>
+      <w:r>
+        <w:t>Shader.h</w:t>
+      </w:r>
+      <w:proofErr w:type="spellEnd"/>
+      <w:r>
+        <w:t xml:space="preserve">, there is no Shader class. Meaning if we want to create a new shader, we will have to write a lot of code and create many new variables. </w:t>
+      </w:r>
+    </w:p>
+    <w:p>
+      <w:r>
+        <w:t xml:space="preserve">After adding a few shaders, the files begin to become excessively large. I was in the process of adding a new shader that used blending, and I was frustrated by the amount of code I had to duplicate. </w:t>
+      </w:r>
+      <w:proofErr w:type="gramStart"/>
+      <w:r>
+        <w:t>So</w:t>
+      </w:r>
+      <w:proofErr w:type="gramEnd"/>
+      <w:r>
+        <w:t xml:space="preserve"> I decided I would encapsulate all that code into a class for easier use.</w:t>
+      </w:r>
+    </w:p>
+    <w:p/>
+    <w:p>
+      <w:r>
+        <w:t xml:space="preserve">I started by creating the class in the </w:t>
+      </w:r>
+      <w:proofErr w:type="spellStart"/>
+      <w:r>
+        <w:t>Shader.h</w:t>
+      </w:r>
+      <w:proofErr w:type="spellEnd"/>
+      <w:r>
+        <w:t xml:space="preserve"> file and I commented all the duplicate code, out.</w:t>
+      </w:r>
       <w:r>
         <w:br/>
-      </w:r>
-    </w:p>
-    <w:p>
-      <w:r>
-        <w:t>But, there are a few scenarios where you may only want to load a singular pixel shader, without the accompanying vertex shader. So I added a constructor with a few parameters:</w:t>
+        <w:t>I wanted each shader to have a pixel shader and a vertex shader, and you will pass in a file name like “Wiggle” and it will append “_</w:t>
+      </w:r>
+      <w:proofErr w:type="spellStart"/>
+      <w:r>
+        <w:t>ps</w:t>
+      </w:r>
+      <w:proofErr w:type="spellEnd"/>
+      <w:r>
+        <w:t>” and ”_vs” to the end of that to load both the pixel shader and the vertex shader, which will be stored as member variables:</w:t>
       </w:r>
     </w:p>
     <w:p>
       <w:r>
         <w:drawing>
-          <wp:inline distT="0" distB="0" distL="0" distR="0" wp14:anchorId="6E205ACF" wp14:editId="79B7A09E">
-            <wp:extent cx="5731510" cy="176530"/>
-            <wp:effectExtent l="0" t="0" r="2540" b="0"/>
-            <wp:docPr id="35" name="Picture 35"/>
+          <wp:inline distT="0" distB="0" distL="0" distR="0" wp14:anchorId="01AA0D61" wp14:editId="73D00106">
+            <wp:extent cx="4020111" cy="619211"/>
+            <wp:effectExtent l="0" t="0" r="0" b="9525"/>
+            <wp:docPr id="34" name="Picture 34"/>
             <wp:cNvGraphicFramePr>
               <a:graphicFrameLocks xmlns:a="http://schemas.openxmlformats.org/drawingml/2006/main" noChangeAspect="1"/>
             </wp:cNvGraphicFramePr>
@@ -2226,7 +2651,7 @@
                   <pic:spPr>
                     <a:xfrm>
                       <a:off x="0" y="0"/>
-                      <a:ext cx="5731510" cy="176530"/>
+                      <a:ext cx="4020111" cy="619211"/>
                     </a:xfrm>
                     <a:prstGeom prst="rect">
                       <a:avLst/>
@@ -2238,27 +2663,35 @@
           </wp:inline>
         </w:drawing>
       </w:r>
-    </w:p>
-    <w:p>
-      <w:r>
-        <w:t>By default the two Booleans are set to true so there is no need to enter the additional parameters unless you need to change them.</w:t>
-      </w:r>
       <w:r>
         <w:br/>
-        <w:t>if the Boolean is set to false, then the default shader will be loaded.</w:t>
-      </w:r>
-      <w:r>
-        <w:br/>
-        <w:t>for example:</w:t>
+      </w:r>
+    </w:p>
+    <w:p>
+      <w:proofErr w:type="gramStart"/>
+      <w:r>
+        <w:t>But,</w:t>
+      </w:r>
+      <w:proofErr w:type="gramEnd"/>
+      <w:r>
+        <w:t xml:space="preserve"> there are a few scenarios where you may only want to load a singular pixel shader, without the accompanying vertex shader. </w:t>
+      </w:r>
+      <w:proofErr w:type="gramStart"/>
+      <w:r>
+        <w:t>So</w:t>
+      </w:r>
+      <w:proofErr w:type="gramEnd"/>
+      <w:r>
+        <w:t xml:space="preserve"> I added a constructor with a few parameters:</w:t>
       </w:r>
     </w:p>
     <w:p>
       <w:r>
         <w:drawing>
-          <wp:inline distT="0" distB="0" distL="0" distR="0" wp14:anchorId="1EC9DA87" wp14:editId="3E7050CC">
-            <wp:extent cx="5731510" cy="245745"/>
-            <wp:effectExtent l="0" t="0" r="2540" b="1905"/>
-            <wp:docPr id="36" name="Picture 36"/>
+          <wp:inline distT="0" distB="0" distL="0" distR="0" wp14:anchorId="6E205ACF" wp14:editId="79B7A09E">
+            <wp:extent cx="5731510" cy="176530"/>
+            <wp:effectExtent l="0" t="0" r="2540" b="0"/>
+            <wp:docPr id="35" name="Picture 35"/>
             <wp:cNvGraphicFramePr>
               <a:graphicFrameLocks xmlns:a="http://schemas.openxmlformats.org/drawingml/2006/main" noChangeAspect="1"/>
             </wp:cNvGraphicFramePr>
@@ -2278,7 +2711,7 @@
                   <pic:spPr>
                     <a:xfrm>
                       <a:off x="0" y="0"/>
-                      <a:ext cx="5731510" cy="245745"/>
+                      <a:ext cx="5731510" cy="176530"/>
                     </a:xfrm>
                     <a:prstGeom prst="rect">
                       <a:avLst/>
@@ -2293,25 +2726,24 @@
     </w:p>
     <w:p>
       <w:r>
-        <w:t>My alpha blending shader will override the default pixel shader, but it does not need a standalone vertex shader. In this instance, the default</w:t>
-      </w:r>
-      <w:r>
-        <w:t xml:space="preserve"> vertex shader is loaded into the VertexShader member variable.</w:t>
-      </w:r>
-    </w:p>
-    <w:p/>
-    <w:p>
-      <w:r>
-        <w:t>Now when I set the shaders ready for a model, I can access these member variables:</w:t>
+        <w:t>By default the two Booleans are set to true so there is no need to enter the additional parameters unless you need to change them.</w:t>
+      </w:r>
+      <w:r>
+        <w:br/>
+        <w:t>if the Boolean is set to false, then the default shader will be loaded.</w:t>
+      </w:r>
+      <w:r>
+        <w:br/>
+        <w:t>for example:</w:t>
       </w:r>
     </w:p>
     <w:p>
       <w:r>
         <w:drawing>
-          <wp:inline distT="0" distB="0" distL="0" distR="0" wp14:anchorId="3624B612" wp14:editId="21D4398B">
-            <wp:extent cx="5731510" cy="438150"/>
-            <wp:effectExtent l="0" t="0" r="2540" b="0"/>
-            <wp:docPr id="37" name="Picture 37"/>
+          <wp:inline distT="0" distB="0" distL="0" distR="0" wp14:anchorId="1EC9DA87" wp14:editId="3E7050CC">
+            <wp:extent cx="5731510" cy="245745"/>
+            <wp:effectExtent l="0" t="0" r="2540" b="1905"/>
+            <wp:docPr id="36" name="Picture 36"/>
             <wp:cNvGraphicFramePr>
               <a:graphicFrameLocks xmlns:a="http://schemas.openxmlformats.org/drawingml/2006/main" noChangeAspect="1"/>
             </wp:cNvGraphicFramePr>
@@ -2331,7 +2763,7 @@
                   <pic:spPr>
                     <a:xfrm>
                       <a:off x="0" y="0"/>
-                      <a:ext cx="5731510" cy="438150"/>
+                      <a:ext cx="5731510" cy="245745"/>
                     </a:xfrm>
                     <a:prstGeom prst="rect">
                       <a:avLst/>
@@ -2346,44 +2778,33 @@
     </w:p>
     <w:p>
       <w:r>
-        <w:lastRenderedPageBreak/>
-        <w:t>The above is a snippet of code where the normal mapping shader is being set ready for the “bumped cube” in the scene.</w:t>
+        <w:t>My alpha blending shader will override the default pixel shader, but it does not need a standalone vertex shader. In this instance, the default</w:t>
+      </w:r>
+      <w:r>
+        <w:t xml:space="preserve"> vertex shader is loaded into the </w:t>
+      </w:r>
+      <w:proofErr w:type="spellStart"/>
+      <w:r>
+        <w:t>VertexShader</w:t>
+      </w:r>
+      <w:proofErr w:type="spellEnd"/>
+      <w:r>
+        <w:t xml:space="preserve"> member variable.</w:t>
       </w:r>
     </w:p>
     <w:p/>
     <w:p>
       <w:r>
-        <w:t>In future I may want to be able to attach a shader  and texture to a model. And when the model is rendered it will automatically set the shaders and textures before rendering the model</w:t>
-      </w:r>
-    </w:p>
-    <w:p>
-      <w:pPr>
-        <w:pStyle w:val="Heading2"/>
-      </w:pPr>
-      <w:r>
-        <w:t>Blending</w:t>
-      </w:r>
-    </w:p>
-    <w:p>
-      <w:r>
-        <w:t>Now that I have made it easy for myself to create new shaders. I creates a blending shader.</w:t>
-      </w:r>
-      <w:r>
-        <w:br/>
-        <w:t>innated of using alpha for shininess, in this shader, it is used to make an object transparent.</w:t>
-      </w:r>
-      <w:r>
-        <w:br/>
-        <w:t>all I needed to do was change the last line of code in my normal default lighting shader</w:t>
+        <w:t>Now when I set the shaders ready for a model, I can access these member variables:</w:t>
       </w:r>
     </w:p>
     <w:p>
       <w:r>
         <w:drawing>
-          <wp:inline distT="0" distB="0" distL="0" distR="0" wp14:anchorId="174806E6" wp14:editId="413D5103">
-            <wp:extent cx="4067743" cy="409632"/>
-            <wp:effectExtent l="0" t="0" r="9525" b="9525"/>
-            <wp:docPr id="38" name="Picture 38"/>
+          <wp:inline distT="0" distB="0" distL="0" distR="0" wp14:anchorId="3624B612" wp14:editId="21D4398B">
+            <wp:extent cx="5731510" cy="438150"/>
+            <wp:effectExtent l="0" t="0" r="2540" b="0"/>
+            <wp:docPr id="37" name="Picture 37"/>
             <wp:cNvGraphicFramePr>
               <a:graphicFrameLocks xmlns:a="http://schemas.openxmlformats.org/drawingml/2006/main" noChangeAspect="1"/>
             </wp:cNvGraphicFramePr>
@@ -2403,6 +2824,86 @@
                   <pic:spPr>
                     <a:xfrm>
                       <a:off x="0" y="0"/>
+                      <a:ext cx="5731510" cy="438150"/>
+                    </a:xfrm>
+                    <a:prstGeom prst="rect">
+                      <a:avLst/>
+                    </a:prstGeom>
+                  </pic:spPr>
+                </pic:pic>
+              </a:graphicData>
+            </a:graphic>
+          </wp:inline>
+        </w:drawing>
+      </w:r>
+    </w:p>
+    <w:p>
+      <w:r>
+        <w:lastRenderedPageBreak/>
+        <w:t>The above is a snippet of code where the normal mapping shader is being set ready for the “bumped cube” in the scene.</w:t>
+      </w:r>
+    </w:p>
+    <w:p/>
+    <w:p>
+      <w:r>
+        <w:t xml:space="preserve">In future I may want to be able to attach a </w:t>
+      </w:r>
+      <w:proofErr w:type="gramStart"/>
+      <w:r>
+        <w:t>shader  and</w:t>
+      </w:r>
+      <w:proofErr w:type="gramEnd"/>
+      <w:r>
+        <w:t xml:space="preserve"> texture to a model. And when the model is rendered it will automatically set the shaders and textures before rendering the model</w:t>
+      </w:r>
+    </w:p>
+    <w:p>
+      <w:pPr>
+        <w:pStyle w:val="Heading2"/>
+      </w:pPr>
+      <w:r>
+        <w:t>Blending</w:t>
+      </w:r>
+    </w:p>
+    <w:p>
+      <w:r>
+        <w:t>Now that I have made it easy for myself to create new shaders. I creates a blending shader.</w:t>
+      </w:r>
+      <w:r>
+        <w:br/>
+        <w:t>innated of using alpha for shininess, in this shader, it is used to make an object transparent.</w:t>
+      </w:r>
+      <w:r>
+        <w:br/>
+        <w:t>all I needed to do was change the last line of code in my normal default lighting shader</w:t>
+      </w:r>
+    </w:p>
+    <w:p>
+      <w:r>
+        <w:drawing>
+          <wp:inline distT="0" distB="0" distL="0" distR="0" wp14:anchorId="174806E6" wp14:editId="413D5103">
+            <wp:extent cx="4067743" cy="409632"/>
+            <wp:effectExtent l="0" t="0" r="9525" b="9525"/>
+            <wp:docPr id="38" name="Picture 38"/>
+            <wp:cNvGraphicFramePr>
+              <a:graphicFrameLocks xmlns:a="http://schemas.openxmlformats.org/drawingml/2006/main" noChangeAspect="1"/>
+            </wp:cNvGraphicFramePr>
+            <a:graphic xmlns:a="http://schemas.openxmlformats.org/drawingml/2006/main">
+              <a:graphicData uri="http://schemas.openxmlformats.org/drawingml/2006/picture">
+                <pic:pic xmlns:pic="http://schemas.openxmlformats.org/drawingml/2006/picture">
+                  <pic:nvPicPr>
+                    <pic:cNvPr id="1" name=""/>
+                    <pic:cNvPicPr/>
+                  </pic:nvPicPr>
+                  <pic:blipFill>
+                    <a:blip r:embed="rId32"/>
+                    <a:stretch>
+                      <a:fillRect/>
+                    </a:stretch>
+                  </pic:blipFill>
+                  <pic:spPr>
+                    <a:xfrm>
+                      <a:off x="0" y="0"/>
                       <a:ext cx="4067743" cy="409632"/>
                     </a:xfrm>
                     <a:prstGeom prst="rect">
@@ -2420,8 +2921,379 @@
       <w:r>
         <w:t>Instead of always returning an alpha of 1. I return the alpha read in from the image</w:t>
       </w:r>
+      <w:r>
+        <w:t>.</w:t>
+      </w:r>
+    </w:p>
+    <w:p>
+      <w:r>
+        <w:t xml:space="preserve">Here is a before and after picture where alpha is </w:t>
+      </w:r>
+      <w:proofErr w:type="gramStart"/>
+      <w:r>
+        <w:t>taken into account</w:t>
+      </w:r>
+      <w:proofErr w:type="gramEnd"/>
+      <w:r>
+        <w:t>:</w:t>
+      </w:r>
+    </w:p>
+    <w:p>
+      <w:r>
+        <w:t>Before:</w:t>
+      </w:r>
+    </w:p>
+    <w:p>
+      <w:r>
+        <w:lastRenderedPageBreak/>
+        <w:drawing>
+          <wp:inline distT="0" distB="0" distL="0" distR="0" wp14:anchorId="7C2B4DC5" wp14:editId="4F2A92E3">
+            <wp:extent cx="5731510" cy="5306060"/>
+            <wp:effectExtent l="0" t="0" r="2540" b="8890"/>
+            <wp:docPr id="40" name="Picture 40"/>
+            <wp:cNvGraphicFramePr>
+              <a:graphicFrameLocks xmlns:a="http://schemas.openxmlformats.org/drawingml/2006/main" noChangeAspect="1"/>
+            </wp:cNvGraphicFramePr>
+            <a:graphic xmlns:a="http://schemas.openxmlformats.org/drawingml/2006/main">
+              <a:graphicData uri="http://schemas.openxmlformats.org/drawingml/2006/picture">
+                <pic:pic xmlns:pic="http://schemas.openxmlformats.org/drawingml/2006/picture">
+                  <pic:nvPicPr>
+                    <pic:cNvPr id="1" name=""/>
+                    <pic:cNvPicPr/>
+                  </pic:nvPicPr>
+                  <pic:blipFill>
+                    <a:blip r:embed="rId33"/>
+                    <a:stretch>
+                      <a:fillRect/>
+                    </a:stretch>
+                  </pic:blipFill>
+                  <pic:spPr>
+                    <a:xfrm>
+                      <a:off x="0" y="0"/>
+                      <a:ext cx="5731510" cy="5306060"/>
+                    </a:xfrm>
+                    <a:prstGeom prst="rect">
+                      <a:avLst/>
+                    </a:prstGeom>
+                  </pic:spPr>
+                </pic:pic>
+              </a:graphicData>
+            </a:graphic>
+          </wp:inline>
+        </w:drawing>
+      </w:r>
+      <w:r>
+        <w:br/>
+        <w:t>After:</w:t>
+      </w:r>
+    </w:p>
+    <w:p>
+      <w:r>
+        <w:lastRenderedPageBreak/>
+        <w:drawing>
+          <wp:inline distT="0" distB="0" distL="0" distR="0" wp14:anchorId="0368D53A" wp14:editId="17C696F3">
+            <wp:extent cx="5731510" cy="4913630"/>
+            <wp:effectExtent l="0" t="0" r="2540" b="1270"/>
+            <wp:docPr id="41" name="Picture 41"/>
+            <wp:cNvGraphicFramePr>
+              <a:graphicFrameLocks xmlns:a="http://schemas.openxmlformats.org/drawingml/2006/main" noChangeAspect="1"/>
+            </wp:cNvGraphicFramePr>
+            <a:graphic xmlns:a="http://schemas.openxmlformats.org/drawingml/2006/main">
+              <a:graphicData uri="http://schemas.openxmlformats.org/drawingml/2006/picture">
+                <pic:pic xmlns:pic="http://schemas.openxmlformats.org/drawingml/2006/picture">
+                  <pic:nvPicPr>
+                    <pic:cNvPr id="1" name=""/>
+                    <pic:cNvPicPr/>
+                  </pic:nvPicPr>
+                  <pic:blipFill>
+                    <a:blip r:embed="rId34"/>
+                    <a:stretch>
+                      <a:fillRect/>
+                    </a:stretch>
+                  </pic:blipFill>
+                  <pic:spPr>
+                    <a:xfrm>
+                      <a:off x="0" y="0"/>
+                      <a:ext cx="5731510" cy="4913630"/>
+                    </a:xfrm>
+                    <a:prstGeom prst="rect">
+                      <a:avLst/>
+                    </a:prstGeom>
+                  </pic:spPr>
+                </pic:pic>
+              </a:graphicData>
+            </a:graphic>
+          </wp:inline>
+        </w:drawing>
+      </w:r>
     </w:p>
     <w:p/>
+    <w:p>
+      <w:proofErr w:type="gramStart"/>
+      <w:r>
+        <w:t>In order to</w:t>
+      </w:r>
+      <w:proofErr w:type="gramEnd"/>
+      <w:r>
+        <w:t xml:space="preserve"> do this, I had to write my own blending state to tell the GPU how to blend the two colours.</w:t>
+      </w:r>
+    </w:p>
+    <w:p/>
+    <w:p/>
+    <w:p>
+      <w:r>
+        <w:drawing>
+          <wp:inline distT="0" distB="0" distL="0" distR="0" wp14:anchorId="5002F9FD" wp14:editId="382F59D7">
+            <wp:extent cx="5731510" cy="2101850"/>
+            <wp:effectExtent l="0" t="0" r="2540" b="0"/>
+            <wp:docPr id="42" name="Picture 42"/>
+            <wp:cNvGraphicFramePr>
+              <a:graphicFrameLocks xmlns:a="http://schemas.openxmlformats.org/drawingml/2006/main" noChangeAspect="1"/>
+            </wp:cNvGraphicFramePr>
+            <a:graphic xmlns:a="http://schemas.openxmlformats.org/drawingml/2006/main">
+              <a:graphicData uri="http://schemas.openxmlformats.org/drawingml/2006/picture">
+                <pic:pic xmlns:pic="http://schemas.openxmlformats.org/drawingml/2006/picture">
+                  <pic:nvPicPr>
+                    <pic:cNvPr id="1" name=""/>
+                    <pic:cNvPicPr/>
+                  </pic:nvPicPr>
+                  <pic:blipFill>
+                    <a:blip r:embed="rId35"/>
+                    <a:stretch>
+                      <a:fillRect/>
+                    </a:stretch>
+                  </pic:blipFill>
+                  <pic:spPr>
+                    <a:xfrm>
+                      <a:off x="0" y="0"/>
+                      <a:ext cx="5731510" cy="2101850"/>
+                    </a:xfrm>
+                    <a:prstGeom prst="rect">
+                      <a:avLst/>
+                    </a:prstGeom>
+                  </pic:spPr>
+                </pic:pic>
+              </a:graphicData>
+            </a:graphic>
+          </wp:inline>
+        </w:drawing>
+      </w:r>
+    </w:p>
+    <w:p>
+      <w:r>
+        <w:lastRenderedPageBreak/>
+        <w:t xml:space="preserve">All I had to do was copy the code for additive blending and change </w:t>
+      </w:r>
+      <w:proofErr w:type="spellStart"/>
+      <w:r>
+        <w:t>SrcBlend</w:t>
+      </w:r>
+      <w:proofErr w:type="spellEnd"/>
+      <w:r>
+        <w:t xml:space="preserve"> and </w:t>
+      </w:r>
+      <w:proofErr w:type="spellStart"/>
+      <w:r>
+        <w:t>destBlend</w:t>
+      </w:r>
+      <w:proofErr w:type="spellEnd"/>
+      <w:r>
+        <w:t xml:space="preserve"> to reflect the formula that I need to calculate the correct output colour</w:t>
+      </w:r>
+    </w:p>
+    <w:p/>
+    <w:p>
+      <w:pPr>
+        <w:pStyle w:val="Heading2"/>
+      </w:pPr>
+      <w:r>
+        <w:t>Adding a cell shaded troll</w:t>
+      </w:r>
+    </w:p>
+    <w:p>
+      <w:r>
+        <w:t xml:space="preserve">I started by adding a troll to the </w:t>
+      </w:r>
+      <w:proofErr w:type="gramStart"/>
+      <w:r>
+        <w:t>scene, and</w:t>
+      </w:r>
+      <w:proofErr w:type="gramEnd"/>
+      <w:r>
+        <w:t xml:space="preserve"> positioning </w:t>
+      </w:r>
+      <w:r>
+        <w:t xml:space="preserve">the model </w:t>
+      </w:r>
+      <w:r>
+        <w:t>in a place that can be easily seen</w:t>
+      </w:r>
+      <w:r>
+        <w:t>.</w:t>
+      </w:r>
+    </w:p>
+    <w:p>
+      <w:r>
+        <w:t>The cell shading works by doing 2 things.</w:t>
+      </w:r>
+      <w:r>
+        <w:br/>
+      </w:r>
+    </w:p>
+    <w:p>
+      <w:pPr>
+        <w:pStyle w:val="ListParagraph"/>
+        <w:numPr>
+          <w:ilvl w:val="0"/>
+          <w:numId w:val="1"/>
+        </w:numPr>
+      </w:pPr>
+      <w:r>
+        <w:t xml:space="preserve">The object “outline” is drawn by drawing </w:t>
+      </w:r>
+      <w:proofErr w:type="gramStart"/>
+      <w:r>
+        <w:t>a the</w:t>
+      </w:r>
+      <w:proofErr w:type="gramEnd"/>
+      <w:r>
+        <w:t xml:space="preserve"> model slightly bigger and inside out.</w:t>
+      </w:r>
+    </w:p>
+    <w:p>
+      <w:pPr>
+        <w:pStyle w:val="ListParagraph"/>
+        <w:numPr>
+          <w:ilvl w:val="1"/>
+          <w:numId w:val="1"/>
+        </w:numPr>
+      </w:pPr>
+      <w:r>
+        <w:t xml:space="preserve">This is done by scaling up the model in the vertex shader </w:t>
+      </w:r>
+      <w:proofErr w:type="gramStart"/>
+      <w:r>
+        <w:t>and  using</w:t>
+      </w:r>
+      <w:proofErr w:type="gramEnd"/>
+      <w:r>
+        <w:t xml:space="preserve"> front-face culling</w:t>
+      </w:r>
+    </w:p>
+    <w:p>
+      <w:pPr>
+        <w:pStyle w:val="ListParagraph"/>
+        <w:numPr>
+          <w:ilvl w:val="0"/>
+          <w:numId w:val="1"/>
+        </w:numPr>
+      </w:pPr>
+      <w:r>
+        <w:t xml:space="preserve">The lighting </w:t>
+      </w:r>
+      <w:proofErr w:type="spellStart"/>
+      <w:r>
+        <w:t>gadient</w:t>
+      </w:r>
+      <w:proofErr w:type="spellEnd"/>
+      <w:r>
+        <w:t xml:space="preserve"> is made jagged. Instead of smooth lighting where the lighting seems to fade in and out, the lighting uses larger steps – the blend between bright light and dim light is not nearly as smooth – in fact there will be a visible line where the shading of the light steps up or down.</w:t>
+      </w:r>
+    </w:p>
+    <w:p>
+      <w:pPr>
+        <w:pStyle w:val="ListParagraph"/>
+        <w:numPr>
+          <w:ilvl w:val="1"/>
+          <w:numId w:val="1"/>
+        </w:numPr>
+      </w:pPr>
+      <w:r>
+        <w:t xml:space="preserve">In our case, this is done by a </w:t>
+      </w:r>
+      <w:proofErr w:type="spellStart"/>
+      <w:r>
+        <w:t>cellmap</w:t>
+      </w:r>
+      <w:proofErr w:type="spellEnd"/>
+      <w:r>
+        <w:t xml:space="preserve"> texture. The texture contains shades of grey which represents intensity of light. Instead of blending between two shades. The light will effectively be rounded up or down to the closest intensity that each shade of grey represents.</w:t>
+      </w:r>
+    </w:p>
+    <w:p>
+      <w:r>
+        <w:t xml:space="preserve">I also had to make </w:t>
+      </w:r>
+      <w:proofErr w:type="gramStart"/>
+      <w:r>
+        <w:t>a number of</w:t>
+      </w:r>
+      <w:proofErr w:type="gramEnd"/>
+      <w:r>
+        <w:t xml:space="preserve"> changed to the code to make this work with multiple lights, using arrays in the </w:t>
+      </w:r>
+      <w:proofErr w:type="spellStart"/>
+      <w:r>
+        <w:t>cbuffer</w:t>
+      </w:r>
+      <w:proofErr w:type="spellEnd"/>
+      <w:r>
+        <w:t xml:space="preserve"> – no hardcoded lights</w:t>
+      </w:r>
+    </w:p>
+    <w:p/>
+    <w:p>
+      <w:r>
+        <w:t>The result is quite satisfying:</w:t>
+      </w:r>
+    </w:p>
+    <w:p>
+      <w:r>
+        <w:drawing>
+          <wp:inline distT="0" distB="0" distL="0" distR="0" wp14:anchorId="7C9BE006" wp14:editId="0C6BBD2E">
+            <wp:extent cx="3146953" cy="3069203"/>
+            <wp:effectExtent l="0" t="0" r="0" b="0"/>
+            <wp:docPr id="43" name="Picture 43"/>
+            <wp:cNvGraphicFramePr>
+              <a:graphicFrameLocks xmlns:a="http://schemas.openxmlformats.org/drawingml/2006/main" noChangeAspect="1"/>
+            </wp:cNvGraphicFramePr>
+            <a:graphic xmlns:a="http://schemas.openxmlformats.org/drawingml/2006/main">
+              <a:graphicData uri="http://schemas.openxmlformats.org/drawingml/2006/picture">
+                <pic:pic xmlns:pic="http://schemas.openxmlformats.org/drawingml/2006/picture">
+                  <pic:nvPicPr>
+                    <pic:cNvPr id="1" name=""/>
+                    <pic:cNvPicPr/>
+                  </pic:nvPicPr>
+                  <pic:blipFill>
+                    <a:blip r:embed="rId36"/>
+                    <a:stretch>
+                      <a:fillRect/>
+                    </a:stretch>
+                  </pic:blipFill>
+                  <pic:spPr>
+                    <a:xfrm>
+                      <a:off x="0" y="0"/>
+                      <a:ext cx="3156555" cy="3078568"/>
+                    </a:xfrm>
+                    <a:prstGeom prst="rect">
+                      <a:avLst/>
+                    </a:prstGeom>
+                  </pic:spPr>
+                </pic:pic>
+              </a:graphicData>
+            </a:graphic>
+          </wp:inline>
+        </w:drawing>
+      </w:r>
+    </w:p>
+    <w:p>
+      <w:r>
+        <w:t>I tried doing this with the default troll texture, but unfortunately it didn’t quite work – a high quality image doesn’t suit the cartoonish style I was going for</w:t>
+      </w:r>
+      <w:r>
+        <w:t>.</w:t>
+      </w:r>
+    </w:p>
     <w:sectPr>
       <w:pgSz w:w="11906" w:h="16838"/>
       <w:pgMar w:top="1440" w:right="1440" w:bottom="1440" w:left="1440" w:header="708" w:footer="708" w:gutter="0"/>
@@ -2430,6 +3302,100 @@
     </w:sectPr>
   </w:body>
 </w:document>
+</file>
+
+<file path=word/numbering.xml><?xml version="1.0" encoding="utf-8"?>
+<w:numbering xmlns:wpc="http://schemas.microsoft.com/office/word/2010/wordprocessingCanvas" xmlns:cx="http://schemas.microsoft.com/office/drawing/2014/chartex" xmlns:cx1="http://schemas.microsoft.com/office/drawing/2015/9/8/chartex" xmlns:cx2="http://schemas.microsoft.com/office/drawing/2015/10/21/chartex" xmlns:cx3="http://schemas.microsoft.com/office/drawing/2016/5/9/chartex" xmlns:cx4="http://schemas.microsoft.com/office/drawing/2016/5/10/chartex" xmlns:cx5="http://schemas.microsoft.com/office/drawing/2016/5/11/chartex" xmlns:cx6="http://schemas.microsoft.com/office/drawing/2016/5/12/chartex" xmlns:cx7="http://schemas.microsoft.com/office/drawing/2016/5/13/chartex" xmlns:cx8="http://schemas.microsoft.com/office/drawing/2016/5/14/chartex" xmlns:mc="http://schemas.openxmlformats.org/markup-compatibility/2006" xmlns:aink="http://schemas.microsoft.com/office/drawing/2016/ink" xmlns:am3d="http://schemas.microsoft.com/office/drawing/2017/model3d" xmlns:o="urn:schemas-microsoft-com:office:office" xmlns:r="http://schemas.openxmlformats.org/officeDocument/2006/relationships" xmlns:m="http://schemas.openxmlformats.org/officeDocument/2006/math" xmlns:v="urn:schemas-microsoft-com:vml" xmlns:wp14="http://schemas.microsoft.com/office/word/2010/wordprocessingDrawing" xmlns:wp="http://schemas.openxmlformats.org/drawingml/2006/wordprocessingDrawing" xmlns:w10="urn:schemas-microsoft-com:office:word" xmlns:w="http://schemas.openxmlformats.org/wordprocessingml/2006/main" xmlns:w14="http://schemas.microsoft.com/office/word/2010/wordml" xmlns:w15="http://schemas.microsoft.com/office/word/2012/wordml" xmlns:w16cex="http://schemas.microsoft.com/office/word/2018/wordml/cex" xmlns:w16cid="http://schemas.microsoft.com/office/word/2016/wordml/cid" xmlns:w16="http://schemas.microsoft.com/office/word/2018/wordml" xmlns:w16se="http://schemas.microsoft.com/office/word/2015/wordml/symex" xmlns:wpg="http://schemas.microsoft.com/office/word/2010/wordprocessingGroup" xmlns:wpi="http://schemas.microsoft.com/office/word/2010/wordprocessingInk" xmlns:wne="http://schemas.microsoft.com/office/word/2006/wordml" xmlns:wps="http://schemas.microsoft.com/office/word/2010/wordprocessingShape" mc:Ignorable="w14 w15 w16se w16cid w16 w16cex wp14">
+  <w:abstractNum w:abstractNumId="0" w15:restartNumberingAfterBreak="0">
+    <w:nsid w:val="1F45448C"/>
+    <w:multiLevelType w:val="hybridMultilevel"/>
+    <w:tmpl w:val="E772A3D6"/>
+    <w:lvl w:ilvl="0" w:tplc="0809000F">
+      <w:start w:val="1"/>
+      <w:numFmt w:val="decimal"/>
+      <w:lvlText w:val="%1."/>
+      <w:lvlJc w:val="left"/>
+      <w:pPr>
+        <w:ind w:left="720" w:hanging="360"/>
+      </w:pPr>
+    </w:lvl>
+    <w:lvl w:ilvl="1" w:tplc="08090019">
+      <w:start w:val="1"/>
+      <w:numFmt w:val="lowerLetter"/>
+      <w:lvlText w:val="%2."/>
+      <w:lvlJc w:val="left"/>
+      <w:pPr>
+        <w:ind w:left="1440" w:hanging="360"/>
+      </w:pPr>
+    </w:lvl>
+    <w:lvl w:ilvl="2" w:tplc="0809001B" w:tentative="1">
+      <w:start w:val="1"/>
+      <w:numFmt w:val="lowerRoman"/>
+      <w:lvlText w:val="%3."/>
+      <w:lvlJc w:val="right"/>
+      <w:pPr>
+        <w:ind w:left="2160" w:hanging="180"/>
+      </w:pPr>
+    </w:lvl>
+    <w:lvl w:ilvl="3" w:tplc="0809000F" w:tentative="1">
+      <w:start w:val="1"/>
+      <w:numFmt w:val="decimal"/>
+      <w:lvlText w:val="%4."/>
+      <w:lvlJc w:val="left"/>
+      <w:pPr>
+        <w:ind w:left="2880" w:hanging="360"/>
+      </w:pPr>
+    </w:lvl>
+    <w:lvl w:ilvl="4" w:tplc="08090019" w:tentative="1">
+      <w:start w:val="1"/>
+      <w:numFmt w:val="lowerLetter"/>
+      <w:lvlText w:val="%5."/>
+      <w:lvlJc w:val="left"/>
+      <w:pPr>
+        <w:ind w:left="3600" w:hanging="360"/>
+      </w:pPr>
+    </w:lvl>
+    <w:lvl w:ilvl="5" w:tplc="0809001B" w:tentative="1">
+      <w:start w:val="1"/>
+      <w:numFmt w:val="lowerRoman"/>
+      <w:lvlText w:val="%6."/>
+      <w:lvlJc w:val="right"/>
+      <w:pPr>
+        <w:ind w:left="4320" w:hanging="180"/>
+      </w:pPr>
+    </w:lvl>
+    <w:lvl w:ilvl="6" w:tplc="0809000F" w:tentative="1">
+      <w:start w:val="1"/>
+      <w:numFmt w:val="decimal"/>
+      <w:lvlText w:val="%7."/>
+      <w:lvlJc w:val="left"/>
+      <w:pPr>
+        <w:ind w:left="5040" w:hanging="360"/>
+      </w:pPr>
+    </w:lvl>
+    <w:lvl w:ilvl="7" w:tplc="08090019" w:tentative="1">
+      <w:start w:val="1"/>
+      <w:numFmt w:val="lowerLetter"/>
+      <w:lvlText w:val="%8."/>
+      <w:lvlJc w:val="left"/>
+      <w:pPr>
+        <w:ind w:left="5760" w:hanging="360"/>
+      </w:pPr>
+    </w:lvl>
+    <w:lvl w:ilvl="8" w:tplc="0809001B" w:tentative="1">
+      <w:start w:val="1"/>
+      <w:numFmt w:val="lowerRoman"/>
+      <w:lvlText w:val="%9."/>
+      <w:lvlJc w:val="right"/>
+      <w:pPr>
+        <w:ind w:left="6480" w:hanging="180"/>
+      </w:pPr>
+    </w:lvl>
+  </w:abstractNum>
+  <w:num w:numId="1">
+    <w:abstractNumId w:val="0"/>
+  </w:num>
+</w:numbering>
 </file>
 
 <file path=word/styles.xml><?xml version="1.0" encoding="utf-8"?>
@@ -3031,6 +3997,17 @@
       <w:color w:val="2F5496" w:themeColor="accent1" w:themeShade="BF"/>
     </w:rPr>
   </w:style>
+  <w:style w:type="paragraph" w:styleId="ListParagraph">
+    <w:name w:val="List Paragraph"/>
+    <w:basedOn w:val="Normal"/>
+    <w:uiPriority w:val="34"/>
+    <w:qFormat/>
+    <w:rsid w:val="00B21C8E"/>
+    <w:pPr>
+      <w:ind w:left="720"/>
+      <w:contextualSpacing/>
+    </w:pPr>
+  </w:style>
 </w:styles>
 </file>
 

</xml_diff>